<commit_message>
added test cases and some basic refactoring + added some unit tests for the unit test section in requirements
</commit_message>
<xml_diff>
--- a/artifacts/refactoring_build2.docx
+++ b/artifacts/refactoring_build2.docx
@@ -412,7 +412,7 @@
           <w:szCs w:val="21"/>
           <w:shd w:val="clear" w:color="auto" w:fill="FFFFFF"/>
         </w:rPr>
-        <w:t xml:space="preserve">Cleanup unused methods: </w:t>
+        <w:t xml:space="preserve">Cleanup unused methods </w:t>
       </w:r>
     </w:p>
     <w:p>
@@ -663,7 +663,6 @@
     </w:p>
     <w:p>
       <w:pPr>
-        <w:pStyle w:val="Heading2"/>
         <w:rPr>
           <w:lang w:val="en-US"/>
         </w:rPr>
@@ -740,7 +739,13 @@
     </w:p>
     <w:p>
       <w:r>
-        <w:t>This refactoring was chosen because…</w:t>
+        <w:t>This refactoring was chosen becau</w:t>
+      </w:r>
+      <w:r>
+        <w:t>se b</w:t>
+      </w:r>
+      <w:r>
+        <w:t>efore refactoring the GameEngine held all the phase change logic centralized in several big methods. This made it difficult to maintain, enhance and unit test the phase changes.</w:t>
       </w:r>
     </w:p>
     <w:p>
@@ -748,29 +753,2518 @@
         <w:pStyle w:val="Heading4"/>
       </w:pPr>
       <w:r>
-        <w:t>Before Refactoring:</w:t>
+        <w:lastRenderedPageBreak/>
+        <w:t xml:space="preserve">Before </w:t>
+      </w:r>
+      <w:r>
+        <w:t xml:space="preserve">/ After </w:t>
+      </w:r>
+      <w:r>
+        <w:t>Refactoring:</w:t>
+      </w:r>
+    </w:p>
+    <w:p>
+      <w:r>
+        <w:t xml:space="preserve">Before refactoring the GameEngine </w:t>
+      </w:r>
+      <w:r>
+        <w:t xml:space="preserve">and respective controllers </w:t>
+      </w:r>
+      <w:r>
+        <w:t xml:space="preserve">held all the phase change logic centralized in several big methods. </w:t>
+      </w:r>
+      <w:r>
+        <w:t>The following is an excerpt:</w:t>
+      </w:r>
+    </w:p>
+    <w:tbl>
+      <w:tblPr>
+        <w:tblStyle w:val="TableGrid"/>
+        <w:tblW w:w="0" w:type="auto"/>
+        <w:tblLook w:val="04A0" w:firstRow="1" w:lastRow="0" w:firstColumn="1" w:lastColumn="0" w:noHBand="0" w:noVBand="1"/>
+      </w:tblPr>
+      <w:tblGrid>
+        <w:gridCol w:w="9350"/>
+      </w:tblGrid>
+      <w:tr>
+        <w:tc>
+          <w:tcPr>
+            <w:tcW w:w="9350" w:type="dxa"/>
+          </w:tcPr>
+          <w:p>
+            <w:pPr>
+              <w:shd w:val="clear" w:color="auto" w:fill="1E1E1E"/>
+              <w:spacing w:line="285" w:lineRule="atLeast"/>
+              <w:rPr>
+                <w:rFonts w:ascii="Consolas" w:eastAsia="Times New Roman" w:hAnsi="Consolas" w:cs="Times New Roman"/>
+                <w:color w:val="D4D4D4"/>
+                <w:sz w:val="16"/>
+                <w:szCs w:val="16"/>
+                <w:lang w:val="en-US"/>
+              </w:rPr>
+            </w:pPr>
+            <w:r>
+              <w:rPr>
+                <w:rFonts w:ascii="Consolas" w:eastAsia="Times New Roman" w:hAnsi="Consolas" w:cs="Times New Roman"/>
+                <w:color w:val="D4D4D4"/>
+                <w:sz w:val="16"/>
+                <w:szCs w:val="16"/>
+                <w:lang w:val="en-US"/>
+              </w:rPr>
+              <w:t>            d_view.displayGamePlayBanner();</w:t>
+            </w:r>
+          </w:p>
+          <w:p>
+            <w:pPr>
+              <w:shd w:val="clear" w:color="auto" w:fill="1E1E1E"/>
+              <w:spacing w:line="285" w:lineRule="atLeast"/>
+              <w:rPr>
+                <w:rFonts w:ascii="Consolas" w:eastAsia="Times New Roman" w:hAnsi="Consolas" w:cs="Times New Roman"/>
+                <w:color w:val="D4D4D4"/>
+                <w:sz w:val="16"/>
+                <w:szCs w:val="16"/>
+                <w:lang w:val="en-US"/>
+              </w:rPr>
+            </w:pPr>
+            <w:r>
+              <w:rPr>
+                <w:rFonts w:ascii="Consolas" w:eastAsia="Times New Roman" w:hAnsi="Consolas" w:cs="Times New Roman"/>
+                <w:color w:val="D4D4D4"/>
+                <w:sz w:val="16"/>
+                <w:szCs w:val="16"/>
+                <w:lang w:val="en-US"/>
+              </w:rPr>
+              <w:t>            </w:t>
+            </w:r>
+            <w:r>
+              <w:rPr>
+                <w:rFonts w:ascii="Consolas" w:eastAsia="Times New Roman" w:hAnsi="Consolas" w:cs="Times New Roman"/>
+                <w:color w:val="6A9955"/>
+                <w:sz w:val="16"/>
+                <w:szCs w:val="16"/>
+                <w:lang w:val="en-US"/>
+              </w:rPr>
+              <w:t>// main game play loop</w:t>
+            </w:r>
+          </w:p>
+          <w:p>
+            <w:pPr>
+              <w:shd w:val="clear" w:color="auto" w:fill="1E1E1E"/>
+              <w:spacing w:line="285" w:lineRule="atLeast"/>
+              <w:rPr>
+                <w:rFonts w:ascii="Consolas" w:eastAsia="Times New Roman" w:hAnsi="Consolas" w:cs="Times New Roman"/>
+                <w:color w:val="D4D4D4"/>
+                <w:sz w:val="16"/>
+                <w:szCs w:val="16"/>
+                <w:lang w:val="en-US"/>
+              </w:rPr>
+            </w:pPr>
+            <w:r>
+              <w:rPr>
+                <w:rFonts w:ascii="Consolas" w:eastAsia="Times New Roman" w:hAnsi="Consolas" w:cs="Times New Roman"/>
+                <w:color w:val="D4D4D4"/>
+                <w:sz w:val="16"/>
+                <w:szCs w:val="16"/>
+                <w:lang w:val="en-US"/>
+              </w:rPr>
+              <w:t>            </w:t>
+            </w:r>
+            <w:r>
+              <w:rPr>
+                <w:rFonts w:ascii="Consolas" w:eastAsia="Times New Roman" w:hAnsi="Consolas" w:cs="Times New Roman"/>
+                <w:color w:val="569CD6"/>
+                <w:sz w:val="16"/>
+                <w:szCs w:val="16"/>
+                <w:lang w:val="en-US"/>
+              </w:rPr>
+              <w:t>while</w:t>
+            </w:r>
+            <w:r>
+              <w:rPr>
+                <w:rFonts w:ascii="Consolas" w:eastAsia="Times New Roman" w:hAnsi="Consolas" w:cs="Times New Roman"/>
+                <w:color w:val="D4D4D4"/>
+                <w:sz w:val="16"/>
+                <w:szCs w:val="16"/>
+                <w:lang w:val="en-US"/>
+              </w:rPr>
+              <w:t> (!d_exit) {</w:t>
+            </w:r>
+          </w:p>
+          <w:p>
+            <w:pPr>
+              <w:shd w:val="clear" w:color="auto" w:fill="1E1E1E"/>
+              <w:spacing w:line="285" w:lineRule="atLeast"/>
+              <w:rPr>
+                <w:rFonts w:ascii="Consolas" w:eastAsia="Times New Roman" w:hAnsi="Consolas" w:cs="Times New Roman"/>
+                <w:color w:val="D4D4D4"/>
+                <w:sz w:val="16"/>
+                <w:szCs w:val="16"/>
+                <w:lang w:val="en-US"/>
+              </w:rPr>
+            </w:pPr>
+            <w:r>
+              <w:rPr>
+                <w:rFonts w:ascii="Consolas" w:eastAsia="Times New Roman" w:hAnsi="Consolas" w:cs="Times New Roman"/>
+                <w:color w:val="D4D4D4"/>
+                <w:sz w:val="16"/>
+                <w:szCs w:val="16"/>
+                <w:lang w:val="en-US"/>
+              </w:rPr>
+              <w:t>                </w:t>
+            </w:r>
+            <w:r>
+              <w:rPr>
+                <w:rFonts w:ascii="Consolas" w:eastAsia="Times New Roman" w:hAnsi="Consolas" w:cs="Times New Roman"/>
+                <w:color w:val="6A9955"/>
+                <w:sz w:val="16"/>
+                <w:szCs w:val="16"/>
+                <w:lang w:val="en-US"/>
+              </w:rPr>
+              <w:t>// assigning reinforcements phase</w:t>
+            </w:r>
+          </w:p>
+          <w:p>
+            <w:pPr>
+              <w:shd w:val="clear" w:color="auto" w:fill="1E1E1E"/>
+              <w:spacing w:line="285" w:lineRule="atLeast"/>
+              <w:rPr>
+                <w:rFonts w:ascii="Consolas" w:eastAsia="Times New Roman" w:hAnsi="Consolas" w:cs="Times New Roman"/>
+                <w:color w:val="D4D4D4"/>
+                <w:sz w:val="16"/>
+                <w:szCs w:val="16"/>
+                <w:lang w:val="en-US"/>
+              </w:rPr>
+            </w:pPr>
+            <w:r>
+              <w:rPr>
+                <w:rFonts w:ascii="Consolas" w:eastAsia="Times New Roman" w:hAnsi="Consolas" w:cs="Times New Roman"/>
+                <w:color w:val="D4D4D4"/>
+                <w:sz w:val="16"/>
+                <w:szCs w:val="16"/>
+                <w:lang w:val="en-US"/>
+              </w:rPr>
+              <w:t>                d_msg_model.setMessage(MessageType.None,</w:t>
+            </w:r>
+          </w:p>
+          <w:p>
+            <w:pPr>
+              <w:shd w:val="clear" w:color="auto" w:fill="1E1E1E"/>
+              <w:spacing w:line="285" w:lineRule="atLeast"/>
+              <w:rPr>
+                <w:rFonts w:ascii="Consolas" w:eastAsia="Times New Roman" w:hAnsi="Consolas" w:cs="Times New Roman"/>
+                <w:color w:val="D4D4D4"/>
+                <w:sz w:val="16"/>
+                <w:szCs w:val="16"/>
+                <w:lang w:val="en-US"/>
+              </w:rPr>
+            </w:pPr>
+            <w:r>
+              <w:rPr>
+                <w:rFonts w:ascii="Consolas" w:eastAsia="Times New Roman" w:hAnsi="Consolas" w:cs="Times New Roman"/>
+                <w:color w:val="D4D4D4"/>
+                <w:sz w:val="16"/>
+                <w:szCs w:val="16"/>
+                <w:lang w:val="en-US"/>
+              </w:rPr>
+              <w:t>                        </w:t>
+            </w:r>
+            <w:r>
+              <w:rPr>
+                <w:rFonts w:ascii="Consolas" w:eastAsia="Times New Roman" w:hAnsi="Consolas" w:cs="Times New Roman"/>
+                <w:color w:val="CE9178"/>
+                <w:sz w:val="16"/>
+                <w:szCs w:val="16"/>
+                <w:lang w:val="en-US"/>
+              </w:rPr>
+              <w:t>"\n* round "</w:t>
+            </w:r>
+            <w:r>
+              <w:rPr>
+                <w:rFonts w:ascii="Consolas" w:eastAsia="Times New Roman" w:hAnsi="Consolas" w:cs="Times New Roman"/>
+                <w:color w:val="D4D4D4"/>
+                <w:sz w:val="16"/>
+                <w:szCs w:val="16"/>
+                <w:lang w:val="en-US"/>
+              </w:rPr>
+              <w:t> + l_round++ + </w:t>
+            </w:r>
+            <w:r>
+              <w:rPr>
+                <w:rFonts w:ascii="Consolas" w:eastAsia="Times New Roman" w:hAnsi="Consolas" w:cs="Times New Roman"/>
+                <w:color w:val="CE9178"/>
+                <w:sz w:val="16"/>
+                <w:szCs w:val="16"/>
+                <w:lang w:val="en-US"/>
+              </w:rPr>
+              <w:t>" *\n\n* assigning reinforcements:"</w:t>
+            </w:r>
+            <w:r>
+              <w:rPr>
+                <w:rFonts w:ascii="Consolas" w:eastAsia="Times New Roman" w:hAnsi="Consolas" w:cs="Times New Roman"/>
+                <w:color w:val="D4D4D4"/>
+                <w:sz w:val="16"/>
+                <w:szCs w:val="16"/>
+                <w:lang w:val="en-US"/>
+              </w:rPr>
+              <w:t>);</w:t>
+            </w:r>
+          </w:p>
+          <w:p>
+            <w:pPr>
+              <w:shd w:val="clear" w:color="auto" w:fill="1E1E1E"/>
+              <w:spacing w:line="285" w:lineRule="atLeast"/>
+              <w:rPr>
+                <w:rFonts w:ascii="Consolas" w:eastAsia="Times New Roman" w:hAnsi="Consolas" w:cs="Times New Roman"/>
+                <w:color w:val="D4D4D4"/>
+                <w:sz w:val="16"/>
+                <w:szCs w:val="16"/>
+                <w:lang w:val="en-US"/>
+              </w:rPr>
+            </w:pPr>
+            <w:r>
+              <w:rPr>
+                <w:rFonts w:ascii="Consolas" w:eastAsia="Times New Roman" w:hAnsi="Consolas" w:cs="Times New Roman"/>
+                <w:color w:val="D4D4D4"/>
+                <w:sz w:val="16"/>
+                <w:szCs w:val="16"/>
+                <w:lang w:val="en-US"/>
+              </w:rPr>
+              <w:t>                d_gameplay_model.assignReinforcements();</w:t>
+            </w:r>
+          </w:p>
+          <w:p>
+            <w:pPr>
+              <w:shd w:val="clear" w:color="auto" w:fill="1E1E1E"/>
+              <w:spacing w:line="285" w:lineRule="atLeast"/>
+              <w:rPr>
+                <w:rFonts w:ascii="Consolas" w:eastAsia="Times New Roman" w:hAnsi="Consolas" w:cs="Times New Roman"/>
+                <w:color w:val="D4D4D4"/>
+                <w:sz w:val="16"/>
+                <w:szCs w:val="16"/>
+                <w:lang w:val="en-US"/>
+              </w:rPr>
+            </w:pPr>
+            <w:r>
+              <w:rPr>
+                <w:rFonts w:ascii="Consolas" w:eastAsia="Times New Roman" w:hAnsi="Consolas" w:cs="Times New Roman"/>
+                <w:color w:val="D4D4D4"/>
+                <w:sz w:val="16"/>
+                <w:szCs w:val="16"/>
+                <w:lang w:val="en-US"/>
+              </w:rPr>
+              <w:t>                </w:t>
+            </w:r>
+            <w:r>
+              <w:rPr>
+                <w:rFonts w:ascii="Consolas" w:eastAsia="Times New Roman" w:hAnsi="Consolas" w:cs="Times New Roman"/>
+                <w:color w:val="6A9955"/>
+                <w:sz w:val="16"/>
+                <w:szCs w:val="16"/>
+                <w:lang w:val="en-US"/>
+              </w:rPr>
+              <w:t>// issue_order phase</w:t>
+            </w:r>
+          </w:p>
+          <w:p>
+            <w:pPr>
+              <w:shd w:val="clear" w:color="auto" w:fill="1E1E1E"/>
+              <w:spacing w:line="285" w:lineRule="atLeast"/>
+              <w:rPr>
+                <w:rFonts w:ascii="Consolas" w:eastAsia="Times New Roman" w:hAnsi="Consolas" w:cs="Times New Roman"/>
+                <w:color w:val="D4D4D4"/>
+                <w:sz w:val="16"/>
+                <w:szCs w:val="16"/>
+                <w:lang w:val="en-US"/>
+              </w:rPr>
+            </w:pPr>
+            <w:r>
+              <w:rPr>
+                <w:rFonts w:ascii="Consolas" w:eastAsia="Times New Roman" w:hAnsi="Consolas" w:cs="Times New Roman"/>
+                <w:color w:val="D4D4D4"/>
+                <w:sz w:val="16"/>
+                <w:szCs w:val="16"/>
+                <w:lang w:val="en-US"/>
+              </w:rPr>
+              <w:t>                </w:t>
+            </w:r>
+            <w:r>
+              <w:rPr>
+                <w:rFonts w:ascii="Consolas" w:eastAsia="Times New Roman" w:hAnsi="Consolas" w:cs="Times New Roman"/>
+                <w:color w:val="569CD6"/>
+                <w:sz w:val="16"/>
+                <w:szCs w:val="16"/>
+                <w:lang w:val="en-US"/>
+              </w:rPr>
+              <w:t>if</w:t>
+            </w:r>
+            <w:r>
+              <w:rPr>
+                <w:rFonts w:ascii="Consolas" w:eastAsia="Times New Roman" w:hAnsi="Consolas" w:cs="Times New Roman"/>
+                <w:color w:val="D4D4D4"/>
+                <w:sz w:val="16"/>
+                <w:szCs w:val="16"/>
+                <w:lang w:val="en-US"/>
+              </w:rPr>
+              <w:t> (!d_exit) {</w:t>
+            </w:r>
+          </w:p>
+          <w:p>
+            <w:pPr>
+              <w:shd w:val="clear" w:color="auto" w:fill="1E1E1E"/>
+              <w:spacing w:line="285" w:lineRule="atLeast"/>
+              <w:rPr>
+                <w:rFonts w:ascii="Consolas" w:eastAsia="Times New Roman" w:hAnsi="Consolas" w:cs="Times New Roman"/>
+                <w:color w:val="D4D4D4"/>
+                <w:sz w:val="16"/>
+                <w:szCs w:val="16"/>
+                <w:lang w:val="en-US"/>
+              </w:rPr>
+            </w:pPr>
+            <w:r>
+              <w:rPr>
+                <w:rFonts w:ascii="Consolas" w:eastAsia="Times New Roman" w:hAnsi="Consolas" w:cs="Times New Roman"/>
+                <w:color w:val="D4D4D4"/>
+                <w:sz w:val="16"/>
+                <w:szCs w:val="16"/>
+                <w:lang w:val="en-US"/>
+              </w:rPr>
+              <w:t>                    d_msg_model.setMessage(MessageType.None, </w:t>
+            </w:r>
+            <w:r>
+              <w:rPr>
+                <w:rFonts w:ascii="Consolas" w:eastAsia="Times New Roman" w:hAnsi="Consolas" w:cs="Times New Roman"/>
+                <w:color w:val="CE9178"/>
+                <w:sz w:val="16"/>
+                <w:szCs w:val="16"/>
+                <w:lang w:val="en-US"/>
+              </w:rPr>
+              <w:t>"\n* issuing orders:"</w:t>
+            </w:r>
+            <w:r>
+              <w:rPr>
+                <w:rFonts w:ascii="Consolas" w:eastAsia="Times New Roman" w:hAnsi="Consolas" w:cs="Times New Roman"/>
+                <w:color w:val="D4D4D4"/>
+                <w:sz w:val="16"/>
+                <w:szCs w:val="16"/>
+                <w:lang w:val="en-US"/>
+              </w:rPr>
+              <w:t>);</w:t>
+            </w:r>
+          </w:p>
+          <w:p>
+            <w:pPr>
+              <w:shd w:val="clear" w:color="auto" w:fill="1E1E1E"/>
+              <w:spacing w:line="285" w:lineRule="atLeast"/>
+              <w:rPr>
+                <w:rFonts w:ascii="Consolas" w:eastAsia="Times New Roman" w:hAnsi="Consolas" w:cs="Times New Roman"/>
+                <w:color w:val="D4D4D4"/>
+                <w:sz w:val="16"/>
+                <w:szCs w:val="16"/>
+                <w:lang w:val="en-US"/>
+              </w:rPr>
+            </w:pPr>
+            <w:r>
+              <w:rPr>
+                <w:rFonts w:ascii="Consolas" w:eastAsia="Times New Roman" w:hAnsi="Consolas" w:cs="Times New Roman"/>
+                <w:color w:val="D4D4D4"/>
+                <w:sz w:val="16"/>
+                <w:szCs w:val="16"/>
+                <w:lang w:val="en-US"/>
+              </w:rPr>
+              <w:t>                    </w:t>
+            </w:r>
+            <w:r>
+              <w:rPr>
+                <w:rFonts w:ascii="Consolas" w:eastAsia="Times New Roman" w:hAnsi="Consolas" w:cs="Times New Roman"/>
+                <w:color w:val="569CD6"/>
+                <w:sz w:val="16"/>
+                <w:szCs w:val="16"/>
+                <w:lang w:val="en-US"/>
+              </w:rPr>
+              <w:t>int</w:t>
+            </w:r>
+            <w:r>
+              <w:rPr>
+                <w:rFonts w:ascii="Consolas" w:eastAsia="Times New Roman" w:hAnsi="Consolas" w:cs="Times New Roman"/>
+                <w:color w:val="D4D4D4"/>
+                <w:sz w:val="16"/>
+                <w:szCs w:val="16"/>
+                <w:lang w:val="en-US"/>
+              </w:rPr>
+              <w:t> l_num_orders = issueOrders();</w:t>
+            </w:r>
+          </w:p>
+          <w:p>
+            <w:pPr>
+              <w:shd w:val="clear" w:color="auto" w:fill="1E1E1E"/>
+              <w:spacing w:line="285" w:lineRule="atLeast"/>
+              <w:rPr>
+                <w:rFonts w:ascii="Consolas" w:eastAsia="Times New Roman" w:hAnsi="Consolas" w:cs="Times New Roman"/>
+                <w:color w:val="D4D4D4"/>
+                <w:sz w:val="16"/>
+                <w:szCs w:val="16"/>
+                <w:lang w:val="en-US"/>
+              </w:rPr>
+            </w:pPr>
+            <w:r>
+              <w:rPr>
+                <w:rFonts w:ascii="Consolas" w:eastAsia="Times New Roman" w:hAnsi="Consolas" w:cs="Times New Roman"/>
+                <w:color w:val="D4D4D4"/>
+                <w:sz w:val="16"/>
+                <w:szCs w:val="16"/>
+                <w:lang w:val="en-US"/>
+              </w:rPr>
+              <w:t>                    </w:t>
+            </w:r>
+            <w:r>
+              <w:rPr>
+                <w:rFonts w:ascii="Consolas" w:eastAsia="Times New Roman" w:hAnsi="Consolas" w:cs="Times New Roman"/>
+                <w:color w:val="569CD6"/>
+                <w:sz w:val="16"/>
+                <w:szCs w:val="16"/>
+                <w:lang w:val="en-US"/>
+              </w:rPr>
+              <w:t>if</w:t>
+            </w:r>
+            <w:r>
+              <w:rPr>
+                <w:rFonts w:ascii="Consolas" w:eastAsia="Times New Roman" w:hAnsi="Consolas" w:cs="Times New Roman"/>
+                <w:color w:val="D4D4D4"/>
+                <w:sz w:val="16"/>
+                <w:szCs w:val="16"/>
+                <w:lang w:val="en-US"/>
+              </w:rPr>
+              <w:t> (l_num_orders &lt; </w:t>
+            </w:r>
+            <w:r>
+              <w:rPr>
+                <w:rFonts w:ascii="Consolas" w:eastAsia="Times New Roman" w:hAnsi="Consolas" w:cs="Times New Roman"/>
+                <w:color w:val="B5CEA8"/>
+                <w:sz w:val="16"/>
+                <w:szCs w:val="16"/>
+                <w:lang w:val="en-US"/>
+              </w:rPr>
+              <w:t>1</w:t>
+            </w:r>
+            <w:r>
+              <w:rPr>
+                <w:rFonts w:ascii="Consolas" w:eastAsia="Times New Roman" w:hAnsi="Consolas" w:cs="Times New Roman"/>
+                <w:color w:val="D4D4D4"/>
+                <w:sz w:val="16"/>
+                <w:szCs w:val="16"/>
+                <w:lang w:val="en-US"/>
+              </w:rPr>
+              <w:t>) {</w:t>
+            </w:r>
+          </w:p>
+          <w:p>
+            <w:pPr>
+              <w:shd w:val="clear" w:color="auto" w:fill="1E1E1E"/>
+              <w:spacing w:line="285" w:lineRule="atLeast"/>
+              <w:rPr>
+                <w:rFonts w:ascii="Consolas" w:eastAsia="Times New Roman" w:hAnsi="Consolas" w:cs="Times New Roman"/>
+                <w:color w:val="D4D4D4"/>
+                <w:sz w:val="16"/>
+                <w:szCs w:val="16"/>
+                <w:lang w:val="en-US"/>
+              </w:rPr>
+            </w:pPr>
+            <w:r>
+              <w:rPr>
+                <w:rFonts w:ascii="Consolas" w:eastAsia="Times New Roman" w:hAnsi="Consolas" w:cs="Times New Roman"/>
+                <w:color w:val="D4D4D4"/>
+                <w:sz w:val="16"/>
+                <w:szCs w:val="16"/>
+                <w:lang w:val="en-US"/>
+              </w:rPr>
+              <w:t>                        d_msg_model.setMessage(MessageType.Warning, </w:t>
+            </w:r>
+            <w:r>
+              <w:rPr>
+                <w:rFonts w:ascii="Consolas" w:eastAsia="Times New Roman" w:hAnsi="Consolas" w:cs="Times New Roman"/>
+                <w:color w:val="CE9178"/>
+                <w:sz w:val="16"/>
+                <w:szCs w:val="16"/>
+                <w:lang w:val="en-US"/>
+              </w:rPr>
+              <w:t>"no new orders - ending game"</w:t>
+            </w:r>
+            <w:r>
+              <w:rPr>
+                <w:rFonts w:ascii="Consolas" w:eastAsia="Times New Roman" w:hAnsi="Consolas" w:cs="Times New Roman"/>
+                <w:color w:val="D4D4D4"/>
+                <w:sz w:val="16"/>
+                <w:szCs w:val="16"/>
+                <w:lang w:val="en-US"/>
+              </w:rPr>
+              <w:t>);</w:t>
+            </w:r>
+          </w:p>
+          <w:p>
+            <w:pPr>
+              <w:shd w:val="clear" w:color="auto" w:fill="1E1E1E"/>
+              <w:spacing w:line="285" w:lineRule="atLeast"/>
+              <w:rPr>
+                <w:rFonts w:ascii="Consolas" w:eastAsia="Times New Roman" w:hAnsi="Consolas" w:cs="Times New Roman"/>
+                <w:color w:val="D4D4D4"/>
+                <w:sz w:val="16"/>
+                <w:szCs w:val="16"/>
+                <w:lang w:val="en-US"/>
+              </w:rPr>
+            </w:pPr>
+            <w:r>
+              <w:rPr>
+                <w:rFonts w:ascii="Consolas" w:eastAsia="Times New Roman" w:hAnsi="Consolas" w:cs="Times New Roman"/>
+                <w:color w:val="D4D4D4"/>
+                <w:sz w:val="16"/>
+                <w:szCs w:val="16"/>
+                <w:lang w:val="en-US"/>
+              </w:rPr>
+              <w:t>                        </w:t>
+            </w:r>
+            <w:r>
+              <w:rPr>
+                <w:rFonts w:ascii="Consolas" w:eastAsia="Times New Roman" w:hAnsi="Consolas" w:cs="Times New Roman"/>
+                <w:color w:val="569CD6"/>
+                <w:sz w:val="16"/>
+                <w:szCs w:val="16"/>
+                <w:lang w:val="en-US"/>
+              </w:rPr>
+              <w:t>break</w:t>
+            </w:r>
+            <w:r>
+              <w:rPr>
+                <w:rFonts w:ascii="Consolas" w:eastAsia="Times New Roman" w:hAnsi="Consolas" w:cs="Times New Roman"/>
+                <w:color w:val="D4D4D4"/>
+                <w:sz w:val="16"/>
+                <w:szCs w:val="16"/>
+                <w:lang w:val="en-US"/>
+              </w:rPr>
+              <w:t>;</w:t>
+            </w:r>
+          </w:p>
+          <w:p>
+            <w:pPr>
+              <w:shd w:val="clear" w:color="auto" w:fill="1E1E1E"/>
+              <w:spacing w:line="285" w:lineRule="atLeast"/>
+              <w:rPr>
+                <w:rFonts w:ascii="Consolas" w:eastAsia="Times New Roman" w:hAnsi="Consolas" w:cs="Times New Roman"/>
+                <w:color w:val="D4D4D4"/>
+                <w:sz w:val="16"/>
+                <w:szCs w:val="16"/>
+                <w:lang w:val="en-US"/>
+              </w:rPr>
+            </w:pPr>
+            <w:r>
+              <w:rPr>
+                <w:rFonts w:ascii="Consolas" w:eastAsia="Times New Roman" w:hAnsi="Consolas" w:cs="Times New Roman"/>
+                <w:color w:val="D4D4D4"/>
+                <w:sz w:val="16"/>
+                <w:szCs w:val="16"/>
+                <w:lang w:val="en-US"/>
+              </w:rPr>
+              <w:t>                    }</w:t>
+            </w:r>
+          </w:p>
+          <w:p>
+            <w:pPr>
+              <w:shd w:val="clear" w:color="auto" w:fill="1E1E1E"/>
+              <w:spacing w:line="285" w:lineRule="atLeast"/>
+              <w:rPr>
+                <w:rFonts w:ascii="Consolas" w:eastAsia="Times New Roman" w:hAnsi="Consolas" w:cs="Times New Roman"/>
+                <w:color w:val="D4D4D4"/>
+                <w:sz w:val="16"/>
+                <w:szCs w:val="16"/>
+                <w:lang w:val="en-US"/>
+              </w:rPr>
+            </w:pPr>
+            <w:r>
+              <w:rPr>
+                <w:rFonts w:ascii="Consolas" w:eastAsia="Times New Roman" w:hAnsi="Consolas" w:cs="Times New Roman"/>
+                <w:color w:val="D4D4D4"/>
+                <w:sz w:val="16"/>
+                <w:szCs w:val="16"/>
+                <w:lang w:val="en-US"/>
+              </w:rPr>
+              <w:t>                }</w:t>
+            </w:r>
+          </w:p>
+          <w:p>
+            <w:pPr>
+              <w:shd w:val="clear" w:color="auto" w:fill="1E1E1E"/>
+              <w:spacing w:line="285" w:lineRule="atLeast"/>
+              <w:rPr>
+                <w:rFonts w:ascii="Consolas" w:eastAsia="Times New Roman" w:hAnsi="Consolas" w:cs="Times New Roman"/>
+                <w:color w:val="D4D4D4"/>
+                <w:sz w:val="16"/>
+                <w:szCs w:val="16"/>
+                <w:lang w:val="en-US"/>
+              </w:rPr>
+            </w:pPr>
+            <w:r>
+              <w:rPr>
+                <w:rFonts w:ascii="Consolas" w:eastAsia="Times New Roman" w:hAnsi="Consolas" w:cs="Times New Roman"/>
+                <w:color w:val="D4D4D4"/>
+                <w:sz w:val="16"/>
+                <w:szCs w:val="16"/>
+                <w:lang w:val="en-US"/>
+              </w:rPr>
+              <w:t>                </w:t>
+            </w:r>
+            <w:r>
+              <w:rPr>
+                <w:rFonts w:ascii="Consolas" w:eastAsia="Times New Roman" w:hAnsi="Consolas" w:cs="Times New Roman"/>
+                <w:color w:val="6A9955"/>
+                <w:sz w:val="16"/>
+                <w:szCs w:val="16"/>
+                <w:lang w:val="en-US"/>
+              </w:rPr>
+              <w:t>// execute phase</w:t>
+            </w:r>
+          </w:p>
+          <w:p>
+            <w:pPr>
+              <w:shd w:val="clear" w:color="auto" w:fill="1E1E1E"/>
+              <w:spacing w:line="285" w:lineRule="atLeast"/>
+              <w:rPr>
+                <w:rFonts w:ascii="Consolas" w:eastAsia="Times New Roman" w:hAnsi="Consolas" w:cs="Times New Roman"/>
+                <w:color w:val="D4D4D4"/>
+                <w:sz w:val="16"/>
+                <w:szCs w:val="16"/>
+                <w:lang w:val="en-US"/>
+              </w:rPr>
+            </w:pPr>
+            <w:r>
+              <w:rPr>
+                <w:rFonts w:ascii="Consolas" w:eastAsia="Times New Roman" w:hAnsi="Consolas" w:cs="Times New Roman"/>
+                <w:color w:val="D4D4D4"/>
+                <w:sz w:val="16"/>
+                <w:szCs w:val="16"/>
+                <w:lang w:val="en-US"/>
+              </w:rPr>
+              <w:t>                </w:t>
+            </w:r>
+            <w:r>
+              <w:rPr>
+                <w:rFonts w:ascii="Consolas" w:eastAsia="Times New Roman" w:hAnsi="Consolas" w:cs="Times New Roman"/>
+                <w:color w:val="569CD6"/>
+                <w:sz w:val="16"/>
+                <w:szCs w:val="16"/>
+                <w:lang w:val="en-US"/>
+              </w:rPr>
+              <w:t>if</w:t>
+            </w:r>
+            <w:r>
+              <w:rPr>
+                <w:rFonts w:ascii="Consolas" w:eastAsia="Times New Roman" w:hAnsi="Consolas" w:cs="Times New Roman"/>
+                <w:color w:val="D4D4D4"/>
+                <w:sz w:val="16"/>
+                <w:szCs w:val="16"/>
+                <w:lang w:val="en-US"/>
+              </w:rPr>
+              <w:t> (!d_exit) {</w:t>
+            </w:r>
+          </w:p>
+          <w:p>
+            <w:pPr>
+              <w:shd w:val="clear" w:color="auto" w:fill="1E1E1E"/>
+              <w:spacing w:line="285" w:lineRule="atLeast"/>
+              <w:rPr>
+                <w:rFonts w:ascii="Consolas" w:eastAsia="Times New Roman" w:hAnsi="Consolas" w:cs="Times New Roman"/>
+                <w:color w:val="D4D4D4"/>
+                <w:sz w:val="16"/>
+                <w:szCs w:val="16"/>
+                <w:lang w:val="en-US"/>
+              </w:rPr>
+            </w:pPr>
+            <w:r>
+              <w:rPr>
+                <w:rFonts w:ascii="Consolas" w:eastAsia="Times New Roman" w:hAnsi="Consolas" w:cs="Times New Roman"/>
+                <w:color w:val="D4D4D4"/>
+                <w:sz w:val="16"/>
+                <w:szCs w:val="16"/>
+                <w:lang w:val="en-US"/>
+              </w:rPr>
+              <w:t>                    d_msg_model.setMessage(MessageType.None, </w:t>
+            </w:r>
+            <w:r>
+              <w:rPr>
+                <w:rFonts w:ascii="Consolas" w:eastAsia="Times New Roman" w:hAnsi="Consolas" w:cs="Times New Roman"/>
+                <w:color w:val="CE9178"/>
+                <w:sz w:val="16"/>
+                <w:szCs w:val="16"/>
+                <w:lang w:val="en-US"/>
+              </w:rPr>
+              <w:t>"\n* executing orders:"</w:t>
+            </w:r>
+            <w:r>
+              <w:rPr>
+                <w:rFonts w:ascii="Consolas" w:eastAsia="Times New Roman" w:hAnsi="Consolas" w:cs="Times New Roman"/>
+                <w:color w:val="D4D4D4"/>
+                <w:sz w:val="16"/>
+                <w:szCs w:val="16"/>
+                <w:lang w:val="en-US"/>
+              </w:rPr>
+              <w:t>);</w:t>
+            </w:r>
+          </w:p>
+          <w:p>
+            <w:pPr>
+              <w:shd w:val="clear" w:color="auto" w:fill="1E1E1E"/>
+              <w:spacing w:line="285" w:lineRule="atLeast"/>
+              <w:rPr>
+                <w:rFonts w:ascii="Consolas" w:eastAsia="Times New Roman" w:hAnsi="Consolas" w:cs="Times New Roman"/>
+                <w:color w:val="D4D4D4"/>
+                <w:sz w:val="16"/>
+                <w:szCs w:val="16"/>
+                <w:lang w:val="en-US"/>
+              </w:rPr>
+            </w:pPr>
+            <w:r>
+              <w:rPr>
+                <w:rFonts w:ascii="Consolas" w:eastAsia="Times New Roman" w:hAnsi="Consolas" w:cs="Times New Roman"/>
+                <w:color w:val="D4D4D4"/>
+                <w:sz w:val="16"/>
+                <w:szCs w:val="16"/>
+                <w:lang w:val="en-US"/>
+              </w:rPr>
+              <w:t>                    d_gameplay_model.executeOrders();</w:t>
+            </w:r>
+          </w:p>
+          <w:p>
+            <w:pPr>
+              <w:shd w:val="clear" w:color="auto" w:fill="1E1E1E"/>
+              <w:spacing w:line="285" w:lineRule="atLeast"/>
+              <w:rPr>
+                <w:rFonts w:ascii="Consolas" w:eastAsia="Times New Roman" w:hAnsi="Consolas" w:cs="Times New Roman"/>
+                <w:color w:val="D4D4D4"/>
+                <w:sz w:val="16"/>
+                <w:szCs w:val="16"/>
+                <w:lang w:val="en-US"/>
+              </w:rPr>
+            </w:pPr>
+            <w:r>
+              <w:rPr>
+                <w:rFonts w:ascii="Consolas" w:eastAsia="Times New Roman" w:hAnsi="Consolas" w:cs="Times New Roman"/>
+                <w:color w:val="D4D4D4"/>
+                <w:sz w:val="16"/>
+                <w:szCs w:val="16"/>
+                <w:lang w:val="en-US"/>
+              </w:rPr>
+              <w:t>                }</w:t>
+            </w:r>
+          </w:p>
+          <w:p>
+            <w:pPr>
+              <w:shd w:val="clear" w:color="auto" w:fill="1E1E1E"/>
+              <w:spacing w:line="285" w:lineRule="atLeast"/>
+              <w:rPr>
+                <w:rFonts w:ascii="Consolas" w:eastAsia="Times New Roman" w:hAnsi="Consolas" w:cs="Times New Roman"/>
+                <w:color w:val="D4D4D4"/>
+                <w:sz w:val="16"/>
+                <w:szCs w:val="16"/>
+                <w:lang w:val="en-US"/>
+              </w:rPr>
+            </w:pPr>
+            <w:r>
+              <w:rPr>
+                <w:rFonts w:ascii="Consolas" w:eastAsia="Times New Roman" w:hAnsi="Consolas" w:cs="Times New Roman"/>
+                <w:color w:val="D4D4D4"/>
+                <w:sz w:val="16"/>
+                <w:szCs w:val="16"/>
+                <w:lang w:val="en-US"/>
+              </w:rPr>
+              <w:t>            }</w:t>
+            </w:r>
+          </w:p>
+          <w:p>
+            <w:pPr>
+              <w:shd w:val="clear" w:color="auto" w:fill="1E1E1E"/>
+              <w:spacing w:line="285" w:lineRule="atLeast"/>
+            </w:pPr>
+          </w:p>
+        </w:tc>
+      </w:tr>
+    </w:tbl>
+    <w:p>
+      <w:pPr>
+        <w:jc w:val="center"/>
+        <w:rPr>
+          <w:i/>
+          <w:iCs/>
+        </w:rPr>
+      </w:pPr>
+      <w:r>
+        <w:rPr>
+          <w:i/>
+          <w:iCs/>
+        </w:rPr>
+        <w:t>Before State pattern changes</w:t>
+      </w:r>
+    </w:p>
+    <w:p>
+      <w:r>
+        <w:t xml:space="preserve">In addition </w:t>
+      </w:r>
+      <w:r>
+        <w:t>each phase required it’s own logic similar to that shown above.</w:t>
+      </w:r>
+      <w:r>
+        <w:t xml:space="preserve"> </w:t>
+      </w:r>
+      <w:r>
+        <w:t xml:space="preserve">This made it difficult to maintain, enhance and unit test the phase changes. After the refactoring using the State pattern the phase change logic was </w:t>
+      </w:r>
+      <w:r>
+        <w:t xml:space="preserve">easier to enhance and test. </w:t>
+      </w:r>
+      <w:r>
+        <w:t xml:space="preserve"> </w:t>
+      </w:r>
+      <w:r>
+        <w:t>The following is an excerpt:</w:t>
+      </w:r>
+    </w:p>
+    <w:tbl>
+      <w:tblPr>
+        <w:tblStyle w:val="TableGrid"/>
+        <w:tblW w:w="0" w:type="auto"/>
+        <w:tblLook w:val="04A0" w:firstRow="1" w:lastRow="0" w:firstColumn="1" w:lastColumn="0" w:noHBand="0" w:noVBand="1"/>
+      </w:tblPr>
+      <w:tblGrid>
+        <w:gridCol w:w="9350"/>
+      </w:tblGrid>
+      <w:tr>
+        <w:tc>
+          <w:tcPr>
+            <w:tcW w:w="9350" w:type="dxa"/>
+          </w:tcPr>
+          <w:p>
+            <w:pPr>
+              <w:shd w:val="clear" w:color="auto" w:fill="1E1E1E"/>
+              <w:spacing w:line="285" w:lineRule="atLeast"/>
+            </w:pPr>
+            <w:r>
+              <w:t>GameEngine:</w:t>
+            </w:r>
+          </w:p>
+          <w:p>
+            <w:pPr>
+              <w:shd w:val="clear" w:color="auto" w:fill="1E1E1E"/>
+              <w:spacing w:line="285" w:lineRule="atLeast"/>
+              <w:rPr>
+                <w:rFonts w:ascii="Consolas" w:eastAsia="Times New Roman" w:hAnsi="Consolas" w:cs="Times New Roman"/>
+                <w:color w:val="D4D4D4"/>
+                <w:sz w:val="21"/>
+                <w:szCs w:val="21"/>
+                <w:lang w:val="en-US"/>
+              </w:rPr>
+            </w:pPr>
+            <w:r>
+              <w:rPr>
+                <w:rFonts w:ascii="Consolas" w:eastAsia="Times New Roman" w:hAnsi="Consolas" w:cs="Times New Roman"/>
+                <w:color w:val="D4D4D4"/>
+                <w:sz w:val="21"/>
+                <w:szCs w:val="21"/>
+                <w:lang w:val="en-US"/>
+              </w:rPr>
+              <w:t>            </w:t>
+            </w:r>
+            <w:r>
+              <w:rPr>
+                <w:rFonts w:ascii="Consolas" w:eastAsia="Times New Roman" w:hAnsi="Consolas" w:cs="Times New Roman"/>
+                <w:color w:val="569CD6"/>
+                <w:sz w:val="21"/>
+                <w:szCs w:val="21"/>
+                <w:lang w:val="en-US"/>
+              </w:rPr>
+              <w:t>while</w:t>
+            </w:r>
+            <w:r>
+              <w:rPr>
+                <w:rFonts w:ascii="Consolas" w:eastAsia="Times New Roman" w:hAnsi="Consolas" w:cs="Times New Roman"/>
+                <w:color w:val="D4D4D4"/>
+                <w:sz w:val="21"/>
+                <w:szCs w:val="21"/>
+                <w:lang w:val="en-US"/>
+              </w:rPr>
+              <w:t>( d_phase != </w:t>
+            </w:r>
+            <w:r>
+              <w:rPr>
+                <w:rFonts w:ascii="Consolas" w:eastAsia="Times New Roman" w:hAnsi="Consolas" w:cs="Times New Roman"/>
+                <w:color w:val="569CD6"/>
+                <w:sz w:val="21"/>
+                <w:szCs w:val="21"/>
+                <w:lang w:val="en-US"/>
+              </w:rPr>
+              <w:t>null</w:t>
+            </w:r>
+            <w:r>
+              <w:rPr>
+                <w:rFonts w:ascii="Consolas" w:eastAsia="Times New Roman" w:hAnsi="Consolas" w:cs="Times New Roman"/>
+                <w:color w:val="D4D4D4"/>
+                <w:sz w:val="21"/>
+                <w:szCs w:val="21"/>
+                <w:lang w:val="en-US"/>
+              </w:rPr>
+              <w:t> ) {</w:t>
+            </w:r>
+          </w:p>
+          <w:p>
+            <w:pPr>
+              <w:shd w:val="clear" w:color="auto" w:fill="1E1E1E"/>
+              <w:spacing w:line="285" w:lineRule="atLeast"/>
+              <w:rPr>
+                <w:rFonts w:ascii="Consolas" w:eastAsia="Times New Roman" w:hAnsi="Consolas" w:cs="Times New Roman"/>
+                <w:color w:val="D4D4D4"/>
+                <w:sz w:val="21"/>
+                <w:szCs w:val="21"/>
+                <w:lang w:val="en-US"/>
+              </w:rPr>
+            </w:pPr>
+            <w:r>
+              <w:rPr>
+                <w:rFonts w:ascii="Consolas" w:eastAsia="Times New Roman" w:hAnsi="Consolas" w:cs="Times New Roman"/>
+                <w:color w:val="D4D4D4"/>
+                <w:sz w:val="21"/>
+                <w:szCs w:val="21"/>
+                <w:lang w:val="en-US"/>
+              </w:rPr>
+              <w:t>                d_phase.execPhase();</w:t>
+            </w:r>
+          </w:p>
+          <w:p>
+            <w:pPr>
+              <w:shd w:val="clear" w:color="auto" w:fill="1E1E1E"/>
+              <w:spacing w:line="285" w:lineRule="atLeast"/>
+              <w:rPr>
+                <w:rFonts w:ascii="Consolas" w:eastAsia="Times New Roman" w:hAnsi="Consolas" w:cs="Times New Roman"/>
+                <w:color w:val="D4D4D4"/>
+                <w:sz w:val="21"/>
+                <w:szCs w:val="21"/>
+                <w:lang w:val="en-US"/>
+              </w:rPr>
+            </w:pPr>
+            <w:r>
+              <w:rPr>
+                <w:rFonts w:ascii="Consolas" w:eastAsia="Times New Roman" w:hAnsi="Consolas" w:cs="Times New Roman"/>
+                <w:color w:val="D4D4D4"/>
+                <w:sz w:val="21"/>
+                <w:szCs w:val="21"/>
+                <w:lang w:val="en-US"/>
+              </w:rPr>
+              <w:t>            }</w:t>
+            </w:r>
+          </w:p>
+          <w:p>
+            <w:pPr>
+              <w:shd w:val="clear" w:color="auto" w:fill="1E1E1E"/>
+              <w:spacing w:line="285" w:lineRule="atLeast"/>
+            </w:pPr>
+          </w:p>
+          <w:p>
+            <w:pPr>
+              <w:shd w:val="clear" w:color="auto" w:fill="1E1E1E"/>
+              <w:spacing w:line="285" w:lineRule="atLeast"/>
+            </w:pPr>
+            <w:r>
+              <w:t xml:space="preserve">Each of the phases managed above included the following code to support processing of the next </w:t>
+            </w:r>
+            <w:r>
+              <w:t>phase:</w:t>
+            </w:r>
+          </w:p>
+          <w:p>
+            <w:pPr>
+              <w:shd w:val="clear" w:color="auto" w:fill="1E1E1E"/>
+              <w:spacing w:line="285" w:lineRule="atLeast"/>
+              <w:rPr>
+                <w:rFonts w:ascii="Consolas" w:eastAsia="Times New Roman" w:hAnsi="Consolas" w:cs="Times New Roman"/>
+                <w:color w:val="D4D4D4"/>
+                <w:sz w:val="21"/>
+                <w:szCs w:val="21"/>
+                <w:lang w:val="en-US"/>
+              </w:rPr>
+            </w:pPr>
+            <w:r>
+              <w:rPr>
+                <w:rFonts w:ascii="Consolas" w:eastAsia="Times New Roman" w:hAnsi="Consolas" w:cs="Times New Roman"/>
+                <w:color w:val="D4D4D4"/>
+                <w:sz w:val="21"/>
+                <w:szCs w:val="21"/>
+                <w:lang w:val="en-US"/>
+              </w:rPr>
+              <w:t xml:space="preserve">            </w:t>
+            </w:r>
+            <w:r>
+              <w:rPr>
+                <w:rFonts w:ascii="Consolas" w:eastAsia="Times New Roman" w:hAnsi="Consolas" w:cs="Times New Roman"/>
+                <w:color w:val="D4D4D4"/>
+                <w:sz w:val="21"/>
+                <w:szCs w:val="21"/>
+                <w:lang w:val="en-US"/>
+              </w:rPr>
+              <w:t>nextPhase(l_next_phase);</w:t>
+            </w:r>
+          </w:p>
+          <w:p>
+            <w:pPr>
+              <w:shd w:val="clear" w:color="auto" w:fill="1E1E1E"/>
+              <w:spacing w:line="285" w:lineRule="atLeast"/>
+            </w:pPr>
+          </w:p>
+        </w:tc>
+      </w:tr>
+    </w:tbl>
+    <w:p>
+      <w:pPr>
+        <w:jc w:val="center"/>
+        <w:rPr>
+          <w:i/>
+          <w:iCs/>
+        </w:rPr>
+      </w:pPr>
+      <w:r>
+        <w:rPr>
+          <w:i/>
+          <w:iCs/>
+        </w:rPr>
+        <w:t>After</w:t>
+      </w:r>
+      <w:r>
+        <w:rPr>
+          <w:i/>
+          <w:iCs/>
+        </w:rPr>
+        <w:t xml:space="preserve"> State pattern changes</w:t>
+      </w:r>
+    </w:p>
+    <w:p>
+      <w:r>
+        <w:t xml:space="preserve">Each of the classes supporting the different phases simply set the next phase and the GameEngine is responsible for </w:t>
+      </w:r>
+      <w:r>
+        <w:t>invoking the phase objects.</w:t>
+      </w:r>
+    </w:p>
+    <w:p>
+      <w:pPr>
+        <w:pStyle w:val="Heading4"/>
+      </w:pPr>
+      <w:r>
+        <w:lastRenderedPageBreak/>
+        <w:t>Unit Tests:</w:t>
+      </w:r>
+    </w:p>
+    <w:p>
+      <w:r>
+        <w:t>Build 1 did not include any unit tests that checked specifically for phase changes. The following checks were added in build 2:</w:t>
+      </w:r>
+    </w:p>
+    <w:tbl>
+      <w:tblPr>
+        <w:tblStyle w:val="TableGrid"/>
+        <w:tblW w:w="0" w:type="auto"/>
+        <w:tblLook w:val="04A0" w:firstRow="1" w:lastRow="0" w:firstColumn="1" w:lastColumn="0" w:noHBand="0" w:noVBand="1"/>
+      </w:tblPr>
+      <w:tblGrid>
+        <w:gridCol w:w="9350"/>
+      </w:tblGrid>
+      <w:tr>
+        <w:tc>
+          <w:tcPr>
+            <w:tcW w:w="9350" w:type="dxa"/>
+          </w:tcPr>
+          <w:p>
+            <w:pPr>
+              <w:rPr>
+                <w:rFonts w:ascii="Courier New" w:hAnsi="Courier New" w:cs="Courier New"/>
+                <w:sz w:val="16"/>
+                <w:szCs w:val="16"/>
+              </w:rPr>
+            </w:pPr>
+            <w:r>
+              <w:rPr>
+                <w:rFonts w:ascii="Courier New" w:hAnsi="Courier New" w:cs="Courier New"/>
+                <w:sz w:val="16"/>
+                <w:szCs w:val="16"/>
+              </w:rPr>
+              <w:t>public void test_processMapEditorCommand_loadmap_valid() throws Exception {</w:t>
+            </w:r>
+          </w:p>
+          <w:p>
+            <w:pPr>
+              <w:rPr>
+                <w:rFonts w:ascii="Courier New" w:hAnsi="Courier New" w:cs="Courier New"/>
+                <w:sz w:val="16"/>
+                <w:szCs w:val="16"/>
+              </w:rPr>
+            </w:pPr>
+            <w:r>
+              <w:rPr>
+                <w:rFonts w:ascii="Courier New" w:hAnsi="Courier New" w:cs="Courier New"/>
+                <w:sz w:val="16"/>
+                <w:szCs w:val="16"/>
+              </w:rPr>
+              <w:t xml:space="preserve">        String l_msg;</w:t>
+            </w:r>
+          </w:p>
+          <w:p>
+            <w:pPr>
+              <w:rPr>
+                <w:rFonts w:ascii="Courier New" w:hAnsi="Courier New" w:cs="Courier New"/>
+                <w:sz w:val="16"/>
+                <w:szCs w:val="16"/>
+              </w:rPr>
+            </w:pPr>
+            <w:r>
+              <w:rPr>
+                <w:rFonts w:ascii="Courier New" w:hAnsi="Courier New" w:cs="Courier New"/>
+                <w:sz w:val="16"/>
+                <w:szCs w:val="16"/>
+              </w:rPr>
+              <w:t xml:space="preserve">        Phase next_phase = d_map_editor_controller.processMapEditorCommand...</w:t>
+            </w:r>
+          </w:p>
+          <w:p>
+            <w:pPr>
+              <w:rPr>
+                <w:rFonts w:ascii="Courier New" w:hAnsi="Courier New" w:cs="Courier New"/>
+                <w:sz w:val="16"/>
+                <w:szCs w:val="16"/>
+              </w:rPr>
+            </w:pPr>
+            <w:r>
+              <w:rPr>
+                <w:rFonts w:ascii="Courier New" w:hAnsi="Courier New" w:cs="Courier New"/>
+                <w:sz w:val="16"/>
+                <w:szCs w:val="16"/>
+              </w:rPr>
+              <w:t xml:space="preserve">        l_msg = d_msg.getLastMessageAndClear().d_message;</w:t>
+            </w:r>
+          </w:p>
+          <w:p>
+            <w:pPr>
+              <w:rPr>
+                <w:rFonts w:ascii="Courier New" w:hAnsi="Courier New" w:cs="Courier New"/>
+                <w:sz w:val="16"/>
+                <w:szCs w:val="16"/>
+              </w:rPr>
+            </w:pPr>
+            <w:r>
+              <w:rPr>
+                <w:rFonts w:ascii="Courier New" w:hAnsi="Courier New" w:cs="Courier New"/>
+                <w:sz w:val="16"/>
+                <w:szCs w:val="16"/>
+              </w:rPr>
+              <w:t xml:space="preserve">        assertTrue(l_msg.contains("loadmap processed successfully"));</w:t>
+            </w:r>
+          </w:p>
+          <w:p>
+            <w:pPr>
+              <w:rPr>
+                <w:rFonts w:ascii="Courier New" w:hAnsi="Courier New" w:cs="Courier New"/>
+                <w:color w:val="FF0000"/>
+                <w:sz w:val="16"/>
+                <w:szCs w:val="16"/>
+              </w:rPr>
+            </w:pPr>
+            <w:r>
+              <w:rPr>
+                <w:rFonts w:ascii="Courier New" w:hAnsi="Courier New" w:cs="Courier New"/>
+                <w:sz w:val="16"/>
+                <w:szCs w:val="16"/>
+              </w:rPr>
+              <w:t xml:space="preserve"> </w:t>
+            </w:r>
+            <w:r>
+              <w:rPr>
+                <w:rFonts w:ascii="Courier New" w:hAnsi="Courier New" w:cs="Courier New"/>
+                <w:color w:val="FF0000"/>
+                <w:sz w:val="16"/>
+                <w:szCs w:val="16"/>
+              </w:rPr>
+              <w:t xml:space="preserve">       </w:t>
+            </w:r>
+            <w:r>
+              <w:rPr>
+                <w:rFonts w:ascii="Courier New" w:hAnsi="Courier New" w:cs="Courier New"/>
+                <w:color w:val="FF0000"/>
+                <w:sz w:val="16"/>
+                <w:szCs w:val="16"/>
+                <w:highlight w:val="yellow"/>
+              </w:rPr>
+              <w:t>assertTrue(next_phase instanceof GameStartupController);</w:t>
+            </w:r>
+          </w:p>
+          <w:p>
+            <w:r>
+              <w:rPr>
+                <w:rFonts w:ascii="Courier New" w:hAnsi="Courier New" w:cs="Courier New"/>
+                <w:sz w:val="16"/>
+                <w:szCs w:val="16"/>
+              </w:rPr>
+              <w:t>}</w:t>
+            </w:r>
+          </w:p>
+        </w:tc>
+      </w:tr>
+    </w:tbl>
+    <w:p>
+      <w:r>
+        <w:t xml:space="preserve">The same check </w:t>
+      </w:r>
+      <w:r>
+        <w:t>was</w:t>
+      </w:r>
+      <w:r>
+        <w:t xml:space="preserve"> </w:t>
+      </w:r>
+      <w:r>
+        <w:t xml:space="preserve">also </w:t>
+      </w:r>
+      <w:r>
+        <w:t xml:space="preserve">added to: </w:t>
+      </w:r>
+    </w:p>
+    <w:p>
+      <w:pPr>
+        <w:pStyle w:val="ListParagraph"/>
+        <w:numPr>
+          <w:ilvl w:val="0"/>
+          <w:numId w:val="10"/>
+        </w:numPr>
+      </w:pPr>
+      <w:r>
+        <w:t>test_processGameStartupCommand_assigncountries_valid()</w:t>
+      </w:r>
+      <w:r>
+        <w:t xml:space="preserve"> in </w:t>
+      </w:r>
+      <w:r>
+        <w:t>GameStartupControllerTest</w:t>
+      </w:r>
+    </w:p>
+    <w:p>
+      <w:pPr>
+        <w:pStyle w:val="ListParagraph"/>
+        <w:numPr>
+          <w:ilvl w:val="0"/>
+          <w:numId w:val="10"/>
+        </w:numPr>
+      </w:pPr>
+      <w:r>
+        <w:t>test_processGamePlayCommand_exit_deploy_valid()</w:t>
+      </w:r>
+      <w:r>
+        <w:t xml:space="preserve"> in </w:t>
+      </w:r>
+      <w:r>
+        <w:t>IssueOrderControllerTest</w:t>
       </w:r>
     </w:p>
     <w:p/>
     <w:p>
       <w:pPr>
+        <w:pStyle w:val="Heading3"/>
+        <w:numPr>
+          <w:ilvl w:val="0"/>
+          <w:numId w:val="9"/>
+        </w:numPr>
+        <w:rPr>
+          <w:shd w:val="clear" w:color="auto" w:fill="FFFFFF"/>
+        </w:rPr>
+      </w:pPr>
+      <w:r>
+        <w:rPr>
+          <w:shd w:val="clear" w:color="auto" w:fill="FFFFFF"/>
+        </w:rPr>
+        <w:t xml:space="preserve">Implement </w:t>
+      </w:r>
+      <w:r>
+        <w:rPr>
+          <w:shd w:val="clear" w:color="auto" w:fill="FFFFFF"/>
+        </w:rPr>
+        <w:t>Observer</w:t>
+      </w:r>
+      <w:r>
+        <w:rPr>
+          <w:shd w:val="clear" w:color="auto" w:fill="FFFFFF"/>
+        </w:rPr>
+        <w:t xml:space="preserve"> pattern to </w:t>
+      </w:r>
+      <w:r>
+        <w:rPr>
+          <w:shd w:val="clear" w:color="auto" w:fill="FFFFFF"/>
+        </w:rPr>
+        <w:t xml:space="preserve">message </w:t>
+      </w:r>
+      <w:r>
+        <w:rPr>
+          <w:shd w:val="clear" w:color="auto" w:fill="FFFFFF"/>
+        </w:rPr>
+        <w:t xml:space="preserve">processing </w:t>
+      </w:r>
+    </w:p>
+    <w:p>
+      <w:r>
+        <w:t xml:space="preserve">This refactoring was chosen </w:t>
+      </w:r>
+      <w:r>
+        <w:t>not only because it is a requirement in build 2, but it makes the application easier to maintain, enhance and test</w:t>
+      </w:r>
+      <w:r>
+        <w:t>.</w:t>
+      </w:r>
+      <w:r>
+        <w:t xml:space="preserve"> </w:t>
+      </w:r>
+    </w:p>
+    <w:p>
+      <w:pPr>
         <w:pStyle w:val="Heading4"/>
       </w:pPr>
       <w:r>
+        <w:t>Before / After Refactoring:</w:t>
+      </w:r>
+    </w:p>
+    <w:p>
+      <w:r>
+        <w:t xml:space="preserve">Before refactoring the </w:t>
+      </w:r>
+      <w:r>
+        <w:t xml:space="preserve">application </w:t>
+      </w:r>
+      <w:r>
+        <w:t>supported the Observer pattern for message processing; however, some refactoring was required in order to fully comply with the build 2 requirements.</w:t>
+      </w:r>
+      <w:r>
+        <w:t xml:space="preserve"> </w:t>
+      </w:r>
+    </w:p>
+    <w:p>
+      <w:r>
+        <w:t>Most of the changes involved:</w:t>
+      </w:r>
+    </w:p>
+    <w:p>
+      <w:pPr>
+        <w:pStyle w:val="ListParagraph"/>
+        <w:numPr>
+          <w:ilvl w:val="0"/>
+          <w:numId w:val="11"/>
+        </w:numPr>
+      </w:pPr>
+      <w:r>
+        <w:t xml:space="preserve">Renaming class </w:t>
+      </w:r>
+      <w:r>
+        <w:t>UserMessageModel</w:t>
+      </w:r>
+      <w:r>
+        <w:t xml:space="preserve"> to </w:t>
+      </w:r>
+      <w:r>
+        <w:t>LogEntryBuffer</w:t>
+      </w:r>
+    </w:p>
+    <w:p>
+      <w:pPr>
+        <w:pStyle w:val="ListParagraph"/>
+        <w:numPr>
+          <w:ilvl w:val="0"/>
+          <w:numId w:val="11"/>
+        </w:numPr>
+      </w:pPr>
+      <w:r>
+        <w:t xml:space="preserve">consolidating output to the console via a call to Utl.lprintln instead of a direct call to </w:t>
+      </w:r>
+      <w:r>
+        <w:t>System.out.println</w:t>
+      </w:r>
+    </w:p>
+    <w:p>
+      <w:pPr>
+        <w:pStyle w:val="ListParagraph"/>
+        <w:numPr>
+          <w:ilvl w:val="0"/>
+          <w:numId w:val="11"/>
+        </w:numPr>
+      </w:pPr>
+      <w:r>
+        <w:t>adding output to the log file</w:t>
+      </w:r>
+    </w:p>
+    <w:p>
+      <w:pPr>
+        <w:pStyle w:val="Heading4"/>
+      </w:pPr>
+      <w:r>
+        <w:t>Unit Tests:</w:t>
+      </w:r>
+    </w:p>
+    <w:p>
+      <w:r>
+        <w:t>Almost every unit test tests the last message in an assert. The following is one of many examples:</w:t>
+      </w:r>
+    </w:p>
+    <w:tbl>
+      <w:tblPr>
+        <w:tblStyle w:val="TableGrid"/>
+        <w:tblW w:w="0" w:type="auto"/>
+        <w:tblLook w:val="04A0" w:firstRow="1" w:lastRow="0" w:firstColumn="1" w:lastColumn="0" w:noHBand="0" w:noVBand="1"/>
+      </w:tblPr>
+      <w:tblGrid>
+        <w:gridCol w:w="9350"/>
+      </w:tblGrid>
+      <w:tr>
+        <w:tc>
+          <w:tcPr>
+            <w:tcW w:w="9350" w:type="dxa"/>
+          </w:tcPr>
+          <w:p>
+            <w:pPr>
+              <w:rPr>
+                <w:rFonts w:ascii="Courier New" w:hAnsi="Courier New" w:cs="Courier New"/>
+                <w:sz w:val="16"/>
+                <w:szCs w:val="16"/>
+              </w:rPr>
+            </w:pPr>
+            <w:r>
+              <w:rPr>
+                <w:rFonts w:ascii="Courier New" w:hAnsi="Courier New" w:cs="Courier New"/>
+                <w:sz w:val="16"/>
+                <w:szCs w:val="16"/>
+              </w:rPr>
+              <w:t>@Test</w:t>
+            </w:r>
+          </w:p>
+          <w:p>
+            <w:pPr>
+              <w:rPr>
+                <w:rFonts w:ascii="Courier New" w:hAnsi="Courier New" w:cs="Courier New"/>
+                <w:sz w:val="16"/>
+                <w:szCs w:val="16"/>
+              </w:rPr>
+            </w:pPr>
+            <w:r>
+              <w:rPr>
+                <w:rFonts w:ascii="Courier New" w:hAnsi="Courier New" w:cs="Courier New"/>
+                <w:sz w:val="16"/>
+                <w:szCs w:val="16"/>
+              </w:rPr>
+              <w:t>public void test_processGamePlayCommand_deploy_invalid() throws Exception {</w:t>
+            </w:r>
+          </w:p>
+          <w:p>
+            <w:pPr>
+              <w:rPr>
+                <w:rFonts w:ascii="Courier New" w:hAnsi="Courier New" w:cs="Courier New"/>
+                <w:sz w:val="16"/>
+                <w:szCs w:val="16"/>
+              </w:rPr>
+            </w:pPr>
+            <w:r>
+              <w:rPr>
+                <w:rFonts w:ascii="Courier New" w:hAnsi="Courier New" w:cs="Courier New"/>
+                <w:sz w:val="16"/>
+                <w:szCs w:val="16"/>
+              </w:rPr>
+              <w:t xml:space="preserve">        String l_msg;</w:t>
+            </w:r>
+          </w:p>
+          <w:p>
+            <w:pPr>
+              <w:rPr>
+                <w:rFonts w:ascii="Courier New" w:hAnsi="Courier New" w:cs="Courier New"/>
+                <w:sz w:val="16"/>
+                <w:szCs w:val="16"/>
+              </w:rPr>
+            </w:pPr>
+            <w:r>
+              <w:rPr>
+                <w:rFonts w:ascii="Courier New" w:hAnsi="Courier New" w:cs="Courier New"/>
+                <w:sz w:val="16"/>
+                <w:szCs w:val="16"/>
+              </w:rPr>
+              <w:t xml:space="preserve">        d_gameplay_controller.processGamePlayCommand("deploy", d_player);</w:t>
+            </w:r>
+          </w:p>
+          <w:p>
+            <w:pPr>
+              <w:rPr>
+                <w:rFonts w:ascii="Courier New" w:hAnsi="Courier New" w:cs="Courier New"/>
+                <w:sz w:val="16"/>
+                <w:szCs w:val="16"/>
+              </w:rPr>
+            </w:pPr>
+            <w:r>
+              <w:rPr>
+                <w:rFonts w:ascii="Courier New" w:hAnsi="Courier New" w:cs="Courier New"/>
+                <w:sz w:val="16"/>
+                <w:szCs w:val="16"/>
+              </w:rPr>
+              <w:t xml:space="preserve">        l_msg = d_msg.getLastMessageAndClear().d_message;</w:t>
+            </w:r>
+          </w:p>
+          <w:p>
+            <w:pPr>
+              <w:rPr>
+                <w:rFonts w:ascii="Courier New" w:hAnsi="Courier New" w:cs="Courier New"/>
+                <w:sz w:val="16"/>
+                <w:szCs w:val="16"/>
+              </w:rPr>
+            </w:pPr>
+            <w:r>
+              <w:rPr>
+                <w:rFonts w:ascii="Courier New" w:hAnsi="Courier New" w:cs="Courier New"/>
+                <w:sz w:val="16"/>
+                <w:szCs w:val="16"/>
+              </w:rPr>
+              <w:t xml:space="preserve">        </w:t>
+            </w:r>
+            <w:r>
+              <w:rPr>
+                <w:rFonts w:ascii="Courier New" w:hAnsi="Courier New" w:cs="Courier New"/>
+                <w:sz w:val="16"/>
+                <w:szCs w:val="16"/>
+                <w:highlight w:val="yellow"/>
+              </w:rPr>
+              <w:t>assertTrue(l_msg.contains("no options specified"));</w:t>
+            </w:r>
+          </w:p>
+          <w:p>
+            <w:pPr>
+              <w:rPr>
+                <w:rFonts w:ascii="Courier New" w:hAnsi="Courier New" w:cs="Courier New"/>
+                <w:sz w:val="16"/>
+                <w:szCs w:val="16"/>
+              </w:rPr>
+            </w:pPr>
+          </w:p>
+          <w:p>
+            <w:pPr>
+              <w:rPr>
+                <w:rFonts w:ascii="Courier New" w:hAnsi="Courier New" w:cs="Courier New"/>
+                <w:sz w:val="16"/>
+                <w:szCs w:val="16"/>
+              </w:rPr>
+            </w:pPr>
+            <w:r>
+              <w:rPr>
+                <w:rFonts w:ascii="Courier New" w:hAnsi="Courier New" w:cs="Courier New"/>
+                <w:sz w:val="16"/>
+                <w:szCs w:val="16"/>
+              </w:rPr>
+              <w:t xml:space="preserve">        d_gameplay_controller.processGamePlayCommand("deploy Canada", d_player);</w:t>
+            </w:r>
+          </w:p>
+          <w:p>
+            <w:pPr>
+              <w:rPr>
+                <w:rFonts w:ascii="Courier New" w:hAnsi="Courier New" w:cs="Courier New"/>
+                <w:sz w:val="16"/>
+                <w:szCs w:val="16"/>
+              </w:rPr>
+            </w:pPr>
+            <w:r>
+              <w:rPr>
+                <w:rFonts w:ascii="Courier New" w:hAnsi="Courier New" w:cs="Courier New"/>
+                <w:sz w:val="16"/>
+                <w:szCs w:val="16"/>
+              </w:rPr>
+              <w:t xml:space="preserve">        l_msg = d_msg.getLastMessageAndClear().d_message;</w:t>
+            </w:r>
+          </w:p>
+          <w:p>
+            <w:pPr>
+              <w:rPr>
+                <w:rFonts w:ascii="Courier New" w:hAnsi="Courier New" w:cs="Courier New"/>
+                <w:sz w:val="16"/>
+                <w:szCs w:val="16"/>
+              </w:rPr>
+            </w:pPr>
+            <w:r>
+              <w:rPr>
+                <w:rFonts w:ascii="Courier New" w:hAnsi="Courier New" w:cs="Courier New"/>
+                <w:sz w:val="16"/>
+                <w:szCs w:val="16"/>
+              </w:rPr>
+              <w:t xml:space="preserve">        </w:t>
+            </w:r>
+            <w:r>
+              <w:rPr>
+                <w:rFonts w:ascii="Courier New" w:hAnsi="Courier New" w:cs="Courier New"/>
+                <w:sz w:val="16"/>
+                <w:szCs w:val="16"/>
+                <w:highlight w:val="yellow"/>
+              </w:rPr>
+              <w:t>assertTrue(l_msg.contains("number of reinforcements not specified."));</w:t>
+            </w:r>
+          </w:p>
+          <w:p>
+            <w:pPr>
+              <w:rPr>
+                <w:rFonts w:ascii="Courier New" w:hAnsi="Courier New" w:cs="Courier New"/>
+                <w:sz w:val="16"/>
+                <w:szCs w:val="16"/>
+              </w:rPr>
+            </w:pPr>
+          </w:p>
+          <w:p>
+            <w:pPr>
+              <w:rPr>
+                <w:rFonts w:ascii="Courier New" w:hAnsi="Courier New" w:cs="Courier New"/>
+                <w:sz w:val="16"/>
+                <w:szCs w:val="16"/>
+              </w:rPr>
+            </w:pPr>
+            <w:r>
+              <w:rPr>
+                <w:rFonts w:ascii="Courier New" w:hAnsi="Courier New" w:cs="Courier New"/>
+                <w:sz w:val="16"/>
+                <w:szCs w:val="16"/>
+              </w:rPr>
+              <w:t xml:space="preserve">        d_gameplay_controller.processGamePlayCommand("deploy 5 Canada", d_player);</w:t>
+            </w:r>
+          </w:p>
+          <w:p>
+            <w:pPr>
+              <w:rPr>
+                <w:rFonts w:ascii="Courier New" w:hAnsi="Courier New" w:cs="Courier New"/>
+                <w:sz w:val="16"/>
+                <w:szCs w:val="16"/>
+              </w:rPr>
+            </w:pPr>
+            <w:r>
+              <w:rPr>
+                <w:rFonts w:ascii="Courier New" w:hAnsi="Courier New" w:cs="Courier New"/>
+                <w:sz w:val="16"/>
+                <w:szCs w:val="16"/>
+              </w:rPr>
+              <w:t xml:space="preserve">        l_msg = d_msg.getLastMessageAndClear().d_message;</w:t>
+            </w:r>
+          </w:p>
+          <w:p>
+            <w:pPr>
+              <w:rPr>
+                <w:rFonts w:ascii="Courier New" w:hAnsi="Courier New" w:cs="Courier New"/>
+                <w:sz w:val="16"/>
+                <w:szCs w:val="16"/>
+              </w:rPr>
+            </w:pPr>
+            <w:r>
+              <w:rPr>
+                <w:rFonts w:ascii="Courier New" w:hAnsi="Courier New" w:cs="Courier New"/>
+                <w:sz w:val="16"/>
+                <w:szCs w:val="16"/>
+              </w:rPr>
+              <w:t xml:space="preserve">        </w:t>
+            </w:r>
+            <w:r>
+              <w:rPr>
+                <w:rFonts w:ascii="Courier New" w:hAnsi="Courier New" w:cs="Courier New"/>
+                <w:sz w:val="16"/>
+                <w:szCs w:val="16"/>
+                <w:highlight w:val="yellow"/>
+              </w:rPr>
+              <w:t>assertTrue(l_msg.contains("Invalid deploy country name '5'"));</w:t>
+            </w:r>
+          </w:p>
+          <w:p>
+            <w:pPr>
+              <w:rPr>
+                <w:rFonts w:ascii="Courier New" w:hAnsi="Courier New" w:cs="Courier New"/>
+                <w:sz w:val="16"/>
+                <w:szCs w:val="16"/>
+              </w:rPr>
+            </w:pPr>
+          </w:p>
+          <w:p>
+            <w:pPr>
+              <w:rPr>
+                <w:rFonts w:ascii="Courier New" w:hAnsi="Courier New" w:cs="Courier New"/>
+                <w:sz w:val="16"/>
+                <w:szCs w:val="16"/>
+              </w:rPr>
+            </w:pPr>
+            <w:r>
+              <w:rPr>
+                <w:rFonts w:ascii="Courier New" w:hAnsi="Courier New" w:cs="Courier New"/>
+                <w:sz w:val="16"/>
+                <w:szCs w:val="16"/>
+              </w:rPr>
+              <w:t xml:space="preserve">        // build 1 requirement: Unit testing framework</w:t>
+            </w:r>
+          </w:p>
+          <w:p>
+            <w:pPr>
+              <w:rPr>
+                <w:rFonts w:ascii="Courier New" w:hAnsi="Courier New" w:cs="Courier New"/>
+                <w:sz w:val="16"/>
+                <w:szCs w:val="16"/>
+              </w:rPr>
+            </w:pPr>
+            <w:r>
+              <w:rPr>
+                <w:rFonts w:ascii="Courier New" w:hAnsi="Courier New" w:cs="Courier New"/>
+                <w:sz w:val="16"/>
+                <w:szCs w:val="16"/>
+              </w:rPr>
+              <w:t xml:space="preserve">        // (4) player cannot deploy more armies that there is in their reinforcement</w:t>
+            </w:r>
+          </w:p>
+          <w:p>
+            <w:pPr>
+              <w:rPr>
+                <w:rFonts w:ascii="Courier New" w:hAnsi="Courier New" w:cs="Courier New"/>
+                <w:sz w:val="16"/>
+                <w:szCs w:val="16"/>
+              </w:rPr>
+            </w:pPr>
+            <w:r>
+              <w:rPr>
+                <w:rFonts w:ascii="Courier New" w:hAnsi="Courier New" w:cs="Courier New"/>
+                <w:sz w:val="16"/>
+                <w:szCs w:val="16"/>
+              </w:rPr>
+              <w:t xml:space="preserve">        // pool.</w:t>
+            </w:r>
+          </w:p>
+          <w:p>
+            <w:pPr>
+              <w:rPr>
+                <w:rFonts w:ascii="Courier New" w:hAnsi="Courier New" w:cs="Courier New"/>
+                <w:sz w:val="16"/>
+                <w:szCs w:val="16"/>
+              </w:rPr>
+            </w:pPr>
+            <w:r>
+              <w:rPr>
+                <w:rFonts w:ascii="Courier New" w:hAnsi="Courier New" w:cs="Courier New"/>
+                <w:sz w:val="16"/>
+                <w:szCs w:val="16"/>
+              </w:rPr>
+              <w:t xml:space="preserve">        d_player.addPlayerCountry(d_country);</w:t>
+            </w:r>
+          </w:p>
+          <w:p>
+            <w:pPr>
+              <w:rPr>
+                <w:rFonts w:ascii="Courier New" w:hAnsi="Courier New" w:cs="Courier New"/>
+                <w:sz w:val="16"/>
+                <w:szCs w:val="16"/>
+              </w:rPr>
+            </w:pPr>
+            <w:r>
+              <w:rPr>
+                <w:rFonts w:ascii="Courier New" w:hAnsi="Courier New" w:cs="Courier New"/>
+                <w:sz w:val="16"/>
+                <w:szCs w:val="16"/>
+              </w:rPr>
+              <w:t xml:space="preserve">        d_player.setReinforcements(3);</w:t>
+            </w:r>
+          </w:p>
+          <w:p>
+            <w:pPr>
+              <w:rPr>
+                <w:rFonts w:ascii="Courier New" w:hAnsi="Courier New" w:cs="Courier New"/>
+                <w:sz w:val="16"/>
+                <w:szCs w:val="16"/>
+              </w:rPr>
+            </w:pPr>
+            <w:r>
+              <w:rPr>
+                <w:rFonts w:ascii="Courier New" w:hAnsi="Courier New" w:cs="Courier New"/>
+                <w:sz w:val="16"/>
+                <w:szCs w:val="16"/>
+              </w:rPr>
+              <w:t xml:space="preserve">        d_gameplay_controller.processGamePlayCommand("deploy Canada 5", d_player);</w:t>
+            </w:r>
+          </w:p>
+          <w:p>
+            <w:pPr>
+              <w:rPr>
+                <w:rFonts w:ascii="Courier New" w:hAnsi="Courier New" w:cs="Courier New"/>
+                <w:sz w:val="16"/>
+                <w:szCs w:val="16"/>
+              </w:rPr>
+            </w:pPr>
+            <w:r>
+              <w:rPr>
+                <w:rFonts w:ascii="Courier New" w:hAnsi="Courier New" w:cs="Courier New"/>
+                <w:sz w:val="16"/>
+                <w:szCs w:val="16"/>
+              </w:rPr>
+              <w:t xml:space="preserve">        l_msg = d_msg.getLastMessageAndClear().d_message;</w:t>
+            </w:r>
+          </w:p>
+          <w:p>
+            <w:pPr>
+              <w:rPr>
+                <w:rFonts w:ascii="Courier New" w:hAnsi="Courier New" w:cs="Courier New"/>
+                <w:sz w:val="16"/>
+                <w:szCs w:val="16"/>
+              </w:rPr>
+            </w:pPr>
+            <w:r>
+              <w:rPr>
+                <w:rFonts w:ascii="Courier New" w:hAnsi="Courier New" w:cs="Courier New"/>
+                <w:sz w:val="16"/>
+                <w:szCs w:val="16"/>
+              </w:rPr>
+              <w:t xml:space="preserve">        </w:t>
+            </w:r>
+            <w:r>
+              <w:rPr>
+                <w:rFonts w:ascii="Courier New" w:hAnsi="Courier New" w:cs="Courier New"/>
+                <w:sz w:val="16"/>
+                <w:szCs w:val="16"/>
+                <w:highlight w:val="yellow"/>
+              </w:rPr>
+              <w:t>assertTrue(l_msg.contains("does not have enough reinforcements (3) to deploy 5</w:t>
+            </w:r>
+            <w:r>
+              <w:rPr>
+                <w:rFonts w:ascii="Courier New" w:hAnsi="Courier New" w:cs="Courier New"/>
+                <w:sz w:val="16"/>
+                <w:szCs w:val="16"/>
+                <w:highlight w:val="yellow"/>
+              </w:rPr>
+              <w:t xml:space="preserve">… </w:t>
+            </w:r>
+          </w:p>
+          <w:p>
+            <w:pPr>
+              <w:rPr>
+                <w:rFonts w:ascii="Courier New" w:hAnsi="Courier New" w:cs="Courier New"/>
+                <w:sz w:val="16"/>
+                <w:szCs w:val="16"/>
+              </w:rPr>
+            </w:pPr>
+          </w:p>
+          <w:p>
+            <w:pPr>
+              <w:rPr>
+                <w:rFonts w:ascii="Courier New" w:hAnsi="Courier New" w:cs="Courier New"/>
+                <w:sz w:val="16"/>
+                <w:szCs w:val="16"/>
+              </w:rPr>
+            </w:pPr>
+            <w:r>
+              <w:rPr>
+                <w:rFonts w:ascii="Courier New" w:hAnsi="Courier New" w:cs="Courier New"/>
+                <w:sz w:val="16"/>
+                <w:szCs w:val="16"/>
+              </w:rPr>
+              <w:t xml:space="preserve">        d_gameplay_controller.processGamePlayCommand("deploy Canada -1", d_player);</w:t>
+            </w:r>
+          </w:p>
+          <w:p>
+            <w:pPr>
+              <w:rPr>
+                <w:rFonts w:ascii="Courier New" w:hAnsi="Courier New" w:cs="Courier New"/>
+                <w:sz w:val="16"/>
+                <w:szCs w:val="16"/>
+              </w:rPr>
+            </w:pPr>
+            <w:r>
+              <w:rPr>
+                <w:rFonts w:ascii="Courier New" w:hAnsi="Courier New" w:cs="Courier New"/>
+                <w:sz w:val="16"/>
+                <w:szCs w:val="16"/>
+              </w:rPr>
+              <w:t xml:space="preserve">        l_msg = d_msg.getLastMessageAndClear().d_message;</w:t>
+            </w:r>
+          </w:p>
+          <w:p>
+            <w:pPr>
+              <w:rPr>
+                <w:rFonts w:ascii="Courier New" w:hAnsi="Courier New" w:cs="Courier New"/>
+                <w:sz w:val="16"/>
+                <w:szCs w:val="16"/>
+              </w:rPr>
+            </w:pPr>
+            <w:r>
+              <w:rPr>
+                <w:rFonts w:ascii="Courier New" w:hAnsi="Courier New" w:cs="Courier New"/>
+                <w:sz w:val="16"/>
+                <w:szCs w:val="16"/>
+              </w:rPr>
+              <w:t xml:space="preserve">        </w:t>
+            </w:r>
+            <w:r>
+              <w:rPr>
+                <w:rFonts w:ascii="Courier New" w:hAnsi="Courier New" w:cs="Courier New"/>
+                <w:sz w:val="16"/>
+                <w:szCs w:val="16"/>
+                <w:highlight w:val="yellow"/>
+              </w:rPr>
+              <w:t>assertTrue(l_msg.contains("Invalid number of deploy reinforcements '-1'"));</w:t>
+            </w:r>
+          </w:p>
+          <w:p>
+            <w:r>
+              <w:rPr>
+                <w:rFonts w:ascii="Courier New" w:hAnsi="Courier New" w:cs="Courier New"/>
+                <w:sz w:val="16"/>
+                <w:szCs w:val="16"/>
+              </w:rPr>
+              <w:t>}</w:t>
+            </w:r>
+          </w:p>
+        </w:tc>
+      </w:tr>
+    </w:tbl>
+    <w:p/>
+    <w:p/>
+    <w:p>
+      <w:pPr>
+        <w:pStyle w:val="Heading3"/>
+        <w:numPr>
+          <w:ilvl w:val="0"/>
+          <w:numId w:val="9"/>
+        </w:numPr>
+        <w:rPr>
+          <w:shd w:val="clear" w:color="auto" w:fill="FFFFFF"/>
+        </w:rPr>
+      </w:pPr>
+      <w:r>
+        <w:rPr>
+          <w:shd w:val="clear" w:color="auto" w:fill="FFFFFF"/>
+        </w:rPr>
+        <w:t>Refactor all controller constructors to accept only ControllerFactory objects</w:t>
+      </w:r>
+      <w:r>
+        <w:rPr>
+          <w:shd w:val="clear" w:color="auto" w:fill="FFFFFF"/>
+        </w:rPr>
+        <w:t xml:space="preserve"> </w:t>
+      </w:r>
+    </w:p>
+    <w:p>
+      <w:r>
+        <w:t xml:space="preserve">This refactoring was chosen </w:t>
+      </w:r>
+      <w:r>
+        <w:t xml:space="preserve">because it </w:t>
+      </w:r>
+      <w:r>
+        <w:t xml:space="preserve">makes the application easier to maintain, enhance and test. </w:t>
+      </w:r>
+    </w:p>
+    <w:p>
+      <w:pPr>
+        <w:pStyle w:val="Heading4"/>
+      </w:pPr>
+      <w:r>
+        <w:t>Before / After Refactoring:</w:t>
+      </w:r>
+    </w:p>
+    <w:p>
+      <w:r>
+        <w:t>Before refactoring the application</w:t>
+      </w:r>
+      <w:r>
+        <w:t xml:space="preserve"> required that each dependency to the controllers be provided in the constructors</w:t>
+      </w:r>
+      <w:r>
+        <w:t xml:space="preserve">. </w:t>
+      </w:r>
+      <w:r>
+        <w:t xml:space="preserve">This created a problem every time a new dependency </w:t>
+      </w:r>
+      <w:r>
+        <w:t>was</w:t>
+      </w:r>
+      <w:r>
+        <w:t xml:space="preserve"> added to the constructors (or deleted), as the change required many changes across the application, especially in the unit tests. </w:t>
+      </w:r>
+    </w:p>
+    <w:p>
+      <w:r>
+        <w:t>After refactoring adding new dependencies simply required adding them to the software factory class</w:t>
+      </w:r>
+      <w:r>
+        <w:t>es</w:t>
+      </w:r>
+      <w:r>
+        <w:t xml:space="preserve">.  </w:t>
+      </w:r>
+    </w:p>
+    <w:p>
+      <w:r>
+        <w:t>C</w:t>
+      </w:r>
+      <w:r>
+        <w:t>hanges involved:</w:t>
+      </w:r>
+    </w:p>
+    <w:p>
+      <w:pPr>
+        <w:pStyle w:val="ListParagraph"/>
+        <w:numPr>
+          <w:ilvl w:val="0"/>
+          <w:numId w:val="11"/>
+        </w:numPr>
+      </w:pPr>
+      <w:r>
+        <w:t>Changing the controller constructors</w:t>
+      </w:r>
+    </w:p>
+    <w:p>
+      <w:pPr>
+        <w:pStyle w:val="ListParagraph"/>
+        <w:numPr>
+          <w:ilvl w:val="0"/>
+          <w:numId w:val="11"/>
+        </w:numPr>
+      </w:pPr>
+      <w:r>
+        <w:t>Fixing all calls to the constructors</w:t>
+      </w:r>
+    </w:p>
+    <w:p>
+      <w:pPr>
+        <w:pStyle w:val="Heading4"/>
+      </w:pPr>
+      <w:r>
+        <w:t>Unit Tests:</w:t>
+      </w:r>
+    </w:p>
+    <w:p>
+      <w:r>
+        <w:t>Existing unit tests were able to cover the refactoring</w:t>
+      </w:r>
+      <w:r>
+        <w:t>. Including but not limited to the following unit tests:</w:t>
+      </w:r>
+    </w:p>
+    <w:p>
+      <w:pPr>
+        <w:pStyle w:val="ListParagraph"/>
+        <w:numPr>
+          <w:ilvl w:val="0"/>
+          <w:numId w:val="12"/>
+        </w:numPr>
+      </w:pPr>
+      <w:r>
+        <w:t>GameStartupControllerTest (all tests within)</w:t>
+      </w:r>
+    </w:p>
+    <w:p>
+      <w:pPr>
+        <w:pStyle w:val="ListParagraph"/>
+        <w:numPr>
+          <w:ilvl w:val="0"/>
+          <w:numId w:val="12"/>
+        </w:numPr>
+      </w:pPr>
+      <w:r>
+        <w:t>IssueOrderControllerTest (all tests within)</w:t>
+      </w:r>
+    </w:p>
+    <w:p>
+      <w:pPr>
+        <w:pStyle w:val="ListParagraph"/>
+        <w:numPr>
+          <w:ilvl w:val="0"/>
+          <w:numId w:val="12"/>
+        </w:numPr>
+      </w:pPr>
+      <w:r>
+        <w:t>MapEditorControllerTest (all tests within)</w:t>
+      </w:r>
+    </w:p>
+    <w:p/>
+    <w:p>
+      <w:pPr>
+        <w:pStyle w:val="Heading3"/>
+        <w:numPr>
+          <w:ilvl w:val="0"/>
+          <w:numId w:val="9"/>
+        </w:numPr>
+        <w:rPr>
+          <w:shd w:val="clear" w:color="auto" w:fill="FFFFFF"/>
+        </w:rPr>
+      </w:pPr>
+      <w:r>
+        <w:rPr>
+          <w:shd w:val="clear" w:color="auto" w:fill="FFFFFF"/>
+        </w:rPr>
+        <w:t>Rename class names</w:t>
+      </w:r>
+    </w:p>
+    <w:p>
+      <w:r>
+        <w:t xml:space="preserve">This refactoring was chosen because it makes the application </w:t>
+      </w:r>
+      <w:r>
+        <w:t xml:space="preserve">code </w:t>
+      </w:r>
+      <w:r>
+        <w:t xml:space="preserve">easier to </w:t>
+      </w:r>
+      <w:r>
+        <w:t>read</w:t>
+      </w:r>
+      <w:r>
+        <w:t xml:space="preserve">. </w:t>
+      </w:r>
+    </w:p>
+    <w:p>
+      <w:pPr>
+        <w:pStyle w:val="Heading4"/>
+      </w:pPr>
+      <w:r>
+        <w:t>Before / After Refactoring:</w:t>
+      </w:r>
+    </w:p>
+    <w:p>
+      <w:r>
+        <w:t xml:space="preserve">Before refactoring the application </w:t>
+      </w:r>
+      <w:r>
+        <w:t>code was difficult to read as some of the class names were too long.</w:t>
+      </w:r>
+      <w:r>
+        <w:t xml:space="preserve"> A</w:t>
+      </w:r>
+      <w:r>
+        <w:t>fter refactoring</w:t>
+      </w:r>
+      <w:r>
+        <w:t xml:space="preserve"> the application code was easier to read</w:t>
+      </w:r>
+      <w:r>
+        <w:t xml:space="preserve">.  </w:t>
+      </w:r>
+    </w:p>
+    <w:p>
+      <w:r>
+        <w:t>Changes involved:</w:t>
+      </w:r>
+    </w:p>
+    <w:p>
+      <w:pPr>
+        <w:pStyle w:val="ListParagraph"/>
+        <w:numPr>
+          <w:ilvl w:val="0"/>
+          <w:numId w:val="11"/>
+        </w:numPr>
+      </w:pPr>
+      <w:r>
+        <w:t xml:space="preserve">Changing </w:t>
+      </w:r>
+      <w:r>
+        <w:t>names of the following classes:</w:t>
+      </w:r>
+    </w:p>
+    <w:p>
+      <w:pPr>
+        <w:pStyle w:val="ListParagraph"/>
+        <w:numPr>
+          <w:ilvl w:val="1"/>
+          <w:numId w:val="11"/>
+        </w:numPr>
+      </w:pPr>
+      <w:r>
+        <w:t>MessageType, MsgType</w:t>
+      </w:r>
+    </w:p>
+    <w:p>
+      <w:pPr>
+        <w:pStyle w:val="ListParagraph"/>
+        <w:numPr>
+          <w:ilvl w:val="1"/>
+          <w:numId w:val="11"/>
+        </w:numPr>
+      </w:pPr>
+      <w:r>
+        <w:t>OrderExecutionController, OrderExecController</w:t>
+      </w:r>
+    </w:p>
+    <w:p>
+      <w:pPr>
+        <w:pStyle w:val="ListParagraph"/>
+        <w:numPr>
+          <w:ilvl w:val="1"/>
+          <w:numId w:val="11"/>
+        </w:numPr>
+      </w:pPr>
+      <w:r>
+        <w:t>SoftwareFactoryController, ControllerFactory</w:t>
+      </w:r>
+    </w:p>
+    <w:p>
+      <w:pPr>
+        <w:pStyle w:val="ListParagraph"/>
+        <w:numPr>
+          <w:ilvl w:val="1"/>
+          <w:numId w:val="11"/>
+        </w:numPr>
+      </w:pPr>
+      <w:r>
+        <w:t>UserMessageModel, AppMsg</w:t>
+      </w:r>
+    </w:p>
+    <w:p>
+      <w:pPr>
+        <w:pStyle w:val="ListParagraph"/>
+        <w:numPr>
+          <w:ilvl w:val="1"/>
+          <w:numId w:val="11"/>
+        </w:numPr>
+      </w:pPr>
+      <w:r>
+        <w:t>OrderDeploy, DeployOrder</w:t>
+      </w:r>
+    </w:p>
+    <w:p>
+      <w:pPr>
+        <w:pStyle w:val="ListParagraph"/>
+        <w:numPr>
+          <w:ilvl w:val="1"/>
+          <w:numId w:val="11"/>
+        </w:numPr>
+      </w:pPr>
+      <w:r>
+        <w:t>SoftwareFactoryModel, ModelFactory</w:t>
+      </w:r>
+    </w:p>
+    <w:p>
+      <w:pPr>
+        <w:pStyle w:val="ListParagraph"/>
+        <w:numPr>
+          <w:ilvl w:val="1"/>
+          <w:numId w:val="11"/>
+        </w:numPr>
+      </w:pPr>
+      <w:r>
+        <w:t>SoftwareFactoryView, ViewFactory</w:t>
+      </w:r>
+    </w:p>
+    <w:p>
+      <w:pPr>
+        <w:pStyle w:val="ListParagraph"/>
+        <w:numPr>
+          <w:ilvl w:val="1"/>
+          <w:numId w:val="11"/>
+        </w:numPr>
+      </w:pPr>
+      <w:r>
         <w:lastRenderedPageBreak/>
-        <w:t>After Refactoring:</w:t>
+        <w:t>IUserMessageModel, IAppMsg</w:t>
+      </w:r>
+    </w:p>
+    <w:p>
+      <w:pPr>
+        <w:pStyle w:val="ListParagraph"/>
+        <w:numPr>
+          <w:ilvl w:val="1"/>
+          <w:numId w:val="11"/>
+        </w:numPr>
+      </w:pPr>
+      <w:r>
+        <w:t>MapEditorConsoleView, MapEditorConsole</w:t>
+      </w:r>
+    </w:p>
+    <w:p>
+      <w:pPr>
+        <w:pStyle w:val="ListParagraph"/>
+        <w:numPr>
+          <w:ilvl w:val="1"/>
+          <w:numId w:val="11"/>
+        </w:numPr>
+      </w:pPr>
+      <w:r>
+        <w:t>GameStartupConsoleView, GameStartupConsole</w:t>
+      </w:r>
+    </w:p>
+    <w:p>
+      <w:pPr>
+        <w:pStyle w:val="ListParagraph"/>
+        <w:numPr>
+          <w:ilvl w:val="1"/>
+          <w:numId w:val="11"/>
+        </w:numPr>
+      </w:pPr>
+      <w:r>
+        <w:t>GamePlayConsoleView, GamePlayConsole</w:t>
+      </w:r>
+    </w:p>
+    <w:p>
+      <w:pPr>
+        <w:pStyle w:val="ListParagraph"/>
+        <w:numPr>
+          <w:ilvl w:val="1"/>
+          <w:numId w:val="11"/>
+        </w:numPr>
+      </w:pPr>
+      <w:r>
+        <w:t>IOrderModel, IOrder</w:t>
+      </w:r>
+    </w:p>
+    <w:p>
+      <w:pPr>
+        <w:pStyle w:val="Heading4"/>
+      </w:pPr>
+      <w:r>
+        <w:t>Unit Tests:</w:t>
+      </w:r>
+    </w:p>
+    <w:p>
+      <w:r>
+        <w:t xml:space="preserve">Existing unit tests were able to cover the refactoring. </w:t>
+      </w:r>
+      <w:r>
+        <w:t>Invalid or unchanged class names are c</w:t>
+      </w:r>
+      <w:r>
+        <w:t>a</w:t>
+      </w:r>
+      <w:r>
+        <w:t>ught by the compiler.</w:t>
       </w:r>
     </w:p>
     <w:p/>
     <w:p>
       <w:pPr>
+        <w:pStyle w:val="Heading3"/>
+        <w:numPr>
+          <w:ilvl w:val="0"/>
+          <w:numId w:val="9"/>
+        </w:numPr>
+        <w:rPr>
+          <w:shd w:val="clear" w:color="auto" w:fill="FFFFFF"/>
+        </w:rPr>
+      </w:pPr>
+      <w:r>
+        <w:rPr>
+          <w:shd w:val="clear" w:color="auto" w:fill="FFFFFF"/>
+        </w:rPr>
+        <w:t>Move order execution implementation from player class to respective order classes</w:t>
+      </w:r>
+    </w:p>
+    <w:p>
+      <w:r>
+        <w:t xml:space="preserve">This refactoring was chosen because it </w:t>
+      </w:r>
+      <w:r>
+        <w:t xml:space="preserve">places the code that executes the orders closer to the order class keep the logic all encapsulated in one place. This </w:t>
+      </w:r>
+      <w:r>
+        <w:t xml:space="preserve">makes the application easier to maintain, enhance and test. </w:t>
+      </w:r>
+    </w:p>
+    <w:p>
+      <w:pPr>
         <w:pStyle w:val="Heading4"/>
       </w:pPr>
       <w:r>
+        <w:t>Before / After Refactoring:</w:t>
+      </w:r>
+    </w:p>
+    <w:p>
+      <w:r>
+        <w:t>*</w:t>
+      </w:r>
+      <w:r>
+        <w:t>ici</w:t>
+      </w:r>
+      <w:r>
+        <w:t>*</w:t>
+      </w:r>
+    </w:p>
+    <w:p>
+      <w:r>
+        <w:t xml:space="preserve">Before refactoring the application required that each dependency to the controllers be provided in the constructors. This created a problem every time a new dependency was added to the constructors (or deleted), as the change required many changes across the application, especially in the unit tests. </w:t>
+      </w:r>
+    </w:p>
+    <w:p>
+      <w:r>
+        <w:t xml:space="preserve">After refactoring adding new dependencies simply required adding them to the software factory classes.  </w:t>
+      </w:r>
+    </w:p>
+    <w:p>
+      <w:r>
+        <w:t>Changes involved:</w:t>
+      </w:r>
+    </w:p>
+    <w:p>
+      <w:pPr>
+        <w:pStyle w:val="ListParagraph"/>
+        <w:numPr>
+          <w:ilvl w:val="0"/>
+          <w:numId w:val="11"/>
+        </w:numPr>
+      </w:pPr>
+      <w:r>
+        <w:t>Changing the controller constructors</w:t>
+      </w:r>
+    </w:p>
+    <w:p>
+      <w:pPr>
+        <w:pStyle w:val="ListParagraph"/>
+        <w:numPr>
+          <w:ilvl w:val="0"/>
+          <w:numId w:val="11"/>
+        </w:numPr>
+      </w:pPr>
+      <w:r>
+        <w:t>Fixing all calls to the constructors</w:t>
+      </w:r>
+    </w:p>
+    <w:p>
+      <w:pPr>
+        <w:pStyle w:val="Heading4"/>
+      </w:pPr>
+      <w:r>
         <w:t>Unit Tests:</w:t>
       </w:r>
     </w:p>
-    <w:p/>
+    <w:p>
+      <w:r>
+        <w:t>Existing unit tests were able to cover the refactoring. Including but not limited to the following unit tests:</w:t>
+      </w:r>
+    </w:p>
+    <w:p>
+      <w:pPr>
+        <w:pStyle w:val="ListParagraph"/>
+        <w:numPr>
+          <w:ilvl w:val="0"/>
+          <w:numId w:val="12"/>
+        </w:numPr>
+      </w:pPr>
+      <w:r>
+        <w:t>GameStartupControllerTest (all tests within)</w:t>
+      </w:r>
+    </w:p>
+    <w:p>
+      <w:pPr>
+        <w:pStyle w:val="ListParagraph"/>
+        <w:numPr>
+          <w:ilvl w:val="0"/>
+          <w:numId w:val="12"/>
+        </w:numPr>
+      </w:pPr>
+      <w:r>
+        <w:t>IssueOrderControllerTest (all tests within)</w:t>
+      </w:r>
+    </w:p>
+    <w:p>
+      <w:pPr>
+        <w:pStyle w:val="ListParagraph"/>
+        <w:numPr>
+          <w:ilvl w:val="0"/>
+          <w:numId w:val="12"/>
+        </w:numPr>
+      </w:pPr>
+      <w:r>
+        <w:t>MapEditorControllerTest (all tests within)</w:t>
+      </w:r>
+    </w:p>
     <w:p>
       <w:pPr>
         <w:rPr>
@@ -877,6 +3371,119 @@
     </w:lvl>
   </w:abstractNum>
   <w:abstractNum w:abstractNumId="1" w15:restartNumberingAfterBreak="0">
+    <w:nsid w:val="036A37A8"/>
+    <w:multiLevelType w:val="hybridMultilevel"/>
+    <w:tmpl w:val="C9509AB0"/>
+    <w:lvl w:ilvl="0" w:tplc="04090001">
+      <w:start w:val="1"/>
+      <w:numFmt w:val="bullet"/>
+      <w:lvlText w:val=""/>
+      <w:lvlJc w:val="left"/>
+      <w:pPr>
+        <w:ind w:left="720" w:hanging="360"/>
+      </w:pPr>
+      <w:rPr>
+        <w:rFonts w:ascii="Symbol" w:hAnsi="Symbol" w:hint="default"/>
+      </w:rPr>
+    </w:lvl>
+    <w:lvl w:ilvl="1" w:tplc="04090003" w:tentative="1">
+      <w:start w:val="1"/>
+      <w:numFmt w:val="bullet"/>
+      <w:lvlText w:val="o"/>
+      <w:lvlJc w:val="left"/>
+      <w:pPr>
+        <w:ind w:left="1440" w:hanging="360"/>
+      </w:pPr>
+      <w:rPr>
+        <w:rFonts w:ascii="Courier New" w:hAnsi="Courier New" w:cs="Courier New" w:hint="default"/>
+      </w:rPr>
+    </w:lvl>
+    <w:lvl w:ilvl="2" w:tplc="04090005" w:tentative="1">
+      <w:start w:val="1"/>
+      <w:numFmt w:val="bullet"/>
+      <w:lvlText w:val=""/>
+      <w:lvlJc w:val="left"/>
+      <w:pPr>
+        <w:ind w:left="2160" w:hanging="360"/>
+      </w:pPr>
+      <w:rPr>
+        <w:rFonts w:ascii="Wingdings" w:hAnsi="Wingdings" w:hint="default"/>
+      </w:rPr>
+    </w:lvl>
+    <w:lvl w:ilvl="3" w:tplc="04090001" w:tentative="1">
+      <w:start w:val="1"/>
+      <w:numFmt w:val="bullet"/>
+      <w:lvlText w:val=""/>
+      <w:lvlJc w:val="left"/>
+      <w:pPr>
+        <w:ind w:left="2880" w:hanging="360"/>
+      </w:pPr>
+      <w:rPr>
+        <w:rFonts w:ascii="Symbol" w:hAnsi="Symbol" w:hint="default"/>
+      </w:rPr>
+    </w:lvl>
+    <w:lvl w:ilvl="4" w:tplc="04090003" w:tentative="1">
+      <w:start w:val="1"/>
+      <w:numFmt w:val="bullet"/>
+      <w:lvlText w:val="o"/>
+      <w:lvlJc w:val="left"/>
+      <w:pPr>
+        <w:ind w:left="3600" w:hanging="360"/>
+      </w:pPr>
+      <w:rPr>
+        <w:rFonts w:ascii="Courier New" w:hAnsi="Courier New" w:cs="Courier New" w:hint="default"/>
+      </w:rPr>
+    </w:lvl>
+    <w:lvl w:ilvl="5" w:tplc="04090005" w:tentative="1">
+      <w:start w:val="1"/>
+      <w:numFmt w:val="bullet"/>
+      <w:lvlText w:val=""/>
+      <w:lvlJc w:val="left"/>
+      <w:pPr>
+        <w:ind w:left="4320" w:hanging="360"/>
+      </w:pPr>
+      <w:rPr>
+        <w:rFonts w:ascii="Wingdings" w:hAnsi="Wingdings" w:hint="default"/>
+      </w:rPr>
+    </w:lvl>
+    <w:lvl w:ilvl="6" w:tplc="04090001" w:tentative="1">
+      <w:start w:val="1"/>
+      <w:numFmt w:val="bullet"/>
+      <w:lvlText w:val=""/>
+      <w:lvlJc w:val="left"/>
+      <w:pPr>
+        <w:ind w:left="5040" w:hanging="360"/>
+      </w:pPr>
+      <w:rPr>
+        <w:rFonts w:ascii="Symbol" w:hAnsi="Symbol" w:hint="default"/>
+      </w:rPr>
+    </w:lvl>
+    <w:lvl w:ilvl="7" w:tplc="04090003" w:tentative="1">
+      <w:start w:val="1"/>
+      <w:numFmt w:val="bullet"/>
+      <w:lvlText w:val="o"/>
+      <w:lvlJc w:val="left"/>
+      <w:pPr>
+        <w:ind w:left="5760" w:hanging="360"/>
+      </w:pPr>
+      <w:rPr>
+        <w:rFonts w:ascii="Courier New" w:hAnsi="Courier New" w:cs="Courier New" w:hint="default"/>
+      </w:rPr>
+    </w:lvl>
+    <w:lvl w:ilvl="8" w:tplc="04090005" w:tentative="1">
+      <w:start w:val="1"/>
+      <w:numFmt w:val="bullet"/>
+      <w:lvlText w:val=""/>
+      <w:lvlJc w:val="left"/>
+      <w:pPr>
+        <w:ind w:left="6480" w:hanging="360"/>
+      </w:pPr>
+      <w:rPr>
+        <w:rFonts w:ascii="Wingdings" w:hAnsi="Wingdings" w:hint="default"/>
+      </w:rPr>
+    </w:lvl>
+  </w:abstractNum>
+  <w:abstractNum w:abstractNumId="2" w15:restartNumberingAfterBreak="0">
     <w:nsid w:val="03F17077"/>
     <w:multiLevelType w:val="hybridMultilevel"/>
     <w:tmpl w:val="C8A4D1CE"/>
@@ -989,7 +3596,7 @@
       </w:rPr>
     </w:lvl>
   </w:abstractNum>
-  <w:abstractNum w:abstractNumId="2" w15:restartNumberingAfterBreak="0">
+  <w:abstractNum w:abstractNumId="3" w15:restartNumberingAfterBreak="0">
     <w:nsid w:val="11284FEC"/>
     <w:multiLevelType w:val="hybridMultilevel"/>
     <w:tmpl w:val="AFC22F08"/>
@@ -1075,7 +3682,233 @@
       </w:pPr>
     </w:lvl>
   </w:abstractNum>
-  <w:abstractNum w:abstractNumId="3" w15:restartNumberingAfterBreak="0">
+  <w:abstractNum w:abstractNumId="4" w15:restartNumberingAfterBreak="0">
+    <w:nsid w:val="18C6105C"/>
+    <w:multiLevelType w:val="hybridMultilevel"/>
+    <w:tmpl w:val="91BC6518"/>
+    <w:lvl w:ilvl="0" w:tplc="04090001">
+      <w:start w:val="1"/>
+      <w:numFmt w:val="bullet"/>
+      <w:lvlText w:val=""/>
+      <w:lvlJc w:val="left"/>
+      <w:pPr>
+        <w:ind w:left="770" w:hanging="360"/>
+      </w:pPr>
+      <w:rPr>
+        <w:rFonts w:ascii="Symbol" w:hAnsi="Symbol" w:hint="default"/>
+      </w:rPr>
+    </w:lvl>
+    <w:lvl w:ilvl="1" w:tplc="04090003">
+      <w:start w:val="1"/>
+      <w:numFmt w:val="bullet"/>
+      <w:lvlText w:val="o"/>
+      <w:lvlJc w:val="left"/>
+      <w:pPr>
+        <w:ind w:left="1490" w:hanging="360"/>
+      </w:pPr>
+      <w:rPr>
+        <w:rFonts w:ascii="Courier New" w:hAnsi="Courier New" w:cs="Courier New" w:hint="default"/>
+      </w:rPr>
+    </w:lvl>
+    <w:lvl w:ilvl="2" w:tplc="04090005" w:tentative="1">
+      <w:start w:val="1"/>
+      <w:numFmt w:val="bullet"/>
+      <w:lvlText w:val=""/>
+      <w:lvlJc w:val="left"/>
+      <w:pPr>
+        <w:ind w:left="2210" w:hanging="360"/>
+      </w:pPr>
+      <w:rPr>
+        <w:rFonts w:ascii="Wingdings" w:hAnsi="Wingdings" w:hint="default"/>
+      </w:rPr>
+    </w:lvl>
+    <w:lvl w:ilvl="3" w:tplc="04090001" w:tentative="1">
+      <w:start w:val="1"/>
+      <w:numFmt w:val="bullet"/>
+      <w:lvlText w:val=""/>
+      <w:lvlJc w:val="left"/>
+      <w:pPr>
+        <w:ind w:left="2930" w:hanging="360"/>
+      </w:pPr>
+      <w:rPr>
+        <w:rFonts w:ascii="Symbol" w:hAnsi="Symbol" w:hint="default"/>
+      </w:rPr>
+    </w:lvl>
+    <w:lvl w:ilvl="4" w:tplc="04090003" w:tentative="1">
+      <w:start w:val="1"/>
+      <w:numFmt w:val="bullet"/>
+      <w:lvlText w:val="o"/>
+      <w:lvlJc w:val="left"/>
+      <w:pPr>
+        <w:ind w:left="3650" w:hanging="360"/>
+      </w:pPr>
+      <w:rPr>
+        <w:rFonts w:ascii="Courier New" w:hAnsi="Courier New" w:cs="Courier New" w:hint="default"/>
+      </w:rPr>
+    </w:lvl>
+    <w:lvl w:ilvl="5" w:tplc="04090005" w:tentative="1">
+      <w:start w:val="1"/>
+      <w:numFmt w:val="bullet"/>
+      <w:lvlText w:val=""/>
+      <w:lvlJc w:val="left"/>
+      <w:pPr>
+        <w:ind w:left="4370" w:hanging="360"/>
+      </w:pPr>
+      <w:rPr>
+        <w:rFonts w:ascii="Wingdings" w:hAnsi="Wingdings" w:hint="default"/>
+      </w:rPr>
+    </w:lvl>
+    <w:lvl w:ilvl="6" w:tplc="04090001" w:tentative="1">
+      <w:start w:val="1"/>
+      <w:numFmt w:val="bullet"/>
+      <w:lvlText w:val=""/>
+      <w:lvlJc w:val="left"/>
+      <w:pPr>
+        <w:ind w:left="5090" w:hanging="360"/>
+      </w:pPr>
+      <w:rPr>
+        <w:rFonts w:ascii="Symbol" w:hAnsi="Symbol" w:hint="default"/>
+      </w:rPr>
+    </w:lvl>
+    <w:lvl w:ilvl="7" w:tplc="04090003" w:tentative="1">
+      <w:start w:val="1"/>
+      <w:numFmt w:val="bullet"/>
+      <w:lvlText w:val="o"/>
+      <w:lvlJc w:val="left"/>
+      <w:pPr>
+        <w:ind w:left="5810" w:hanging="360"/>
+      </w:pPr>
+      <w:rPr>
+        <w:rFonts w:ascii="Courier New" w:hAnsi="Courier New" w:cs="Courier New" w:hint="default"/>
+      </w:rPr>
+    </w:lvl>
+    <w:lvl w:ilvl="8" w:tplc="04090005" w:tentative="1">
+      <w:start w:val="1"/>
+      <w:numFmt w:val="bullet"/>
+      <w:lvlText w:val=""/>
+      <w:lvlJc w:val="left"/>
+      <w:pPr>
+        <w:ind w:left="6530" w:hanging="360"/>
+      </w:pPr>
+      <w:rPr>
+        <w:rFonts w:ascii="Wingdings" w:hAnsi="Wingdings" w:hint="default"/>
+      </w:rPr>
+    </w:lvl>
+  </w:abstractNum>
+  <w:abstractNum w:abstractNumId="5" w15:restartNumberingAfterBreak="0">
+    <w:nsid w:val="18CE464A"/>
+    <w:multiLevelType w:val="hybridMultilevel"/>
+    <w:tmpl w:val="A5AE8CB2"/>
+    <w:lvl w:ilvl="0" w:tplc="04090001">
+      <w:start w:val="1"/>
+      <w:numFmt w:val="bullet"/>
+      <w:lvlText w:val=""/>
+      <w:lvlJc w:val="left"/>
+      <w:pPr>
+        <w:ind w:left="720" w:hanging="360"/>
+      </w:pPr>
+      <w:rPr>
+        <w:rFonts w:ascii="Symbol" w:hAnsi="Symbol" w:hint="default"/>
+      </w:rPr>
+    </w:lvl>
+    <w:lvl w:ilvl="1" w:tplc="04090003" w:tentative="1">
+      <w:start w:val="1"/>
+      <w:numFmt w:val="bullet"/>
+      <w:lvlText w:val="o"/>
+      <w:lvlJc w:val="left"/>
+      <w:pPr>
+        <w:ind w:left="1440" w:hanging="360"/>
+      </w:pPr>
+      <w:rPr>
+        <w:rFonts w:ascii="Courier New" w:hAnsi="Courier New" w:cs="Courier New" w:hint="default"/>
+      </w:rPr>
+    </w:lvl>
+    <w:lvl w:ilvl="2" w:tplc="04090005" w:tentative="1">
+      <w:start w:val="1"/>
+      <w:numFmt w:val="bullet"/>
+      <w:lvlText w:val=""/>
+      <w:lvlJc w:val="left"/>
+      <w:pPr>
+        <w:ind w:left="2160" w:hanging="360"/>
+      </w:pPr>
+      <w:rPr>
+        <w:rFonts w:ascii="Wingdings" w:hAnsi="Wingdings" w:hint="default"/>
+      </w:rPr>
+    </w:lvl>
+    <w:lvl w:ilvl="3" w:tplc="04090001" w:tentative="1">
+      <w:start w:val="1"/>
+      <w:numFmt w:val="bullet"/>
+      <w:lvlText w:val=""/>
+      <w:lvlJc w:val="left"/>
+      <w:pPr>
+        <w:ind w:left="2880" w:hanging="360"/>
+      </w:pPr>
+      <w:rPr>
+        <w:rFonts w:ascii="Symbol" w:hAnsi="Symbol" w:hint="default"/>
+      </w:rPr>
+    </w:lvl>
+    <w:lvl w:ilvl="4" w:tplc="04090003" w:tentative="1">
+      <w:start w:val="1"/>
+      <w:numFmt w:val="bullet"/>
+      <w:lvlText w:val="o"/>
+      <w:lvlJc w:val="left"/>
+      <w:pPr>
+        <w:ind w:left="3600" w:hanging="360"/>
+      </w:pPr>
+      <w:rPr>
+        <w:rFonts w:ascii="Courier New" w:hAnsi="Courier New" w:cs="Courier New" w:hint="default"/>
+      </w:rPr>
+    </w:lvl>
+    <w:lvl w:ilvl="5" w:tplc="04090005" w:tentative="1">
+      <w:start w:val="1"/>
+      <w:numFmt w:val="bullet"/>
+      <w:lvlText w:val=""/>
+      <w:lvlJc w:val="left"/>
+      <w:pPr>
+        <w:ind w:left="4320" w:hanging="360"/>
+      </w:pPr>
+      <w:rPr>
+        <w:rFonts w:ascii="Wingdings" w:hAnsi="Wingdings" w:hint="default"/>
+      </w:rPr>
+    </w:lvl>
+    <w:lvl w:ilvl="6" w:tplc="04090001" w:tentative="1">
+      <w:start w:val="1"/>
+      <w:numFmt w:val="bullet"/>
+      <w:lvlText w:val=""/>
+      <w:lvlJc w:val="left"/>
+      <w:pPr>
+        <w:ind w:left="5040" w:hanging="360"/>
+      </w:pPr>
+      <w:rPr>
+        <w:rFonts w:ascii="Symbol" w:hAnsi="Symbol" w:hint="default"/>
+      </w:rPr>
+    </w:lvl>
+    <w:lvl w:ilvl="7" w:tplc="04090003" w:tentative="1">
+      <w:start w:val="1"/>
+      <w:numFmt w:val="bullet"/>
+      <w:lvlText w:val="o"/>
+      <w:lvlJc w:val="left"/>
+      <w:pPr>
+        <w:ind w:left="5760" w:hanging="360"/>
+      </w:pPr>
+      <w:rPr>
+        <w:rFonts w:ascii="Courier New" w:hAnsi="Courier New" w:cs="Courier New" w:hint="default"/>
+      </w:rPr>
+    </w:lvl>
+    <w:lvl w:ilvl="8" w:tplc="04090005" w:tentative="1">
+      <w:start w:val="1"/>
+      <w:numFmt w:val="bullet"/>
+      <w:lvlText w:val=""/>
+      <w:lvlJc w:val="left"/>
+      <w:pPr>
+        <w:ind w:left="6480" w:hanging="360"/>
+      </w:pPr>
+      <w:rPr>
+        <w:rFonts w:ascii="Wingdings" w:hAnsi="Wingdings" w:hint="default"/>
+      </w:rPr>
+    </w:lvl>
+  </w:abstractNum>
+  <w:abstractNum w:abstractNumId="6" w15:restartNumberingAfterBreak="0">
     <w:nsid w:val="28C66E27"/>
     <w:multiLevelType w:val="hybridMultilevel"/>
     <w:tmpl w:val="21F8B3F6"/>
@@ -1188,7 +4021,7 @@
       </w:rPr>
     </w:lvl>
   </w:abstractNum>
-  <w:abstractNum w:abstractNumId="4" w15:restartNumberingAfterBreak="0">
+  <w:abstractNum w:abstractNumId="7" w15:restartNumberingAfterBreak="0">
     <w:nsid w:val="44CB7505"/>
     <w:multiLevelType w:val="hybridMultilevel"/>
     <w:tmpl w:val="3A4E526E"/>
@@ -1277,7 +4110,7 @@
       </w:pPr>
     </w:lvl>
   </w:abstractNum>
-  <w:abstractNum w:abstractNumId="5" w15:restartNumberingAfterBreak="0">
+  <w:abstractNum w:abstractNumId="8" w15:restartNumberingAfterBreak="0">
     <w:nsid w:val="58015960"/>
     <w:multiLevelType w:val="hybridMultilevel"/>
     <w:tmpl w:val="FDDCA9E0"/>
@@ -1390,7 +4223,7 @@
       </w:rPr>
     </w:lvl>
   </w:abstractNum>
-  <w:abstractNum w:abstractNumId="6" w15:restartNumberingAfterBreak="0">
+  <w:abstractNum w:abstractNumId="9" w15:restartNumberingAfterBreak="0">
     <w:nsid w:val="5EF51BF8"/>
     <w:multiLevelType w:val="hybridMultilevel"/>
     <w:tmpl w:val="6308A266"/>
@@ -1503,7 +4336,7 @@
       </w:rPr>
     </w:lvl>
   </w:abstractNum>
-  <w:abstractNum w:abstractNumId="7" w15:restartNumberingAfterBreak="0">
+  <w:abstractNum w:abstractNumId="10" w15:restartNumberingAfterBreak="0">
     <w:nsid w:val="615E12FB"/>
     <w:multiLevelType w:val="hybridMultilevel"/>
     <w:tmpl w:val="AF26B8B8"/>
@@ -1616,7 +4449,7 @@
       </w:rPr>
     </w:lvl>
   </w:abstractNum>
-  <w:abstractNum w:abstractNumId="8" w15:restartNumberingAfterBreak="0">
+  <w:abstractNum w:abstractNumId="11" w15:restartNumberingAfterBreak="0">
     <w:nsid w:val="7A57267C"/>
     <w:multiLevelType w:val="hybridMultilevel"/>
     <w:tmpl w:val="38FC6774"/>
@@ -1730,31 +4563,40 @@
     </w:lvl>
   </w:abstractNum>
   <w:num w:numId="1">
-    <w:abstractNumId w:val="1"/>
+    <w:abstractNumId w:val="2"/>
   </w:num>
   <w:num w:numId="2">
+    <w:abstractNumId w:val="9"/>
+  </w:num>
+  <w:num w:numId="3">
+    <w:abstractNumId w:val="8"/>
+  </w:num>
+  <w:num w:numId="4">
+    <w:abstractNumId w:val="10"/>
+  </w:num>
+  <w:num w:numId="5">
+    <w:abstractNumId w:val="11"/>
+  </w:num>
+  <w:num w:numId="6">
     <w:abstractNumId w:val="6"/>
   </w:num>
-  <w:num w:numId="3">
-    <w:abstractNumId w:val="5"/>
-  </w:num>
-  <w:num w:numId="4">
-    <w:abstractNumId w:val="7"/>
-  </w:num>
-  <w:num w:numId="5">
-    <w:abstractNumId w:val="8"/>
-  </w:num>
-  <w:num w:numId="6">
+  <w:num w:numId="7">
     <w:abstractNumId w:val="3"/>
-  </w:num>
-  <w:num w:numId="7">
-    <w:abstractNumId w:val="2"/>
   </w:num>
   <w:num w:numId="8">
     <w:abstractNumId w:val="0"/>
   </w:num>
   <w:num w:numId="9">
+    <w:abstractNumId w:val="7"/>
+  </w:num>
+  <w:num w:numId="10">
+    <w:abstractNumId w:val="1"/>
+  </w:num>
+  <w:num w:numId="11">
     <w:abstractNumId w:val="4"/>
+  </w:num>
+  <w:num w:numId="12">
+    <w:abstractNumId w:val="5"/>
   </w:num>
 </w:numbering>
 </file>

</xml_diff>

<commit_message>
completed the refactoring document for build 2
</commit_message>
<xml_diff>
--- a/artifacts/refactoring_build2.docx
+++ b/artifacts/refactoring_build2.docx
@@ -149,16 +149,10 @@
           <w:szCs w:val="21"/>
           <w:shd w:val="clear" w:color="auto" w:fill="FFFFFF"/>
         </w:rPr>
-        <w:t>Implement State pattern to phase processing in GameEngine.</w:t>
-      </w:r>
-    </w:p>
-    <w:p>
-      <w:pPr>
-        <w:pStyle w:val="ListParagraph"/>
-        <w:numPr>
-          <w:ilvl w:val="0"/>
-          <w:numId w:val="7"/>
-        </w:numPr>
+        <w:t xml:space="preserve">Implement State pattern to phase processing in </w:t>
+      </w:r>
+      <w:proofErr w:type="spellStart"/>
+      <w:r>
         <w:rPr>
           <w:rFonts w:ascii="Segoe UI" w:hAnsi="Segoe UI" w:cs="Segoe UI"/>
           <w:color w:val="172B4D"/>
@@ -167,7 +161,9 @@
           <w:szCs w:val="21"/>
           <w:shd w:val="clear" w:color="auto" w:fill="FFFFFF"/>
         </w:rPr>
-      </w:pPr>
+        <w:t>GameEngine</w:t>
+      </w:r>
+      <w:proofErr w:type="spellEnd"/>
       <w:r>
         <w:rPr>
           <w:rFonts w:ascii="Segoe UI" w:hAnsi="Segoe UI" w:cs="Segoe UI"/>
@@ -177,7 +173,7 @@
           <w:szCs w:val="21"/>
           <w:shd w:val="clear" w:color="auto" w:fill="FFFFFF"/>
         </w:rPr>
-        <w:t>Implement Observer pattern for message processing to console and log file.</w:t>
+        <w:t>.</w:t>
       </w:r>
     </w:p>
     <w:p>
@@ -205,7 +201,7 @@
           <w:szCs w:val="21"/>
           <w:shd w:val="clear" w:color="auto" w:fill="FFFFFF"/>
         </w:rPr>
-        <w:t>Implement Command pattern for processing of Orders</w:t>
+        <w:t>Implement Observer pattern for message processing to console and log file.</w:t>
       </w:r>
     </w:p>
     <w:p>
@@ -233,7 +229,7 @@
           <w:szCs w:val="21"/>
           <w:shd w:val="clear" w:color="auto" w:fill="FFFFFF"/>
         </w:rPr>
-        <w:t xml:space="preserve">Refactor all controller constructors to accept only ControllerFactory objects </w:t>
+        <w:t>Implement Command pattern for processing of Orders</w:t>
       </w:r>
     </w:p>
     <w:p>
@@ -261,8 +257,9 @@
           <w:szCs w:val="21"/>
           <w:shd w:val="clear" w:color="auto" w:fill="FFFFFF"/>
         </w:rPr>
-        <w:t xml:space="preserve">Refactor all writes to 'System.out.print' to be done via Utl.consoleMessage (makes </w:t>
-      </w:r>
+        <w:t xml:space="preserve">Refactor all controller constructors to accept only </w:t>
+      </w:r>
+      <w:proofErr w:type="spellStart"/>
       <w:r>
         <w:rPr>
           <w:rFonts w:ascii="Segoe UI" w:hAnsi="Segoe UI" w:cs="Segoe UI"/>
@@ -272,8 +269,9 @@
           <w:szCs w:val="21"/>
           <w:shd w:val="clear" w:color="auto" w:fill="FFFFFF"/>
         </w:rPr>
-        <w:t xml:space="preserve">console output and </w:t>
-      </w:r>
+        <w:t>ControllerFactory</w:t>
+      </w:r>
+      <w:proofErr w:type="spellEnd"/>
       <w:r>
         <w:rPr>
           <w:rFonts w:ascii="Segoe UI" w:hAnsi="Segoe UI" w:cs="Segoe UI"/>
@@ -283,9 +281,16 @@
           <w:szCs w:val="21"/>
           <w:shd w:val="clear" w:color="auto" w:fill="FFFFFF"/>
         </w:rPr>
-        <w:t xml:space="preserve">logging </w:t>
-      </w:r>
-      <w:r>
+        <w:t xml:space="preserve"> objects </w:t>
+      </w:r>
+    </w:p>
+    <w:p>
+      <w:pPr>
+        <w:pStyle w:val="ListParagraph"/>
+        <w:numPr>
+          <w:ilvl w:val="0"/>
+          <w:numId w:val="7"/>
+        </w:numPr>
         <w:rPr>
           <w:rFonts w:ascii="Segoe UI" w:hAnsi="Segoe UI" w:cs="Segoe UI"/>
           <w:color w:val="172B4D"/>
@@ -294,8 +299,7 @@
           <w:szCs w:val="21"/>
           <w:shd w:val="clear" w:color="auto" w:fill="FFFFFF"/>
         </w:rPr>
-        <w:t>centralized</w:t>
-      </w:r>
+      </w:pPr>
       <w:r>
         <w:rPr>
           <w:rFonts w:ascii="Segoe UI" w:hAnsi="Segoe UI" w:cs="Segoe UI"/>
@@ -305,16 +309,10 @@
           <w:szCs w:val="21"/>
           <w:shd w:val="clear" w:color="auto" w:fill="FFFFFF"/>
         </w:rPr>
-        <w:t>)</w:t>
-      </w:r>
-    </w:p>
-    <w:p>
-      <w:pPr>
-        <w:pStyle w:val="ListParagraph"/>
-        <w:numPr>
-          <w:ilvl w:val="0"/>
-          <w:numId w:val="7"/>
-        </w:numPr>
+        <w:t>Refactor all writes to '</w:t>
+      </w:r>
+      <w:proofErr w:type="spellStart"/>
+      <w:r>
         <w:rPr>
           <w:rFonts w:ascii="Segoe UI" w:hAnsi="Segoe UI" w:cs="Segoe UI"/>
           <w:color w:val="172B4D"/>
@@ -323,7 +321,9 @@
           <w:szCs w:val="21"/>
           <w:shd w:val="clear" w:color="auto" w:fill="FFFFFF"/>
         </w:rPr>
-      </w:pPr>
+        <w:t>System.out.print</w:t>
+      </w:r>
+      <w:proofErr w:type="spellEnd"/>
       <w:r>
         <w:rPr>
           <w:rFonts w:ascii="Segoe UI" w:hAnsi="Segoe UI" w:cs="Segoe UI"/>
@@ -333,8 +333,9 @@
           <w:szCs w:val="21"/>
           <w:shd w:val="clear" w:color="auto" w:fill="FFFFFF"/>
         </w:rPr>
-        <w:t>Rename</w:t>
-      </w:r>
+        <w:t xml:space="preserve">' to be done via </w:t>
+      </w:r>
+      <w:proofErr w:type="spellStart"/>
       <w:r>
         <w:rPr>
           <w:rFonts w:ascii="Segoe UI" w:hAnsi="Segoe UI" w:cs="Segoe UI"/>
@@ -344,8 +345,9 @@
           <w:szCs w:val="21"/>
           <w:shd w:val="clear" w:color="auto" w:fill="FFFFFF"/>
         </w:rPr>
-        <w:t xml:space="preserve"> class names</w:t>
-      </w:r>
+        <w:t>Utl.consoleMessage</w:t>
+      </w:r>
+      <w:proofErr w:type="spellEnd"/>
       <w:r>
         <w:rPr>
           <w:rFonts w:ascii="Segoe UI" w:hAnsi="Segoe UI" w:cs="Segoe UI"/>
@@ -355,7 +357,7 @@
           <w:szCs w:val="21"/>
           <w:shd w:val="clear" w:color="auto" w:fill="FFFFFF"/>
         </w:rPr>
-        <w:t>:</w:t>
+        <w:t xml:space="preserve"> (makes </w:t>
       </w:r>
       <w:r>
         <w:rPr>
@@ -366,20 +368,8 @@
           <w:szCs w:val="21"/>
           <w:shd w:val="clear" w:color="auto" w:fill="FFFFFF"/>
         </w:rPr>
-        <w:t xml:space="preserve"> MessageType, OrderExecutionController, SoftwareFactoryController, UserMessageModel, OrderDeploy, SoftwareFactoryModel, SoftwareFactoryView, IUserMessageModel, MapEditorConsoleView, GameStartupConsoleView, GamePlayConsoleView, IOrderModel</w:t>
-      </w:r>
-    </w:p>
-    <w:p>
-      <w:pPr>
-        <w:pStyle w:val="ListParagraph"/>
-        <w:numPr>
-          <w:ilvl w:val="0"/>
-          <w:numId w:val="7"/>
-        </w:numPr>
-        <w:rPr>
-          <w:lang w:val="en-US"/>
-        </w:rPr>
-      </w:pPr>
+        <w:t xml:space="preserve">console output and </w:t>
+      </w:r>
       <w:r>
         <w:rPr>
           <w:rFonts w:ascii="Segoe UI" w:hAnsi="Segoe UI" w:cs="Segoe UI"/>
@@ -389,20 +379,8 @@
           <w:szCs w:val="21"/>
           <w:shd w:val="clear" w:color="auto" w:fill="FFFFFF"/>
         </w:rPr>
-        <w:t>Move order execution implementation from player class to respective order classes</w:t>
-      </w:r>
-    </w:p>
-    <w:p>
-      <w:pPr>
-        <w:pStyle w:val="ListParagraph"/>
-        <w:numPr>
-          <w:ilvl w:val="0"/>
-          <w:numId w:val="7"/>
-        </w:numPr>
-        <w:rPr>
-          <w:lang w:val="en-US"/>
-        </w:rPr>
-      </w:pPr>
+        <w:t xml:space="preserve">logging </w:t>
+      </w:r>
       <w:r>
         <w:rPr>
           <w:rFonts w:ascii="Segoe UI" w:hAnsi="Segoe UI" w:cs="Segoe UI"/>
@@ -412,7 +390,18 @@
           <w:szCs w:val="21"/>
           <w:shd w:val="clear" w:color="auto" w:fill="FFFFFF"/>
         </w:rPr>
-        <w:t xml:space="preserve">Cleanup unused methods </w:t>
+        <w:t>centralized</w:t>
+      </w:r>
+      <w:r>
+        <w:rPr>
+          <w:rFonts w:ascii="Segoe UI" w:hAnsi="Segoe UI" w:cs="Segoe UI"/>
+          <w:color w:val="172B4D"/>
+          <w:spacing w:val="-1"/>
+          <w:sz w:val="21"/>
+          <w:szCs w:val="21"/>
+          <w:shd w:val="clear" w:color="auto" w:fill="FFFFFF"/>
+        </w:rPr>
+        <w:t>)</w:t>
       </w:r>
     </w:p>
     <w:p>
@@ -423,57 +412,335 @@
           <w:numId w:val="7"/>
         </w:numPr>
         <w:rPr>
-          <w:lang w:val="en-US"/>
-        </w:rPr>
-      </w:pPr>
-      <w:r>
-        <w:rPr>
-          <w:lang w:val="en-US"/>
-        </w:rPr>
-        <w:t>Use</w:t>
-      </w:r>
-      <w:r>
-        <w:rPr>
-          <w:lang w:val="en-US"/>
+          <w:rFonts w:ascii="Segoe UI" w:hAnsi="Segoe UI" w:cs="Segoe UI"/>
+          <w:color w:val="172B4D"/>
+          <w:spacing w:val="-1"/>
+          <w:sz w:val="21"/>
+          <w:szCs w:val="21"/>
+          <w:shd w:val="clear" w:color="auto" w:fill="FFFFFF"/>
+        </w:rPr>
+      </w:pPr>
+      <w:r>
+        <w:rPr>
+          <w:rFonts w:ascii="Segoe UI" w:hAnsi="Segoe UI" w:cs="Segoe UI"/>
+          <w:color w:val="172B4D"/>
+          <w:spacing w:val="-1"/>
+          <w:sz w:val="21"/>
+          <w:szCs w:val="21"/>
+          <w:shd w:val="clear" w:color="auto" w:fill="FFFFFF"/>
+        </w:rPr>
+        <w:t>Rename</w:t>
+      </w:r>
+      <w:r>
+        <w:rPr>
+          <w:rFonts w:ascii="Segoe UI" w:hAnsi="Segoe UI" w:cs="Segoe UI"/>
+          <w:color w:val="172B4D"/>
+          <w:spacing w:val="-1"/>
+          <w:sz w:val="21"/>
+          <w:szCs w:val="21"/>
+          <w:shd w:val="clear" w:color="auto" w:fill="FFFFFF"/>
+        </w:rPr>
+        <w:t xml:space="preserve"> class names</w:t>
+      </w:r>
+      <w:r>
+        <w:rPr>
+          <w:rFonts w:ascii="Segoe UI" w:hAnsi="Segoe UI" w:cs="Segoe UI"/>
+          <w:color w:val="172B4D"/>
+          <w:spacing w:val="-1"/>
+          <w:sz w:val="21"/>
+          <w:szCs w:val="21"/>
+          <w:shd w:val="clear" w:color="auto" w:fill="FFFFFF"/>
+        </w:rPr>
+        <w:t>:</w:t>
+      </w:r>
+      <w:r>
+        <w:rPr>
+          <w:rFonts w:ascii="Segoe UI" w:hAnsi="Segoe UI" w:cs="Segoe UI"/>
+          <w:color w:val="172B4D"/>
+          <w:spacing w:val="-1"/>
+          <w:sz w:val="21"/>
+          <w:szCs w:val="21"/>
+          <w:shd w:val="clear" w:color="auto" w:fill="FFFFFF"/>
         </w:rPr>
         <w:t xml:space="preserve"> </w:t>
       </w:r>
-      <w:r>
-        <w:rPr>
-          <w:lang w:val="en-US"/>
-        </w:rPr>
-        <w:t>AssertSame</w:t>
-      </w:r>
-      <w:r>
-        <w:rPr>
-          <w:lang w:val="en-US"/>
-        </w:rPr>
-        <w:t xml:space="preserve"> i</w:t>
-      </w:r>
-      <w:r>
-        <w:rPr>
-          <w:lang w:val="en-US"/>
-        </w:rPr>
-        <w:t>nstead</w:t>
-      </w:r>
-      <w:r>
-        <w:rPr>
-          <w:lang w:val="en-US"/>
-        </w:rPr>
-        <w:t xml:space="preserve"> </w:t>
-      </w:r>
-      <w:r>
-        <w:rPr>
-          <w:lang w:val="en-US"/>
-        </w:rPr>
-        <w:t>OfAssertTrue</w:t>
-      </w:r>
-      <w:r>
-        <w:rPr>
-          <w:lang w:val="en-US"/>
-        </w:rPr>
-        <w:t xml:space="preserve"> in unit tests</w:t>
-      </w:r>
+      <w:proofErr w:type="spellStart"/>
+      <w:r>
+        <w:rPr>
+          <w:rFonts w:ascii="Segoe UI" w:hAnsi="Segoe UI" w:cs="Segoe UI"/>
+          <w:color w:val="172B4D"/>
+          <w:spacing w:val="-1"/>
+          <w:sz w:val="21"/>
+          <w:szCs w:val="21"/>
+          <w:shd w:val="clear" w:color="auto" w:fill="FFFFFF"/>
+        </w:rPr>
+        <w:t>MessageType</w:t>
+      </w:r>
+      <w:proofErr w:type="spellEnd"/>
+      <w:r>
+        <w:rPr>
+          <w:rFonts w:ascii="Segoe UI" w:hAnsi="Segoe UI" w:cs="Segoe UI"/>
+          <w:color w:val="172B4D"/>
+          <w:spacing w:val="-1"/>
+          <w:sz w:val="21"/>
+          <w:szCs w:val="21"/>
+          <w:shd w:val="clear" w:color="auto" w:fill="FFFFFF"/>
+        </w:rPr>
+        <w:t xml:space="preserve">, </w:t>
+      </w:r>
+      <w:proofErr w:type="spellStart"/>
+      <w:r>
+        <w:rPr>
+          <w:rFonts w:ascii="Segoe UI" w:hAnsi="Segoe UI" w:cs="Segoe UI"/>
+          <w:color w:val="172B4D"/>
+          <w:spacing w:val="-1"/>
+          <w:sz w:val="21"/>
+          <w:szCs w:val="21"/>
+          <w:shd w:val="clear" w:color="auto" w:fill="FFFFFF"/>
+        </w:rPr>
+        <w:t>OrderExecutionController</w:t>
+      </w:r>
+      <w:proofErr w:type="spellEnd"/>
+      <w:r>
+        <w:rPr>
+          <w:rFonts w:ascii="Segoe UI" w:hAnsi="Segoe UI" w:cs="Segoe UI"/>
+          <w:color w:val="172B4D"/>
+          <w:spacing w:val="-1"/>
+          <w:sz w:val="21"/>
+          <w:szCs w:val="21"/>
+          <w:shd w:val="clear" w:color="auto" w:fill="FFFFFF"/>
+        </w:rPr>
+        <w:t xml:space="preserve">, </w:t>
+      </w:r>
+      <w:proofErr w:type="spellStart"/>
+      <w:r>
+        <w:rPr>
+          <w:rFonts w:ascii="Segoe UI" w:hAnsi="Segoe UI" w:cs="Segoe UI"/>
+          <w:color w:val="172B4D"/>
+          <w:spacing w:val="-1"/>
+          <w:sz w:val="21"/>
+          <w:szCs w:val="21"/>
+          <w:shd w:val="clear" w:color="auto" w:fill="FFFFFF"/>
+        </w:rPr>
+        <w:t>SoftwareFactoryController</w:t>
+      </w:r>
+      <w:proofErr w:type="spellEnd"/>
+      <w:r>
+        <w:rPr>
+          <w:rFonts w:ascii="Segoe UI" w:hAnsi="Segoe UI" w:cs="Segoe UI"/>
+          <w:color w:val="172B4D"/>
+          <w:spacing w:val="-1"/>
+          <w:sz w:val="21"/>
+          <w:szCs w:val="21"/>
+          <w:shd w:val="clear" w:color="auto" w:fill="FFFFFF"/>
+        </w:rPr>
+        <w:t xml:space="preserve">, </w:t>
+      </w:r>
+      <w:proofErr w:type="spellStart"/>
+      <w:r>
+        <w:rPr>
+          <w:rFonts w:ascii="Segoe UI" w:hAnsi="Segoe UI" w:cs="Segoe UI"/>
+          <w:color w:val="172B4D"/>
+          <w:spacing w:val="-1"/>
+          <w:sz w:val="21"/>
+          <w:szCs w:val="21"/>
+          <w:shd w:val="clear" w:color="auto" w:fill="FFFFFF"/>
+        </w:rPr>
+        <w:t>UserMessageModel</w:t>
+      </w:r>
+      <w:proofErr w:type="spellEnd"/>
+      <w:r>
+        <w:rPr>
+          <w:rFonts w:ascii="Segoe UI" w:hAnsi="Segoe UI" w:cs="Segoe UI"/>
+          <w:color w:val="172B4D"/>
+          <w:spacing w:val="-1"/>
+          <w:sz w:val="21"/>
+          <w:szCs w:val="21"/>
+          <w:shd w:val="clear" w:color="auto" w:fill="FFFFFF"/>
+        </w:rPr>
+        <w:t xml:space="preserve">, </w:t>
+      </w:r>
+      <w:proofErr w:type="spellStart"/>
+      <w:r>
+        <w:rPr>
+          <w:rFonts w:ascii="Segoe UI" w:hAnsi="Segoe UI" w:cs="Segoe UI"/>
+          <w:color w:val="172B4D"/>
+          <w:spacing w:val="-1"/>
+          <w:sz w:val="21"/>
+          <w:szCs w:val="21"/>
+          <w:shd w:val="clear" w:color="auto" w:fill="FFFFFF"/>
+        </w:rPr>
+        <w:t>OrderDeploy</w:t>
+      </w:r>
+      <w:proofErr w:type="spellEnd"/>
+      <w:r>
+        <w:rPr>
+          <w:rFonts w:ascii="Segoe UI" w:hAnsi="Segoe UI" w:cs="Segoe UI"/>
+          <w:color w:val="172B4D"/>
+          <w:spacing w:val="-1"/>
+          <w:sz w:val="21"/>
+          <w:szCs w:val="21"/>
+          <w:shd w:val="clear" w:color="auto" w:fill="FFFFFF"/>
+        </w:rPr>
+        <w:t xml:space="preserve">, </w:t>
+      </w:r>
+      <w:proofErr w:type="spellStart"/>
+      <w:r>
+        <w:rPr>
+          <w:rFonts w:ascii="Segoe UI" w:hAnsi="Segoe UI" w:cs="Segoe UI"/>
+          <w:color w:val="172B4D"/>
+          <w:spacing w:val="-1"/>
+          <w:sz w:val="21"/>
+          <w:szCs w:val="21"/>
+          <w:shd w:val="clear" w:color="auto" w:fill="FFFFFF"/>
+        </w:rPr>
+        <w:t>SoftwareFactoryModel</w:t>
+      </w:r>
+      <w:proofErr w:type="spellEnd"/>
+      <w:r>
+        <w:rPr>
+          <w:rFonts w:ascii="Segoe UI" w:hAnsi="Segoe UI" w:cs="Segoe UI"/>
+          <w:color w:val="172B4D"/>
+          <w:spacing w:val="-1"/>
+          <w:sz w:val="21"/>
+          <w:szCs w:val="21"/>
+          <w:shd w:val="clear" w:color="auto" w:fill="FFFFFF"/>
+        </w:rPr>
+        <w:t xml:space="preserve">, </w:t>
+      </w:r>
+      <w:proofErr w:type="spellStart"/>
+      <w:r>
+        <w:rPr>
+          <w:rFonts w:ascii="Segoe UI" w:hAnsi="Segoe UI" w:cs="Segoe UI"/>
+          <w:color w:val="172B4D"/>
+          <w:spacing w:val="-1"/>
+          <w:sz w:val="21"/>
+          <w:szCs w:val="21"/>
+          <w:shd w:val="clear" w:color="auto" w:fill="FFFFFF"/>
+        </w:rPr>
+        <w:t>SoftwareFactoryView</w:t>
+      </w:r>
+      <w:proofErr w:type="spellEnd"/>
+      <w:r>
+        <w:rPr>
+          <w:rFonts w:ascii="Segoe UI" w:hAnsi="Segoe UI" w:cs="Segoe UI"/>
+          <w:color w:val="172B4D"/>
+          <w:spacing w:val="-1"/>
+          <w:sz w:val="21"/>
+          <w:szCs w:val="21"/>
+          <w:shd w:val="clear" w:color="auto" w:fill="FFFFFF"/>
+        </w:rPr>
+        <w:t xml:space="preserve">, </w:t>
+      </w:r>
+      <w:proofErr w:type="spellStart"/>
+      <w:r>
+        <w:rPr>
+          <w:rFonts w:ascii="Segoe UI" w:hAnsi="Segoe UI" w:cs="Segoe UI"/>
+          <w:color w:val="172B4D"/>
+          <w:spacing w:val="-1"/>
+          <w:sz w:val="21"/>
+          <w:szCs w:val="21"/>
+          <w:shd w:val="clear" w:color="auto" w:fill="FFFFFF"/>
+        </w:rPr>
+        <w:t>IUserMessageModel</w:t>
+      </w:r>
+      <w:proofErr w:type="spellEnd"/>
+      <w:r>
+        <w:rPr>
+          <w:rFonts w:ascii="Segoe UI" w:hAnsi="Segoe UI" w:cs="Segoe UI"/>
+          <w:color w:val="172B4D"/>
+          <w:spacing w:val="-1"/>
+          <w:sz w:val="21"/>
+          <w:szCs w:val="21"/>
+          <w:shd w:val="clear" w:color="auto" w:fill="FFFFFF"/>
+        </w:rPr>
+        <w:t xml:space="preserve">, </w:t>
+      </w:r>
+      <w:proofErr w:type="spellStart"/>
+      <w:r>
+        <w:rPr>
+          <w:rFonts w:ascii="Segoe UI" w:hAnsi="Segoe UI" w:cs="Segoe UI"/>
+          <w:color w:val="172B4D"/>
+          <w:spacing w:val="-1"/>
+          <w:sz w:val="21"/>
+          <w:szCs w:val="21"/>
+          <w:shd w:val="clear" w:color="auto" w:fill="FFFFFF"/>
+        </w:rPr>
+        <w:t>MapEditorConsoleView</w:t>
+      </w:r>
+      <w:proofErr w:type="spellEnd"/>
+      <w:r>
+        <w:rPr>
+          <w:rFonts w:ascii="Segoe UI" w:hAnsi="Segoe UI" w:cs="Segoe UI"/>
+          <w:color w:val="172B4D"/>
+          <w:spacing w:val="-1"/>
+          <w:sz w:val="21"/>
+          <w:szCs w:val="21"/>
+          <w:shd w:val="clear" w:color="auto" w:fill="FFFFFF"/>
+        </w:rPr>
+        <w:t xml:space="preserve">, </w:t>
+      </w:r>
+      <w:proofErr w:type="spellStart"/>
+      <w:r>
+        <w:rPr>
+          <w:rFonts w:ascii="Segoe UI" w:hAnsi="Segoe UI" w:cs="Segoe UI"/>
+          <w:color w:val="172B4D"/>
+          <w:spacing w:val="-1"/>
+          <w:sz w:val="21"/>
+          <w:szCs w:val="21"/>
+          <w:shd w:val="clear" w:color="auto" w:fill="FFFFFF"/>
+        </w:rPr>
+        <w:t>GameStartupConsoleView</w:t>
+      </w:r>
+      <w:proofErr w:type="spellEnd"/>
+      <w:r>
+        <w:rPr>
+          <w:rFonts w:ascii="Segoe UI" w:hAnsi="Segoe UI" w:cs="Segoe UI"/>
+          <w:color w:val="172B4D"/>
+          <w:spacing w:val="-1"/>
+          <w:sz w:val="21"/>
+          <w:szCs w:val="21"/>
+          <w:shd w:val="clear" w:color="auto" w:fill="FFFFFF"/>
+        </w:rPr>
+        <w:t xml:space="preserve">, </w:t>
+      </w:r>
+      <w:proofErr w:type="spellStart"/>
+      <w:r>
+        <w:rPr>
+          <w:rFonts w:ascii="Segoe UI" w:hAnsi="Segoe UI" w:cs="Segoe UI"/>
+          <w:color w:val="172B4D"/>
+          <w:spacing w:val="-1"/>
+          <w:sz w:val="21"/>
+          <w:szCs w:val="21"/>
+          <w:shd w:val="clear" w:color="auto" w:fill="FFFFFF"/>
+        </w:rPr>
+        <w:t>GamePlayConsoleView</w:t>
+      </w:r>
+      <w:proofErr w:type="spellEnd"/>
+      <w:r>
+        <w:rPr>
+          <w:rFonts w:ascii="Segoe UI" w:hAnsi="Segoe UI" w:cs="Segoe UI"/>
+          <w:color w:val="172B4D"/>
+          <w:spacing w:val="-1"/>
+          <w:sz w:val="21"/>
+          <w:szCs w:val="21"/>
+          <w:shd w:val="clear" w:color="auto" w:fill="FFFFFF"/>
+        </w:rPr>
+        <w:t xml:space="preserve">, </w:t>
+      </w:r>
+      <w:proofErr w:type="spellStart"/>
+      <w:r>
+        <w:rPr>
+          <w:rFonts w:ascii="Segoe UI" w:hAnsi="Segoe UI" w:cs="Segoe UI"/>
+          <w:color w:val="172B4D"/>
+          <w:spacing w:val="-1"/>
+          <w:sz w:val="21"/>
+          <w:szCs w:val="21"/>
+          <w:shd w:val="clear" w:color="auto" w:fill="FFFFFF"/>
+        </w:rPr>
+        <w:t>IOrderModel</w:t>
+      </w:r>
+      <w:proofErr w:type="spellEnd"/>
     </w:p>
     <w:p>
       <w:pPr>
@@ -488,9 +755,14 @@
       </w:pPr>
       <w:r>
         <w:rPr>
-          <w:lang w:val="en-US"/>
-        </w:rPr>
-        <w:t>Use AssertNull instead of AssertTrue in unit tests</w:t>
+          <w:rFonts w:ascii="Segoe UI" w:hAnsi="Segoe UI" w:cs="Segoe UI"/>
+          <w:color w:val="172B4D"/>
+          <w:spacing w:val="-1"/>
+          <w:sz w:val="21"/>
+          <w:szCs w:val="21"/>
+          <w:shd w:val="clear" w:color="auto" w:fill="FFFFFF"/>
+        </w:rPr>
+        <w:t>Move order execution implementation from player class to respective order classes</w:t>
       </w:r>
     </w:p>
     <w:p>
@@ -506,9 +778,14 @@
       </w:pPr>
       <w:r>
         <w:rPr>
-          <w:lang w:val="en-US"/>
-        </w:rPr>
-        <w:t>Use AssertEquals instead of AssertTrue in unit tests</w:t>
+          <w:rFonts w:ascii="Segoe UI" w:hAnsi="Segoe UI" w:cs="Segoe UI"/>
+          <w:color w:val="172B4D"/>
+          <w:spacing w:val="-1"/>
+          <w:sz w:val="21"/>
+          <w:szCs w:val="21"/>
+          <w:shd w:val="clear" w:color="auto" w:fill="FFFFFF"/>
+        </w:rPr>
+        <w:t xml:space="preserve">Cleanup unused methods </w:t>
       </w:r>
     </w:p>
     <w:p>
@@ -526,55 +803,53 @@
         <w:rPr>
           <w:lang w:val="en-US"/>
         </w:rPr>
-        <w:t xml:space="preserve">Rename </w:t>
+        <w:t>Use</w:t>
       </w:r>
       <w:r>
         <w:rPr>
           <w:lang w:val="en-US"/>
         </w:rPr>
-        <w:t>m</w:t>
-      </w:r>
+        <w:t xml:space="preserve"> </w:t>
+      </w:r>
+      <w:proofErr w:type="spellStart"/>
       <w:r>
         <w:rPr>
           <w:lang w:val="en-US"/>
         </w:rPr>
-        <w:t>ethod</w:t>
-      </w:r>
+        <w:t>AssertSame</w:t>
+      </w:r>
+      <w:proofErr w:type="spellEnd"/>
       <w:r>
         <w:rPr>
           <w:lang w:val="en-US"/>
         </w:rPr>
-        <w:t>(</w:t>
+        <w:t xml:space="preserve"> i</w:t>
       </w:r>
       <w:r>
         <w:rPr>
           <w:lang w:val="en-US"/>
         </w:rPr>
-        <w:t>s</w:t>
+        <w:t>nstead</w:t>
       </w:r>
       <w:r>
         <w:rPr>
           <w:lang w:val="en-US"/>
         </w:rPr>
-        <w:t>)</w:t>
-      </w:r>
+        <w:t xml:space="preserve"> </w:t>
+      </w:r>
+      <w:proofErr w:type="spellStart"/>
       <w:r>
         <w:rPr>
           <w:lang w:val="en-US"/>
         </w:rPr>
-        <w:t xml:space="preserve">: </w:t>
-      </w:r>
+        <w:t>OfAssertTrue</w:t>
+      </w:r>
+      <w:proofErr w:type="spellEnd"/>
       <w:r>
         <w:rPr>
           <w:lang w:val="en-US"/>
         </w:rPr>
-        <w:t>setPlayer</w:t>
-      </w:r>
-      <w:r>
-        <w:rPr>
-          <w:lang w:val="en-US"/>
-        </w:rPr>
-        <w:t xml:space="preserve"> in Order class</w:t>
+        <w:t xml:space="preserve"> in unit tests</w:t>
       </w:r>
     </w:p>
     <w:p>
@@ -592,31 +867,35 @@
         <w:rPr>
           <w:lang w:val="en-US"/>
         </w:rPr>
-        <w:t>Remove u</w:t>
-      </w:r>
+        <w:t xml:space="preserve">Use </w:t>
+      </w:r>
+      <w:proofErr w:type="spellStart"/>
       <w:r>
         <w:rPr>
           <w:lang w:val="en-US"/>
         </w:rPr>
-        <w:t>nused</w:t>
-      </w:r>
+        <w:t>AssertNull</w:t>
+      </w:r>
+      <w:proofErr w:type="spellEnd"/>
       <w:r>
         <w:rPr>
           <w:lang w:val="en-US"/>
         </w:rPr>
-        <w:t xml:space="preserve"> v</w:t>
-      </w:r>
+        <w:t xml:space="preserve"> instead of </w:t>
+      </w:r>
+      <w:proofErr w:type="spellStart"/>
       <w:r>
         <w:rPr>
           <w:lang w:val="en-US"/>
         </w:rPr>
-        <w:t>ariable</w:t>
-      </w:r>
+        <w:t>AssertTrue</w:t>
+      </w:r>
+      <w:proofErr w:type="spellEnd"/>
       <w:r>
         <w:rPr>
           <w:lang w:val="en-US"/>
         </w:rPr>
-        <w:t>s</w:t>
+        <w:t xml:space="preserve"> in unit tests</w:t>
       </w:r>
     </w:p>
     <w:p>
@@ -634,13 +913,35 @@
         <w:rPr>
           <w:lang w:val="en-US"/>
         </w:rPr>
-        <w:t>Remove unused formal parameter</w:t>
-      </w:r>
+        <w:t xml:space="preserve">Use </w:t>
+      </w:r>
+      <w:proofErr w:type="spellStart"/>
       <w:r>
         <w:rPr>
           <w:lang w:val="en-US"/>
         </w:rPr>
-        <w:t>(s)</w:t>
+        <w:t>AssertEquals</w:t>
+      </w:r>
+      <w:proofErr w:type="spellEnd"/>
+      <w:r>
+        <w:rPr>
+          <w:lang w:val="en-US"/>
+        </w:rPr>
+        <w:t xml:space="preserve"> instead of </w:t>
+      </w:r>
+      <w:proofErr w:type="spellStart"/>
+      <w:r>
+        <w:rPr>
+          <w:lang w:val="en-US"/>
+        </w:rPr>
+        <w:t>AssertTrue</w:t>
+      </w:r>
+      <w:proofErr w:type="spellEnd"/>
+      <w:r>
+        <w:rPr>
+          <w:lang w:val="en-US"/>
+        </w:rPr>
+        <w:t xml:space="preserve"> in unit tests</w:t>
       </w:r>
     </w:p>
     <w:p>
@@ -658,7 +959,155 @@
         <w:rPr>
           <w:lang w:val="en-US"/>
         </w:rPr>
-        <w:t>Use collection IsEmpty instead of size() == 0 (or size() != 0, size() &gt; 0, size() &lt; 1)</w:t>
+        <w:t xml:space="preserve">Rename </w:t>
+      </w:r>
+      <w:r>
+        <w:rPr>
+          <w:lang w:val="en-US"/>
+        </w:rPr>
+        <w:t>m</w:t>
+      </w:r>
+      <w:r>
+        <w:rPr>
+          <w:lang w:val="en-US"/>
+        </w:rPr>
+        <w:t>ethod</w:t>
+      </w:r>
+      <w:r>
+        <w:rPr>
+          <w:lang w:val="en-US"/>
+        </w:rPr>
+        <w:t>(</w:t>
+      </w:r>
+      <w:r>
+        <w:rPr>
+          <w:lang w:val="en-US"/>
+        </w:rPr>
+        <w:t>s</w:t>
+      </w:r>
+      <w:r>
+        <w:rPr>
+          <w:lang w:val="en-US"/>
+        </w:rPr>
+        <w:t>)</w:t>
+      </w:r>
+      <w:r>
+        <w:rPr>
+          <w:lang w:val="en-US"/>
+        </w:rPr>
+        <w:t xml:space="preserve">: </w:t>
+      </w:r>
+      <w:proofErr w:type="spellStart"/>
+      <w:r>
+        <w:rPr>
+          <w:lang w:val="en-US"/>
+        </w:rPr>
+        <w:t>setPlayer</w:t>
+      </w:r>
+      <w:proofErr w:type="spellEnd"/>
+      <w:r>
+        <w:rPr>
+          <w:lang w:val="en-US"/>
+        </w:rPr>
+        <w:t xml:space="preserve"> in Order class</w:t>
+      </w:r>
+    </w:p>
+    <w:p>
+      <w:pPr>
+        <w:pStyle w:val="ListParagraph"/>
+        <w:numPr>
+          <w:ilvl w:val="0"/>
+          <w:numId w:val="7"/>
+        </w:numPr>
+        <w:rPr>
+          <w:lang w:val="en-US"/>
+        </w:rPr>
+      </w:pPr>
+      <w:r>
+        <w:rPr>
+          <w:lang w:val="en-US"/>
+        </w:rPr>
+        <w:t>Remove u</w:t>
+      </w:r>
+      <w:r>
+        <w:rPr>
+          <w:lang w:val="en-US"/>
+        </w:rPr>
+        <w:t>nused</w:t>
+      </w:r>
+      <w:r>
+        <w:rPr>
+          <w:lang w:val="en-US"/>
+        </w:rPr>
+        <w:t xml:space="preserve"> v</w:t>
+      </w:r>
+      <w:r>
+        <w:rPr>
+          <w:lang w:val="en-US"/>
+        </w:rPr>
+        <w:t>ariable</w:t>
+      </w:r>
+      <w:r>
+        <w:rPr>
+          <w:lang w:val="en-US"/>
+        </w:rPr>
+        <w:t>s</w:t>
+      </w:r>
+    </w:p>
+    <w:p>
+      <w:pPr>
+        <w:pStyle w:val="ListParagraph"/>
+        <w:numPr>
+          <w:ilvl w:val="0"/>
+          <w:numId w:val="7"/>
+        </w:numPr>
+        <w:rPr>
+          <w:lang w:val="en-US"/>
+        </w:rPr>
+      </w:pPr>
+      <w:r>
+        <w:rPr>
+          <w:lang w:val="en-US"/>
+        </w:rPr>
+        <w:t>Remove unused formal parameter</w:t>
+      </w:r>
+      <w:r>
+        <w:rPr>
+          <w:lang w:val="en-US"/>
+        </w:rPr>
+        <w:t>(s)</w:t>
+      </w:r>
+    </w:p>
+    <w:p>
+      <w:pPr>
+        <w:pStyle w:val="ListParagraph"/>
+        <w:numPr>
+          <w:ilvl w:val="0"/>
+          <w:numId w:val="7"/>
+        </w:numPr>
+        <w:rPr>
+          <w:lang w:val="en-US"/>
+        </w:rPr>
+      </w:pPr>
+      <w:r>
+        <w:rPr>
+          <w:lang w:val="en-US"/>
+        </w:rPr>
+        <w:t xml:space="preserve">Use collection </w:t>
+      </w:r>
+      <w:proofErr w:type="spellStart"/>
+      <w:r>
+        <w:rPr>
+          <w:lang w:val="en-US"/>
+        </w:rPr>
+        <w:t>IsEmpty</w:t>
+      </w:r>
+      <w:proofErr w:type="spellEnd"/>
+      <w:r>
+        <w:rPr>
+          <w:lang w:val="en-US"/>
+        </w:rPr>
+        <w:t xml:space="preserve"> instead of size() == 0 (or size() != 0, size() &gt; 0, size() &lt; 1)</w:t>
       </w:r>
     </w:p>
     <w:p>
@@ -734,18 +1183,31 @@
         <w:rPr>
           <w:shd w:val="clear" w:color="auto" w:fill="FFFFFF"/>
         </w:rPr>
-        <w:t>Implement State pattern to phase processing in GameEngine</w:t>
-      </w:r>
+        <w:t xml:space="preserve">Implement State pattern to phase processing in </w:t>
+      </w:r>
+      <w:proofErr w:type="spellStart"/>
+      <w:r>
+        <w:rPr>
+          <w:shd w:val="clear" w:color="auto" w:fill="FFFFFF"/>
+        </w:rPr>
+        <w:t>GameEngine</w:t>
+      </w:r>
+      <w:proofErr w:type="spellEnd"/>
     </w:p>
     <w:p>
       <w:r>
         <w:t>This refactoring was chosen becau</w:t>
       </w:r>
       <w:r>
-        <w:t>se b</w:t>
-      </w:r>
-      <w:r>
-        <w:t>efore refactoring the GameEngine held all the phase change logic centralized in several big methods. This made it difficult to maintain, enhance and unit test the phase changes.</w:t>
+        <w:t xml:space="preserve">se before refactoring the </w:t>
+      </w:r>
+      <w:proofErr w:type="spellStart"/>
+      <w:r>
+        <w:t>GameEngine</w:t>
+      </w:r>
+      <w:proofErr w:type="spellEnd"/>
+      <w:r>
+        <w:t xml:space="preserve"> held all the phase change logic centralized in several big methods. This made it difficult to maintain, enhance and unit test the phase changes.</w:t>
       </w:r>
     </w:p>
     <w:p>
@@ -765,7 +1227,15 @@
     </w:p>
     <w:p>
       <w:r>
-        <w:t xml:space="preserve">Before refactoring the GameEngine </w:t>
+        <w:t xml:space="preserve">Before refactoring the </w:t>
+      </w:r>
+      <w:proofErr w:type="spellStart"/>
+      <w:r>
+        <w:t>GameEngine</w:t>
+      </w:r>
+      <w:proofErr w:type="spellEnd"/>
+      <w:r>
+        <w:t xml:space="preserve"> </w:t>
       </w:r>
       <w:r>
         <w:t xml:space="preserve">and respective controllers </w:t>
@@ -811,7 +1281,29 @@
                 <w:szCs w:val="16"/>
                 <w:lang w:val="en-US"/>
               </w:rPr>
-              <w:t>            d_view.displayGamePlayBanner();</w:t>
+              <w:t>            </w:t>
+            </w:r>
+            <w:proofErr w:type="spellStart"/>
+            <w:r>
+              <w:rPr>
+                <w:rFonts w:ascii="Consolas" w:eastAsia="Times New Roman" w:hAnsi="Consolas" w:cs="Times New Roman"/>
+                <w:color w:val="D4D4D4"/>
+                <w:sz w:val="16"/>
+                <w:szCs w:val="16"/>
+                <w:lang w:val="en-US"/>
+              </w:rPr>
+              <w:t>d_view.displayGamePlayBanner</w:t>
+            </w:r>
+            <w:proofErr w:type="spellEnd"/>
+            <w:r>
+              <w:rPr>
+                <w:rFonts w:ascii="Consolas" w:eastAsia="Times New Roman" w:hAnsi="Consolas" w:cs="Times New Roman"/>
+                <w:color w:val="D4D4D4"/>
+                <w:sz w:val="16"/>
+                <w:szCs w:val="16"/>
+                <w:lang w:val="en-US"/>
+              </w:rPr>
+              <w:t>();</w:t>
             </w:r>
           </w:p>
           <w:p>
@@ -887,7 +1379,29 @@
                 <w:szCs w:val="16"/>
                 <w:lang w:val="en-US"/>
               </w:rPr>
-              <w:t> (!d_exit) {</w:t>
+              <w:t> (!</w:t>
+            </w:r>
+            <w:proofErr w:type="spellStart"/>
+            <w:r>
+              <w:rPr>
+                <w:rFonts w:ascii="Consolas" w:eastAsia="Times New Roman" w:hAnsi="Consolas" w:cs="Times New Roman"/>
+                <w:color w:val="D4D4D4"/>
+                <w:sz w:val="16"/>
+                <w:szCs w:val="16"/>
+                <w:lang w:val="en-US"/>
+              </w:rPr>
+              <w:t>d_exit</w:t>
+            </w:r>
+            <w:proofErr w:type="spellEnd"/>
+            <w:r>
+              <w:rPr>
+                <w:rFonts w:ascii="Consolas" w:eastAsia="Times New Roman" w:hAnsi="Consolas" w:cs="Times New Roman"/>
+                <w:color w:val="D4D4D4"/>
+                <w:sz w:val="16"/>
+                <w:szCs w:val="16"/>
+                <w:lang w:val="en-US"/>
+              </w:rPr>
+              <w:t>) {</w:t>
             </w:r>
           </w:p>
           <w:p>
@@ -943,7 +1457,51 @@
                 <w:szCs w:val="16"/>
                 <w:lang w:val="en-US"/>
               </w:rPr>
-              <w:t>                d_msg_model.setMessage(MessageType.None,</w:t>
+              <w:t>                </w:t>
+            </w:r>
+            <w:proofErr w:type="spellStart"/>
+            <w:r>
+              <w:rPr>
+                <w:rFonts w:ascii="Consolas" w:eastAsia="Times New Roman" w:hAnsi="Consolas" w:cs="Times New Roman"/>
+                <w:color w:val="D4D4D4"/>
+                <w:sz w:val="16"/>
+                <w:szCs w:val="16"/>
+                <w:lang w:val="en-US"/>
+              </w:rPr>
+              <w:t>d_msg_model.setMessage</w:t>
+            </w:r>
+            <w:proofErr w:type="spellEnd"/>
+            <w:r>
+              <w:rPr>
+                <w:rFonts w:ascii="Consolas" w:eastAsia="Times New Roman" w:hAnsi="Consolas" w:cs="Times New Roman"/>
+                <w:color w:val="D4D4D4"/>
+                <w:sz w:val="16"/>
+                <w:szCs w:val="16"/>
+                <w:lang w:val="en-US"/>
+              </w:rPr>
+              <w:t>(</w:t>
+            </w:r>
+            <w:proofErr w:type="spellStart"/>
+            <w:r>
+              <w:rPr>
+                <w:rFonts w:ascii="Consolas" w:eastAsia="Times New Roman" w:hAnsi="Consolas" w:cs="Times New Roman"/>
+                <w:color w:val="D4D4D4"/>
+                <w:sz w:val="16"/>
+                <w:szCs w:val="16"/>
+                <w:lang w:val="en-US"/>
+              </w:rPr>
+              <w:t>MessageType.None</w:t>
+            </w:r>
+            <w:proofErr w:type="spellEnd"/>
+            <w:r>
+              <w:rPr>
+                <w:rFonts w:ascii="Consolas" w:eastAsia="Times New Roman" w:hAnsi="Consolas" w:cs="Times New Roman"/>
+                <w:color w:val="D4D4D4"/>
+                <w:sz w:val="16"/>
+                <w:szCs w:val="16"/>
+                <w:lang w:val="en-US"/>
+              </w:rPr>
+              <w:t>,</w:t>
             </w:r>
           </w:p>
           <w:p>
@@ -1029,7 +1587,29 @@
                 <w:szCs w:val="16"/>
                 <w:lang w:val="en-US"/>
               </w:rPr>
-              <w:t>                d_gameplay_model.assignReinforcements();</w:t>
+              <w:t>                </w:t>
+            </w:r>
+            <w:proofErr w:type="spellStart"/>
+            <w:r>
+              <w:rPr>
+                <w:rFonts w:ascii="Consolas" w:eastAsia="Times New Roman" w:hAnsi="Consolas" w:cs="Times New Roman"/>
+                <w:color w:val="D4D4D4"/>
+                <w:sz w:val="16"/>
+                <w:szCs w:val="16"/>
+                <w:lang w:val="en-US"/>
+              </w:rPr>
+              <w:t>d_gameplay_model.assignReinforcements</w:t>
+            </w:r>
+            <w:proofErr w:type="spellEnd"/>
+            <w:r>
+              <w:rPr>
+                <w:rFonts w:ascii="Consolas" w:eastAsia="Times New Roman" w:hAnsi="Consolas" w:cs="Times New Roman"/>
+                <w:color w:val="D4D4D4"/>
+                <w:sz w:val="16"/>
+                <w:szCs w:val="16"/>
+                <w:lang w:val="en-US"/>
+              </w:rPr>
+              <w:t>();</w:t>
             </w:r>
           </w:p>
           <w:p>
@@ -1062,7 +1642,29 @@
                 <w:szCs w:val="16"/>
                 <w:lang w:val="en-US"/>
               </w:rPr>
-              <w:t>// issue_order phase</w:t>
+              <w:t>// </w:t>
+            </w:r>
+            <w:proofErr w:type="spellStart"/>
+            <w:r>
+              <w:rPr>
+                <w:rFonts w:ascii="Consolas" w:eastAsia="Times New Roman" w:hAnsi="Consolas" w:cs="Times New Roman"/>
+                <w:color w:val="6A9955"/>
+                <w:sz w:val="16"/>
+                <w:szCs w:val="16"/>
+                <w:lang w:val="en-US"/>
+              </w:rPr>
+              <w:t>issue_order</w:t>
+            </w:r>
+            <w:proofErr w:type="spellEnd"/>
+            <w:r>
+              <w:rPr>
+                <w:rFonts w:ascii="Consolas" w:eastAsia="Times New Roman" w:hAnsi="Consolas" w:cs="Times New Roman"/>
+                <w:color w:val="6A9955"/>
+                <w:sz w:val="16"/>
+                <w:szCs w:val="16"/>
+                <w:lang w:val="en-US"/>
+              </w:rPr>
+              <w:t> phase</w:t>
             </w:r>
           </w:p>
           <w:p>
@@ -1105,7 +1707,29 @@
                 <w:szCs w:val="16"/>
                 <w:lang w:val="en-US"/>
               </w:rPr>
-              <w:t> (!d_exit) {</w:t>
+              <w:t> (!</w:t>
+            </w:r>
+            <w:proofErr w:type="spellStart"/>
+            <w:r>
+              <w:rPr>
+                <w:rFonts w:ascii="Consolas" w:eastAsia="Times New Roman" w:hAnsi="Consolas" w:cs="Times New Roman"/>
+                <w:color w:val="D4D4D4"/>
+                <w:sz w:val="16"/>
+                <w:szCs w:val="16"/>
+                <w:lang w:val="en-US"/>
+              </w:rPr>
+              <w:t>d_exit</w:t>
+            </w:r>
+            <w:proofErr w:type="spellEnd"/>
+            <w:r>
+              <w:rPr>
+                <w:rFonts w:ascii="Consolas" w:eastAsia="Times New Roman" w:hAnsi="Consolas" w:cs="Times New Roman"/>
+                <w:color w:val="D4D4D4"/>
+                <w:sz w:val="16"/>
+                <w:szCs w:val="16"/>
+                <w:lang w:val="en-US"/>
+              </w:rPr>
+              <w:t>) {</w:t>
             </w:r>
           </w:p>
           <w:p>
@@ -1191,7 +1815,51 @@
                 <w:szCs w:val="16"/>
                 <w:lang w:val="en-US"/>
               </w:rPr>
-              <w:t> l_num_orders = issueOrders();</w:t>
+              <w:t> </w:t>
+            </w:r>
+            <w:proofErr w:type="spellStart"/>
+            <w:r>
+              <w:rPr>
+                <w:rFonts w:ascii="Consolas" w:eastAsia="Times New Roman" w:hAnsi="Consolas" w:cs="Times New Roman"/>
+                <w:color w:val="D4D4D4"/>
+                <w:sz w:val="16"/>
+                <w:szCs w:val="16"/>
+                <w:lang w:val="en-US"/>
+              </w:rPr>
+              <w:t>l_num_orders</w:t>
+            </w:r>
+            <w:proofErr w:type="spellEnd"/>
+            <w:r>
+              <w:rPr>
+                <w:rFonts w:ascii="Consolas" w:eastAsia="Times New Roman" w:hAnsi="Consolas" w:cs="Times New Roman"/>
+                <w:color w:val="D4D4D4"/>
+                <w:sz w:val="16"/>
+                <w:szCs w:val="16"/>
+                <w:lang w:val="en-US"/>
+              </w:rPr>
+              <w:t> = </w:t>
+            </w:r>
+            <w:proofErr w:type="spellStart"/>
+            <w:r>
+              <w:rPr>
+                <w:rFonts w:ascii="Consolas" w:eastAsia="Times New Roman" w:hAnsi="Consolas" w:cs="Times New Roman"/>
+                <w:color w:val="D4D4D4"/>
+                <w:sz w:val="16"/>
+                <w:szCs w:val="16"/>
+                <w:lang w:val="en-US"/>
+              </w:rPr>
+              <w:t>issueOrders</w:t>
+            </w:r>
+            <w:proofErr w:type="spellEnd"/>
+            <w:r>
+              <w:rPr>
+                <w:rFonts w:ascii="Consolas" w:eastAsia="Times New Roman" w:hAnsi="Consolas" w:cs="Times New Roman"/>
+                <w:color w:val="D4D4D4"/>
+                <w:sz w:val="16"/>
+                <w:szCs w:val="16"/>
+                <w:lang w:val="en-US"/>
+              </w:rPr>
+              <w:t>();</w:t>
             </w:r>
           </w:p>
           <w:p>
@@ -1234,7 +1902,29 @@
                 <w:szCs w:val="16"/>
                 <w:lang w:val="en-US"/>
               </w:rPr>
-              <w:t> (l_num_orders &lt; </w:t>
+              <w:t> (</w:t>
+            </w:r>
+            <w:proofErr w:type="spellStart"/>
+            <w:r>
+              <w:rPr>
+                <w:rFonts w:ascii="Consolas" w:eastAsia="Times New Roman" w:hAnsi="Consolas" w:cs="Times New Roman"/>
+                <w:color w:val="D4D4D4"/>
+                <w:sz w:val="16"/>
+                <w:szCs w:val="16"/>
+                <w:lang w:val="en-US"/>
+              </w:rPr>
+              <w:t>l_num_orders</w:t>
+            </w:r>
+            <w:proofErr w:type="spellEnd"/>
+            <w:r>
+              <w:rPr>
+                <w:rFonts w:ascii="Consolas" w:eastAsia="Times New Roman" w:hAnsi="Consolas" w:cs="Times New Roman"/>
+                <w:color w:val="D4D4D4"/>
+                <w:sz w:val="16"/>
+                <w:szCs w:val="16"/>
+                <w:lang w:val="en-US"/>
+              </w:rPr>
+              <w:t> &lt; </w:t>
             </w:r>
             <w:r>
               <w:rPr>
@@ -1462,7 +2152,29 @@
                 <w:szCs w:val="16"/>
                 <w:lang w:val="en-US"/>
               </w:rPr>
-              <w:t> (!d_exit) {</w:t>
+              <w:t> (!</w:t>
+            </w:r>
+            <w:proofErr w:type="spellStart"/>
+            <w:r>
+              <w:rPr>
+                <w:rFonts w:ascii="Consolas" w:eastAsia="Times New Roman" w:hAnsi="Consolas" w:cs="Times New Roman"/>
+                <w:color w:val="D4D4D4"/>
+                <w:sz w:val="16"/>
+                <w:szCs w:val="16"/>
+                <w:lang w:val="en-US"/>
+              </w:rPr>
+              <w:t>d_exit</w:t>
+            </w:r>
+            <w:proofErr w:type="spellEnd"/>
+            <w:r>
+              <w:rPr>
+                <w:rFonts w:ascii="Consolas" w:eastAsia="Times New Roman" w:hAnsi="Consolas" w:cs="Times New Roman"/>
+                <w:color w:val="D4D4D4"/>
+                <w:sz w:val="16"/>
+                <w:szCs w:val="16"/>
+                <w:lang w:val="en-US"/>
+              </w:rPr>
+              <w:t>) {</w:t>
             </w:r>
           </w:p>
           <w:p>
@@ -1528,7 +2240,29 @@
                 <w:szCs w:val="16"/>
                 <w:lang w:val="en-US"/>
               </w:rPr>
-              <w:t>                    d_gameplay_model.executeOrders();</w:t>
+              <w:t>                    </w:t>
+            </w:r>
+            <w:proofErr w:type="spellStart"/>
+            <w:r>
+              <w:rPr>
+                <w:rFonts w:ascii="Consolas" w:eastAsia="Times New Roman" w:hAnsi="Consolas" w:cs="Times New Roman"/>
+                <w:color w:val="D4D4D4"/>
+                <w:sz w:val="16"/>
+                <w:szCs w:val="16"/>
+                <w:lang w:val="en-US"/>
+              </w:rPr>
+              <w:t>d_gameplay_model.executeOrders</w:t>
+            </w:r>
+            <w:proofErr w:type="spellEnd"/>
+            <w:r>
+              <w:rPr>
+                <w:rFonts w:ascii="Consolas" w:eastAsia="Times New Roman" w:hAnsi="Consolas" w:cs="Times New Roman"/>
+                <w:color w:val="D4D4D4"/>
+                <w:sz w:val="16"/>
+                <w:szCs w:val="16"/>
+                <w:lang w:val="en-US"/>
+              </w:rPr>
+              <w:t>();</w:t>
             </w:r>
           </w:p>
           <w:p>
@@ -1644,8 +2378,13 @@
               <w:shd w:val="clear" w:color="auto" w:fill="1E1E1E"/>
               <w:spacing w:line="285" w:lineRule="atLeast"/>
             </w:pPr>
-            <w:r>
-              <w:t>GameEngine:</w:t>
+            <w:proofErr w:type="spellStart"/>
+            <w:r>
+              <w:t>GameEngine</w:t>
+            </w:r>
+            <w:proofErr w:type="spellEnd"/>
+            <w:r>
+              <w:t>:</w:t>
             </w:r>
           </w:p>
           <w:p>
@@ -1688,7 +2427,29 @@
                 <w:szCs w:val="21"/>
                 <w:lang w:val="en-US"/>
               </w:rPr>
-              <w:t>( d_phase != </w:t>
+              <w:t>( </w:t>
+            </w:r>
+            <w:proofErr w:type="spellStart"/>
+            <w:r>
+              <w:rPr>
+                <w:rFonts w:ascii="Consolas" w:eastAsia="Times New Roman" w:hAnsi="Consolas" w:cs="Times New Roman"/>
+                <w:color w:val="D4D4D4"/>
+                <w:sz w:val="21"/>
+                <w:szCs w:val="21"/>
+                <w:lang w:val="en-US"/>
+              </w:rPr>
+              <w:t>d_phase</w:t>
+            </w:r>
+            <w:proofErr w:type="spellEnd"/>
+            <w:r>
+              <w:rPr>
+                <w:rFonts w:ascii="Consolas" w:eastAsia="Times New Roman" w:hAnsi="Consolas" w:cs="Times New Roman"/>
+                <w:color w:val="D4D4D4"/>
+                <w:sz w:val="21"/>
+                <w:szCs w:val="21"/>
+                <w:lang w:val="en-US"/>
+              </w:rPr>
+              <w:t> != </w:t>
             </w:r>
             <w:r>
               <w:rPr>
@@ -1731,7 +2492,29 @@
                 <w:szCs w:val="21"/>
                 <w:lang w:val="en-US"/>
               </w:rPr>
-              <w:t>                d_phase.execPhase();</w:t>
+              <w:t>                </w:t>
+            </w:r>
+            <w:proofErr w:type="spellStart"/>
+            <w:r>
+              <w:rPr>
+                <w:rFonts w:ascii="Consolas" w:eastAsia="Times New Roman" w:hAnsi="Consolas" w:cs="Times New Roman"/>
+                <w:color w:val="D4D4D4"/>
+                <w:sz w:val="21"/>
+                <w:szCs w:val="21"/>
+                <w:lang w:val="en-US"/>
+              </w:rPr>
+              <w:t>d_phase.execPhase</w:t>
+            </w:r>
+            <w:proofErr w:type="spellEnd"/>
+            <w:r>
+              <w:rPr>
+                <w:rFonts w:ascii="Consolas" w:eastAsia="Times New Roman" w:hAnsi="Consolas" w:cs="Times New Roman"/>
+                <w:color w:val="D4D4D4"/>
+                <w:sz w:val="21"/>
+                <w:szCs w:val="21"/>
+                <w:lang w:val="en-US"/>
+              </w:rPr>
+              <w:t>();</w:t>
             </w:r>
           </w:p>
           <w:p>
@@ -1797,6 +2580,7 @@
               </w:rPr>
               <w:t xml:space="preserve">            </w:t>
             </w:r>
+            <w:proofErr w:type="spellStart"/>
             <w:r>
               <w:rPr>
                 <w:rFonts w:ascii="Consolas" w:eastAsia="Times New Roman" w:hAnsi="Consolas" w:cs="Times New Roman"/>
@@ -1805,7 +2589,40 @@
                 <w:szCs w:val="21"/>
                 <w:lang w:val="en-US"/>
               </w:rPr>
-              <w:t>nextPhase(l_next_phase);</w:t>
+              <w:t>nextPhase</w:t>
+            </w:r>
+            <w:proofErr w:type="spellEnd"/>
+            <w:r>
+              <w:rPr>
+                <w:rFonts w:ascii="Consolas" w:eastAsia="Times New Roman" w:hAnsi="Consolas" w:cs="Times New Roman"/>
+                <w:color w:val="D4D4D4"/>
+                <w:sz w:val="21"/>
+                <w:szCs w:val="21"/>
+                <w:lang w:val="en-US"/>
+              </w:rPr>
+              <w:t>(</w:t>
+            </w:r>
+            <w:proofErr w:type="spellStart"/>
+            <w:r>
+              <w:rPr>
+                <w:rFonts w:ascii="Consolas" w:eastAsia="Times New Roman" w:hAnsi="Consolas" w:cs="Times New Roman"/>
+                <w:color w:val="D4D4D4"/>
+                <w:sz w:val="21"/>
+                <w:szCs w:val="21"/>
+                <w:lang w:val="en-US"/>
+              </w:rPr>
+              <w:t>l_next_phase</w:t>
+            </w:r>
+            <w:proofErr w:type="spellEnd"/>
+            <w:r>
+              <w:rPr>
+                <w:rFonts w:ascii="Consolas" w:eastAsia="Times New Roman" w:hAnsi="Consolas" w:cs="Times New Roman"/>
+                <w:color w:val="D4D4D4"/>
+                <w:sz w:val="21"/>
+                <w:szCs w:val="21"/>
+                <w:lang w:val="en-US"/>
+              </w:rPr>
+              <w:t>);</w:t>
             </w:r>
           </w:p>
           <w:p>
@@ -1842,7 +2659,15 @@
     </w:p>
     <w:p>
       <w:r>
-        <w:t xml:space="preserve">Each of the classes supporting the different phases simply set the next phase and the GameEngine is responsible for </w:t>
+        <w:t xml:space="preserve">Each of the classes supporting the different phases simply set the next phase and the </w:t>
+      </w:r>
+      <w:proofErr w:type="spellStart"/>
+      <w:r>
+        <w:t>GameEngine</w:t>
+      </w:r>
+      <w:proofErr w:type="spellEnd"/>
+      <w:r>
+        <w:t xml:space="preserve"> is responsible for </w:t>
       </w:r>
       <w:r>
         <w:t>invoking the phase objects.</w:t>
@@ -1890,7 +2715,25 @@
                 <w:sz w:val="16"/>
                 <w:szCs w:val="16"/>
               </w:rPr>
-              <w:t>public void test_processMapEditorCommand_loadmap_valid() throws Exception {</w:t>
+              <w:t xml:space="preserve">public void </w:t>
+            </w:r>
+            <w:proofErr w:type="spellStart"/>
+            <w:r>
+              <w:rPr>
+                <w:rFonts w:ascii="Courier New" w:hAnsi="Courier New" w:cs="Courier New"/>
+                <w:sz w:val="16"/>
+                <w:szCs w:val="16"/>
+              </w:rPr>
+              <w:t>test_processMapEditorCommand_loadmap_valid</w:t>
+            </w:r>
+            <w:proofErr w:type="spellEnd"/>
+            <w:r>
+              <w:rPr>
+                <w:rFonts w:ascii="Courier New" w:hAnsi="Courier New" w:cs="Courier New"/>
+                <w:sz w:val="16"/>
+                <w:szCs w:val="16"/>
+              </w:rPr>
+              <w:t>() throws Exception {</w:t>
             </w:r>
           </w:p>
           <w:p>
@@ -1907,7 +2750,25 @@
                 <w:sz w:val="16"/>
                 <w:szCs w:val="16"/>
               </w:rPr>
-              <w:t xml:space="preserve">        String l_msg;</w:t>
+              <w:t xml:space="preserve">        String </w:t>
+            </w:r>
+            <w:proofErr w:type="spellStart"/>
+            <w:r>
+              <w:rPr>
+                <w:rFonts w:ascii="Courier New" w:hAnsi="Courier New" w:cs="Courier New"/>
+                <w:sz w:val="16"/>
+                <w:szCs w:val="16"/>
+              </w:rPr>
+              <w:t>l_msg</w:t>
+            </w:r>
+            <w:proofErr w:type="spellEnd"/>
+            <w:r>
+              <w:rPr>
+                <w:rFonts w:ascii="Courier New" w:hAnsi="Courier New" w:cs="Courier New"/>
+                <w:sz w:val="16"/>
+                <w:szCs w:val="16"/>
+              </w:rPr>
+              <w:t>;</w:t>
             </w:r>
           </w:p>
           <w:p>
@@ -1924,7 +2785,43 @@
                 <w:sz w:val="16"/>
                 <w:szCs w:val="16"/>
               </w:rPr>
-              <w:t xml:space="preserve">        Phase next_phase = d_map_editor_controller.processMapEditorCommand...</w:t>
+              <w:t xml:space="preserve">        Phase </w:t>
+            </w:r>
+            <w:proofErr w:type="spellStart"/>
+            <w:r>
+              <w:rPr>
+                <w:rFonts w:ascii="Courier New" w:hAnsi="Courier New" w:cs="Courier New"/>
+                <w:sz w:val="16"/>
+                <w:szCs w:val="16"/>
+              </w:rPr>
+              <w:t>next_phase</w:t>
+            </w:r>
+            <w:proofErr w:type="spellEnd"/>
+            <w:r>
+              <w:rPr>
+                <w:rFonts w:ascii="Courier New" w:hAnsi="Courier New" w:cs="Courier New"/>
+                <w:sz w:val="16"/>
+                <w:szCs w:val="16"/>
+              </w:rPr>
+              <w:t xml:space="preserve"> = </w:t>
+            </w:r>
+            <w:proofErr w:type="spellStart"/>
+            <w:r>
+              <w:rPr>
+                <w:rFonts w:ascii="Courier New" w:hAnsi="Courier New" w:cs="Courier New"/>
+                <w:sz w:val="16"/>
+                <w:szCs w:val="16"/>
+              </w:rPr>
+              <w:t>d_map_editor_controller.processMapEditorCommand</w:t>
+            </w:r>
+            <w:proofErr w:type="spellEnd"/>
+            <w:r>
+              <w:rPr>
+                <w:rFonts w:ascii="Courier New" w:hAnsi="Courier New" w:cs="Courier New"/>
+                <w:sz w:val="16"/>
+                <w:szCs w:val="16"/>
+              </w:rPr>
+              <w:t>...</w:t>
             </w:r>
           </w:p>
           <w:p>
@@ -1941,7 +2838,61 @@
                 <w:sz w:val="16"/>
                 <w:szCs w:val="16"/>
               </w:rPr>
-              <w:t xml:space="preserve">        l_msg = d_msg.getLastMessageAndClear().d_message;</w:t>
+              <w:t xml:space="preserve">        </w:t>
+            </w:r>
+            <w:proofErr w:type="spellStart"/>
+            <w:r>
+              <w:rPr>
+                <w:rFonts w:ascii="Courier New" w:hAnsi="Courier New" w:cs="Courier New"/>
+                <w:sz w:val="16"/>
+                <w:szCs w:val="16"/>
+              </w:rPr>
+              <w:t>l_msg</w:t>
+            </w:r>
+            <w:proofErr w:type="spellEnd"/>
+            <w:r>
+              <w:rPr>
+                <w:rFonts w:ascii="Courier New" w:hAnsi="Courier New" w:cs="Courier New"/>
+                <w:sz w:val="16"/>
+                <w:szCs w:val="16"/>
+              </w:rPr>
+              <w:t xml:space="preserve"> = </w:t>
+            </w:r>
+            <w:proofErr w:type="spellStart"/>
+            <w:r>
+              <w:rPr>
+                <w:rFonts w:ascii="Courier New" w:hAnsi="Courier New" w:cs="Courier New"/>
+                <w:sz w:val="16"/>
+                <w:szCs w:val="16"/>
+              </w:rPr>
+              <w:t>d_msg.getLastMessageAndClear</w:t>
+            </w:r>
+            <w:proofErr w:type="spellEnd"/>
+            <w:r>
+              <w:rPr>
+                <w:rFonts w:ascii="Courier New" w:hAnsi="Courier New" w:cs="Courier New"/>
+                <w:sz w:val="16"/>
+                <w:szCs w:val="16"/>
+              </w:rPr>
+              <w:t>().</w:t>
+            </w:r>
+            <w:proofErr w:type="spellStart"/>
+            <w:r>
+              <w:rPr>
+                <w:rFonts w:ascii="Courier New" w:hAnsi="Courier New" w:cs="Courier New"/>
+                <w:sz w:val="16"/>
+                <w:szCs w:val="16"/>
+              </w:rPr>
+              <w:t>d_message</w:t>
+            </w:r>
+            <w:proofErr w:type="spellEnd"/>
+            <w:r>
+              <w:rPr>
+                <w:rFonts w:ascii="Courier New" w:hAnsi="Courier New" w:cs="Courier New"/>
+                <w:sz w:val="16"/>
+                <w:szCs w:val="16"/>
+              </w:rPr>
+              <w:t>;</w:t>
             </w:r>
           </w:p>
           <w:p>
@@ -1958,7 +2909,61 @@
                 <w:sz w:val="16"/>
                 <w:szCs w:val="16"/>
               </w:rPr>
-              <w:t xml:space="preserve">        assertTrue(l_msg.contains("loadmap processed successfully"));</w:t>
+              <w:t xml:space="preserve">        </w:t>
+            </w:r>
+            <w:proofErr w:type="spellStart"/>
+            <w:r>
+              <w:rPr>
+                <w:rFonts w:ascii="Courier New" w:hAnsi="Courier New" w:cs="Courier New"/>
+                <w:sz w:val="16"/>
+                <w:szCs w:val="16"/>
+              </w:rPr>
+              <w:t>assertTrue</w:t>
+            </w:r>
+            <w:proofErr w:type="spellEnd"/>
+            <w:r>
+              <w:rPr>
+                <w:rFonts w:ascii="Courier New" w:hAnsi="Courier New" w:cs="Courier New"/>
+                <w:sz w:val="16"/>
+                <w:szCs w:val="16"/>
+              </w:rPr>
+              <w:t>(</w:t>
+            </w:r>
+            <w:proofErr w:type="spellStart"/>
+            <w:r>
+              <w:rPr>
+                <w:rFonts w:ascii="Courier New" w:hAnsi="Courier New" w:cs="Courier New"/>
+                <w:sz w:val="16"/>
+                <w:szCs w:val="16"/>
+              </w:rPr>
+              <w:t>l_msg.contains</w:t>
+            </w:r>
+            <w:proofErr w:type="spellEnd"/>
+            <w:r>
+              <w:rPr>
+                <w:rFonts w:ascii="Courier New" w:hAnsi="Courier New" w:cs="Courier New"/>
+                <w:sz w:val="16"/>
+                <w:szCs w:val="16"/>
+              </w:rPr>
+              <w:t>("</w:t>
+            </w:r>
+            <w:proofErr w:type="spellStart"/>
+            <w:r>
+              <w:rPr>
+                <w:rFonts w:ascii="Courier New" w:hAnsi="Courier New" w:cs="Courier New"/>
+                <w:sz w:val="16"/>
+                <w:szCs w:val="16"/>
+              </w:rPr>
+              <w:t>loadmap</w:t>
+            </w:r>
+            <w:proofErr w:type="spellEnd"/>
+            <w:r>
+              <w:rPr>
+                <w:rFonts w:ascii="Courier New" w:hAnsi="Courier New" w:cs="Courier New"/>
+                <w:sz w:val="16"/>
+                <w:szCs w:val="16"/>
+              </w:rPr>
+              <w:t xml:space="preserve"> processed successfully"));</w:t>
             </w:r>
           </w:p>
           <w:p>
@@ -1987,6 +2992,7 @@
               </w:rPr>
               <w:t xml:space="preserve">       </w:t>
             </w:r>
+            <w:proofErr w:type="spellStart"/>
             <w:r>
               <w:rPr>
                 <w:rFonts w:ascii="Courier New" w:hAnsi="Courier New" w:cs="Courier New"/>
@@ -1995,7 +3001,84 @@
                 <w:szCs w:val="16"/>
                 <w:highlight w:val="yellow"/>
               </w:rPr>
-              <w:t>assertTrue(next_phase instanceof GameStartupController);</w:t>
+              <w:t>assertTrue</w:t>
+            </w:r>
+            <w:proofErr w:type="spellEnd"/>
+            <w:r>
+              <w:rPr>
+                <w:rFonts w:ascii="Courier New" w:hAnsi="Courier New" w:cs="Courier New"/>
+                <w:color w:val="FF0000"/>
+                <w:sz w:val="16"/>
+                <w:szCs w:val="16"/>
+                <w:highlight w:val="yellow"/>
+              </w:rPr>
+              <w:t>(</w:t>
+            </w:r>
+            <w:proofErr w:type="spellStart"/>
+            <w:r>
+              <w:rPr>
+                <w:rFonts w:ascii="Courier New" w:hAnsi="Courier New" w:cs="Courier New"/>
+                <w:color w:val="FF0000"/>
+                <w:sz w:val="16"/>
+                <w:szCs w:val="16"/>
+                <w:highlight w:val="yellow"/>
+              </w:rPr>
+              <w:t>next_phase</w:t>
+            </w:r>
+            <w:proofErr w:type="spellEnd"/>
+            <w:r>
+              <w:rPr>
+                <w:rFonts w:ascii="Courier New" w:hAnsi="Courier New" w:cs="Courier New"/>
+                <w:color w:val="FF0000"/>
+                <w:sz w:val="16"/>
+                <w:szCs w:val="16"/>
+                <w:highlight w:val="yellow"/>
+              </w:rPr>
+              <w:t xml:space="preserve"> </w:t>
+            </w:r>
+            <w:proofErr w:type="spellStart"/>
+            <w:r>
+              <w:rPr>
+                <w:rFonts w:ascii="Courier New" w:hAnsi="Courier New" w:cs="Courier New"/>
+                <w:color w:val="FF0000"/>
+                <w:sz w:val="16"/>
+                <w:szCs w:val="16"/>
+                <w:highlight w:val="yellow"/>
+              </w:rPr>
+              <w:t>instanceof</w:t>
+            </w:r>
+            <w:proofErr w:type="spellEnd"/>
+            <w:r>
+              <w:rPr>
+                <w:rFonts w:ascii="Courier New" w:hAnsi="Courier New" w:cs="Courier New"/>
+                <w:color w:val="FF0000"/>
+                <w:sz w:val="16"/>
+                <w:szCs w:val="16"/>
+                <w:highlight w:val="yellow"/>
+              </w:rPr>
+              <w:t xml:space="preserve"> </w:t>
+            </w:r>
+            <w:proofErr w:type="spellStart"/>
+            <w:r>
+              <w:rPr>
+                <w:rFonts w:ascii="Courier New" w:hAnsi="Courier New" w:cs="Courier New"/>
+                <w:color w:val="FF0000"/>
+                <w:sz w:val="16"/>
+                <w:szCs w:val="16"/>
+                <w:highlight w:val="yellow"/>
+              </w:rPr>
+              <w:t>GameStartupController</w:t>
+            </w:r>
+            <w:proofErr w:type="spellEnd"/>
+            <w:r>
+              <w:rPr>
+                <w:rFonts w:ascii="Courier New" w:hAnsi="Courier New" w:cs="Courier New"/>
+                <w:color w:val="FF0000"/>
+                <w:sz w:val="16"/>
+                <w:szCs w:val="16"/>
+                <w:highlight w:val="yellow"/>
+              </w:rPr>
+              <w:t>);</w:t>
             </w:r>
           </w:p>
           <w:p>
@@ -2036,15 +3119,22 @@
           <w:numId w:val="10"/>
         </w:numPr>
       </w:pPr>
-      <w:r>
-        <w:t>test_processGameStartupCommand_assigncountries_valid()</w:t>
+      <w:proofErr w:type="spellStart"/>
+      <w:r>
+        <w:t>test_processGameStartupCommand_assigncountries_valid</w:t>
+      </w:r>
+      <w:proofErr w:type="spellEnd"/>
+      <w:r>
+        <w:t>()</w:t>
       </w:r>
       <w:r>
         <w:t xml:space="preserve"> in </w:t>
       </w:r>
+      <w:proofErr w:type="spellStart"/>
       <w:r>
         <w:t>GameStartupControllerTest</w:t>
       </w:r>
+      <w:proofErr w:type="spellEnd"/>
     </w:p>
     <w:p>
       <w:pPr>
@@ -2054,15 +3144,22 @@
           <w:numId w:val="10"/>
         </w:numPr>
       </w:pPr>
-      <w:r>
-        <w:t>test_processGamePlayCommand_exit_deploy_valid()</w:t>
+      <w:proofErr w:type="spellStart"/>
+      <w:r>
+        <w:t>test_processGamePlayCommand_exit_deploy_valid</w:t>
+      </w:r>
+      <w:proofErr w:type="spellEnd"/>
+      <w:r>
+        <w:t>()</w:t>
       </w:r>
       <w:r>
         <w:t xml:space="preserve"> in </w:t>
       </w:r>
+      <w:proofErr w:type="spellStart"/>
       <w:r>
         <w:t>IssueOrderControllerTest</w:t>
       </w:r>
+      <w:proofErr w:type="spellEnd"/>
     </w:p>
     <w:p/>
     <w:p>
@@ -2159,15 +3256,19 @@
       <w:r>
         <w:t xml:space="preserve">Renaming class </w:t>
       </w:r>
+      <w:proofErr w:type="spellStart"/>
       <w:r>
         <w:t>UserMessageModel</w:t>
       </w:r>
+      <w:proofErr w:type="spellEnd"/>
       <w:r>
         <w:t xml:space="preserve"> to </w:t>
       </w:r>
+      <w:proofErr w:type="spellStart"/>
       <w:r>
         <w:t>LogEntryBuffer</w:t>
       </w:r>
+      <w:proofErr w:type="spellEnd"/>
     </w:p>
     <w:p>
       <w:pPr>
@@ -2178,11 +3279,21 @@
         </w:numPr>
       </w:pPr>
       <w:r>
-        <w:t xml:space="preserve">consolidating output to the console via a call to Utl.lprintln instead of a direct call to </w:t>
-      </w:r>
+        <w:t xml:space="preserve">consolidating output to the console via a call to </w:t>
+      </w:r>
+      <w:proofErr w:type="spellStart"/>
+      <w:r>
+        <w:t>Utl.lprintln</w:t>
+      </w:r>
+      <w:proofErr w:type="spellEnd"/>
+      <w:r>
+        <w:t xml:space="preserve"> instead of a direct call to </w:t>
+      </w:r>
+      <w:proofErr w:type="spellStart"/>
       <w:r>
         <w:t>System.out.println</w:t>
       </w:r>
+      <w:proofErr w:type="spellEnd"/>
     </w:p>
     <w:p>
       <w:pPr>
@@ -2254,7 +3365,25 @@
                 <w:sz w:val="16"/>
                 <w:szCs w:val="16"/>
               </w:rPr>
-              <w:t>public void test_processGamePlayCommand_deploy_invalid() throws Exception {</w:t>
+              <w:t xml:space="preserve">public void </w:t>
+            </w:r>
+            <w:proofErr w:type="spellStart"/>
+            <w:r>
+              <w:rPr>
+                <w:rFonts w:ascii="Courier New" w:hAnsi="Courier New" w:cs="Courier New"/>
+                <w:sz w:val="16"/>
+                <w:szCs w:val="16"/>
+              </w:rPr>
+              <w:t>test_processGamePlayCommand_deploy_invalid</w:t>
+            </w:r>
+            <w:proofErr w:type="spellEnd"/>
+            <w:r>
+              <w:rPr>
+                <w:rFonts w:ascii="Courier New" w:hAnsi="Courier New" w:cs="Courier New"/>
+                <w:sz w:val="16"/>
+                <w:szCs w:val="16"/>
+              </w:rPr>
+              <w:t>() throws Exception {</w:t>
             </w:r>
           </w:p>
           <w:p>
@@ -2271,7 +3400,25 @@
                 <w:sz w:val="16"/>
                 <w:szCs w:val="16"/>
               </w:rPr>
-              <w:t xml:space="preserve">        String l_msg;</w:t>
+              <w:t xml:space="preserve">        String </w:t>
+            </w:r>
+            <w:proofErr w:type="spellStart"/>
+            <w:r>
+              <w:rPr>
+                <w:rFonts w:ascii="Courier New" w:hAnsi="Courier New" w:cs="Courier New"/>
+                <w:sz w:val="16"/>
+                <w:szCs w:val="16"/>
+              </w:rPr>
+              <w:t>l_msg</w:t>
+            </w:r>
+            <w:proofErr w:type="spellEnd"/>
+            <w:r>
+              <w:rPr>
+                <w:rFonts w:ascii="Courier New" w:hAnsi="Courier New" w:cs="Courier New"/>
+                <w:sz w:val="16"/>
+                <w:szCs w:val="16"/>
+              </w:rPr>
+              <w:t>;</w:t>
             </w:r>
           </w:p>
           <w:p>
@@ -2288,7 +3435,43 @@
                 <w:sz w:val="16"/>
                 <w:szCs w:val="16"/>
               </w:rPr>
-              <w:t xml:space="preserve">        d_gameplay_controller.processGamePlayCommand("deploy", d_player);</w:t>
+              <w:t xml:space="preserve">        </w:t>
+            </w:r>
+            <w:proofErr w:type="spellStart"/>
+            <w:r>
+              <w:rPr>
+                <w:rFonts w:ascii="Courier New" w:hAnsi="Courier New" w:cs="Courier New"/>
+                <w:sz w:val="16"/>
+                <w:szCs w:val="16"/>
+              </w:rPr>
+              <w:t>d_gameplay_controller.processGamePlayCommand</w:t>
+            </w:r>
+            <w:proofErr w:type="spellEnd"/>
+            <w:r>
+              <w:rPr>
+                <w:rFonts w:ascii="Courier New" w:hAnsi="Courier New" w:cs="Courier New"/>
+                <w:sz w:val="16"/>
+                <w:szCs w:val="16"/>
+              </w:rPr>
+              <w:t xml:space="preserve">("deploy", </w:t>
+            </w:r>
+            <w:proofErr w:type="spellStart"/>
+            <w:r>
+              <w:rPr>
+                <w:rFonts w:ascii="Courier New" w:hAnsi="Courier New" w:cs="Courier New"/>
+                <w:sz w:val="16"/>
+                <w:szCs w:val="16"/>
+              </w:rPr>
+              <w:t>d_player</w:t>
+            </w:r>
+            <w:proofErr w:type="spellEnd"/>
+            <w:r>
+              <w:rPr>
+                <w:rFonts w:ascii="Courier New" w:hAnsi="Courier New" w:cs="Courier New"/>
+                <w:sz w:val="16"/>
+                <w:szCs w:val="16"/>
+              </w:rPr>
+              <w:t>);</w:t>
             </w:r>
           </w:p>
           <w:p>
@@ -2305,7 +3488,61 @@
                 <w:sz w:val="16"/>
                 <w:szCs w:val="16"/>
               </w:rPr>
-              <w:t xml:space="preserve">        l_msg = d_msg.getLastMessageAndClear().d_message;</w:t>
+              <w:t xml:space="preserve">        </w:t>
+            </w:r>
+            <w:proofErr w:type="spellStart"/>
+            <w:r>
+              <w:rPr>
+                <w:rFonts w:ascii="Courier New" w:hAnsi="Courier New" w:cs="Courier New"/>
+                <w:sz w:val="16"/>
+                <w:szCs w:val="16"/>
+              </w:rPr>
+              <w:t>l_msg</w:t>
+            </w:r>
+            <w:proofErr w:type="spellEnd"/>
+            <w:r>
+              <w:rPr>
+                <w:rFonts w:ascii="Courier New" w:hAnsi="Courier New" w:cs="Courier New"/>
+                <w:sz w:val="16"/>
+                <w:szCs w:val="16"/>
+              </w:rPr>
+              <w:t xml:space="preserve"> = </w:t>
+            </w:r>
+            <w:proofErr w:type="spellStart"/>
+            <w:r>
+              <w:rPr>
+                <w:rFonts w:ascii="Courier New" w:hAnsi="Courier New" w:cs="Courier New"/>
+                <w:sz w:val="16"/>
+                <w:szCs w:val="16"/>
+              </w:rPr>
+              <w:t>d_msg.getLastMessageAndClear</w:t>
+            </w:r>
+            <w:proofErr w:type="spellEnd"/>
+            <w:r>
+              <w:rPr>
+                <w:rFonts w:ascii="Courier New" w:hAnsi="Courier New" w:cs="Courier New"/>
+                <w:sz w:val="16"/>
+                <w:szCs w:val="16"/>
+              </w:rPr>
+              <w:t>().</w:t>
+            </w:r>
+            <w:proofErr w:type="spellStart"/>
+            <w:r>
+              <w:rPr>
+                <w:rFonts w:ascii="Courier New" w:hAnsi="Courier New" w:cs="Courier New"/>
+                <w:sz w:val="16"/>
+                <w:szCs w:val="16"/>
+              </w:rPr>
+              <w:t>d_message</w:t>
+            </w:r>
+            <w:proofErr w:type="spellEnd"/>
+            <w:r>
+              <w:rPr>
+                <w:rFonts w:ascii="Courier New" w:hAnsi="Courier New" w:cs="Courier New"/>
+                <w:sz w:val="16"/>
+                <w:szCs w:val="16"/>
+              </w:rPr>
+              <w:t>;</w:t>
             </w:r>
           </w:p>
           <w:p>
@@ -2324,6 +3561,7 @@
               </w:rPr>
               <w:t xml:space="preserve">        </w:t>
             </w:r>
+            <w:proofErr w:type="spellStart"/>
             <w:r>
               <w:rPr>
                 <w:rFonts w:ascii="Courier New" w:hAnsi="Courier New" w:cs="Courier New"/>
@@ -2331,7 +3569,37 @@
                 <w:szCs w:val="16"/>
                 <w:highlight w:val="yellow"/>
               </w:rPr>
-              <w:t>assertTrue(l_msg.contains("no options specified"));</w:t>
+              <w:t>assertTrue</w:t>
+            </w:r>
+            <w:proofErr w:type="spellEnd"/>
+            <w:r>
+              <w:rPr>
+                <w:rFonts w:ascii="Courier New" w:hAnsi="Courier New" w:cs="Courier New"/>
+                <w:sz w:val="16"/>
+                <w:szCs w:val="16"/>
+                <w:highlight w:val="yellow"/>
+              </w:rPr>
+              <w:t>(</w:t>
+            </w:r>
+            <w:proofErr w:type="spellStart"/>
+            <w:r>
+              <w:rPr>
+                <w:rFonts w:ascii="Courier New" w:hAnsi="Courier New" w:cs="Courier New"/>
+                <w:sz w:val="16"/>
+                <w:szCs w:val="16"/>
+                <w:highlight w:val="yellow"/>
+              </w:rPr>
+              <w:t>l_msg.contains</w:t>
+            </w:r>
+            <w:proofErr w:type="spellEnd"/>
+            <w:r>
+              <w:rPr>
+                <w:rFonts w:ascii="Courier New" w:hAnsi="Courier New" w:cs="Courier New"/>
+                <w:sz w:val="16"/>
+                <w:szCs w:val="16"/>
+                <w:highlight w:val="yellow"/>
+              </w:rPr>
+              <w:t>("no options specified"));</w:t>
             </w:r>
           </w:p>
           <w:p>
@@ -2357,7 +3625,43 @@
                 <w:sz w:val="16"/>
                 <w:szCs w:val="16"/>
               </w:rPr>
-              <w:t xml:space="preserve">        d_gameplay_controller.processGamePlayCommand("deploy Canada", d_player);</w:t>
+              <w:t xml:space="preserve">        </w:t>
+            </w:r>
+            <w:proofErr w:type="spellStart"/>
+            <w:r>
+              <w:rPr>
+                <w:rFonts w:ascii="Courier New" w:hAnsi="Courier New" w:cs="Courier New"/>
+                <w:sz w:val="16"/>
+                <w:szCs w:val="16"/>
+              </w:rPr>
+              <w:t>d_gameplay_controller.processGamePlayCommand</w:t>
+            </w:r>
+            <w:proofErr w:type="spellEnd"/>
+            <w:r>
+              <w:rPr>
+                <w:rFonts w:ascii="Courier New" w:hAnsi="Courier New" w:cs="Courier New"/>
+                <w:sz w:val="16"/>
+                <w:szCs w:val="16"/>
+              </w:rPr>
+              <w:t xml:space="preserve">("deploy Canada", </w:t>
+            </w:r>
+            <w:proofErr w:type="spellStart"/>
+            <w:r>
+              <w:rPr>
+                <w:rFonts w:ascii="Courier New" w:hAnsi="Courier New" w:cs="Courier New"/>
+                <w:sz w:val="16"/>
+                <w:szCs w:val="16"/>
+              </w:rPr>
+              <w:t>d_player</w:t>
+            </w:r>
+            <w:proofErr w:type="spellEnd"/>
+            <w:r>
+              <w:rPr>
+                <w:rFonts w:ascii="Courier New" w:hAnsi="Courier New" w:cs="Courier New"/>
+                <w:sz w:val="16"/>
+                <w:szCs w:val="16"/>
+              </w:rPr>
+              <w:t>);</w:t>
             </w:r>
           </w:p>
           <w:p>
@@ -2374,7 +3678,61 @@
                 <w:sz w:val="16"/>
                 <w:szCs w:val="16"/>
               </w:rPr>
-              <w:t xml:space="preserve">        l_msg = d_msg.getLastMessageAndClear().d_message;</w:t>
+              <w:t xml:space="preserve">        </w:t>
+            </w:r>
+            <w:proofErr w:type="spellStart"/>
+            <w:r>
+              <w:rPr>
+                <w:rFonts w:ascii="Courier New" w:hAnsi="Courier New" w:cs="Courier New"/>
+                <w:sz w:val="16"/>
+                <w:szCs w:val="16"/>
+              </w:rPr>
+              <w:t>l_msg</w:t>
+            </w:r>
+            <w:proofErr w:type="spellEnd"/>
+            <w:r>
+              <w:rPr>
+                <w:rFonts w:ascii="Courier New" w:hAnsi="Courier New" w:cs="Courier New"/>
+                <w:sz w:val="16"/>
+                <w:szCs w:val="16"/>
+              </w:rPr>
+              <w:t xml:space="preserve"> = </w:t>
+            </w:r>
+            <w:proofErr w:type="spellStart"/>
+            <w:r>
+              <w:rPr>
+                <w:rFonts w:ascii="Courier New" w:hAnsi="Courier New" w:cs="Courier New"/>
+                <w:sz w:val="16"/>
+                <w:szCs w:val="16"/>
+              </w:rPr>
+              <w:t>d_msg.getLastMessageAndClear</w:t>
+            </w:r>
+            <w:proofErr w:type="spellEnd"/>
+            <w:r>
+              <w:rPr>
+                <w:rFonts w:ascii="Courier New" w:hAnsi="Courier New" w:cs="Courier New"/>
+                <w:sz w:val="16"/>
+                <w:szCs w:val="16"/>
+              </w:rPr>
+              <w:t>().</w:t>
+            </w:r>
+            <w:proofErr w:type="spellStart"/>
+            <w:r>
+              <w:rPr>
+                <w:rFonts w:ascii="Courier New" w:hAnsi="Courier New" w:cs="Courier New"/>
+                <w:sz w:val="16"/>
+                <w:szCs w:val="16"/>
+              </w:rPr>
+              <w:t>d_message</w:t>
+            </w:r>
+            <w:proofErr w:type="spellEnd"/>
+            <w:r>
+              <w:rPr>
+                <w:rFonts w:ascii="Courier New" w:hAnsi="Courier New" w:cs="Courier New"/>
+                <w:sz w:val="16"/>
+                <w:szCs w:val="16"/>
+              </w:rPr>
+              <w:t>;</w:t>
             </w:r>
           </w:p>
           <w:p>
@@ -2393,6 +3751,7 @@
               </w:rPr>
               <w:t xml:space="preserve">        </w:t>
             </w:r>
+            <w:proofErr w:type="spellStart"/>
             <w:r>
               <w:rPr>
                 <w:rFonts w:ascii="Courier New" w:hAnsi="Courier New" w:cs="Courier New"/>
@@ -2400,7 +3759,37 @@
                 <w:szCs w:val="16"/>
                 <w:highlight w:val="yellow"/>
               </w:rPr>
-              <w:t>assertTrue(l_msg.contains("number of reinforcements not specified."));</w:t>
+              <w:t>assertTrue</w:t>
+            </w:r>
+            <w:proofErr w:type="spellEnd"/>
+            <w:r>
+              <w:rPr>
+                <w:rFonts w:ascii="Courier New" w:hAnsi="Courier New" w:cs="Courier New"/>
+                <w:sz w:val="16"/>
+                <w:szCs w:val="16"/>
+                <w:highlight w:val="yellow"/>
+              </w:rPr>
+              <w:t>(</w:t>
+            </w:r>
+            <w:proofErr w:type="spellStart"/>
+            <w:r>
+              <w:rPr>
+                <w:rFonts w:ascii="Courier New" w:hAnsi="Courier New" w:cs="Courier New"/>
+                <w:sz w:val="16"/>
+                <w:szCs w:val="16"/>
+                <w:highlight w:val="yellow"/>
+              </w:rPr>
+              <w:t>l_msg.contains</w:t>
+            </w:r>
+            <w:proofErr w:type="spellEnd"/>
+            <w:r>
+              <w:rPr>
+                <w:rFonts w:ascii="Courier New" w:hAnsi="Courier New" w:cs="Courier New"/>
+                <w:sz w:val="16"/>
+                <w:szCs w:val="16"/>
+                <w:highlight w:val="yellow"/>
+              </w:rPr>
+              <w:t>("number of reinforcements not specified."));</w:t>
             </w:r>
           </w:p>
           <w:p>
@@ -2426,7 +3815,43 @@
                 <w:sz w:val="16"/>
                 <w:szCs w:val="16"/>
               </w:rPr>
-              <w:t xml:space="preserve">        d_gameplay_controller.processGamePlayCommand("deploy 5 Canada", d_player);</w:t>
+              <w:t xml:space="preserve">        </w:t>
+            </w:r>
+            <w:proofErr w:type="spellStart"/>
+            <w:r>
+              <w:rPr>
+                <w:rFonts w:ascii="Courier New" w:hAnsi="Courier New" w:cs="Courier New"/>
+                <w:sz w:val="16"/>
+                <w:szCs w:val="16"/>
+              </w:rPr>
+              <w:t>d_gameplay_controller.processGamePlayCommand</w:t>
+            </w:r>
+            <w:proofErr w:type="spellEnd"/>
+            <w:r>
+              <w:rPr>
+                <w:rFonts w:ascii="Courier New" w:hAnsi="Courier New" w:cs="Courier New"/>
+                <w:sz w:val="16"/>
+                <w:szCs w:val="16"/>
+              </w:rPr>
+              <w:t xml:space="preserve">("deploy 5 Canada", </w:t>
+            </w:r>
+            <w:proofErr w:type="spellStart"/>
+            <w:r>
+              <w:rPr>
+                <w:rFonts w:ascii="Courier New" w:hAnsi="Courier New" w:cs="Courier New"/>
+                <w:sz w:val="16"/>
+                <w:szCs w:val="16"/>
+              </w:rPr>
+              <w:t>d_player</w:t>
+            </w:r>
+            <w:proofErr w:type="spellEnd"/>
+            <w:r>
+              <w:rPr>
+                <w:rFonts w:ascii="Courier New" w:hAnsi="Courier New" w:cs="Courier New"/>
+                <w:sz w:val="16"/>
+                <w:szCs w:val="16"/>
+              </w:rPr>
+              <w:t>);</w:t>
             </w:r>
           </w:p>
           <w:p>
@@ -2443,7 +3868,61 @@
                 <w:sz w:val="16"/>
                 <w:szCs w:val="16"/>
               </w:rPr>
-              <w:t xml:space="preserve">        l_msg = d_msg.getLastMessageAndClear().d_message;</w:t>
+              <w:t xml:space="preserve">        </w:t>
+            </w:r>
+            <w:proofErr w:type="spellStart"/>
+            <w:r>
+              <w:rPr>
+                <w:rFonts w:ascii="Courier New" w:hAnsi="Courier New" w:cs="Courier New"/>
+                <w:sz w:val="16"/>
+                <w:szCs w:val="16"/>
+              </w:rPr>
+              <w:t>l_msg</w:t>
+            </w:r>
+            <w:proofErr w:type="spellEnd"/>
+            <w:r>
+              <w:rPr>
+                <w:rFonts w:ascii="Courier New" w:hAnsi="Courier New" w:cs="Courier New"/>
+                <w:sz w:val="16"/>
+                <w:szCs w:val="16"/>
+              </w:rPr>
+              <w:t xml:space="preserve"> = </w:t>
+            </w:r>
+            <w:proofErr w:type="spellStart"/>
+            <w:r>
+              <w:rPr>
+                <w:rFonts w:ascii="Courier New" w:hAnsi="Courier New" w:cs="Courier New"/>
+                <w:sz w:val="16"/>
+                <w:szCs w:val="16"/>
+              </w:rPr>
+              <w:t>d_msg.getLastMessageAndClear</w:t>
+            </w:r>
+            <w:proofErr w:type="spellEnd"/>
+            <w:r>
+              <w:rPr>
+                <w:rFonts w:ascii="Courier New" w:hAnsi="Courier New" w:cs="Courier New"/>
+                <w:sz w:val="16"/>
+                <w:szCs w:val="16"/>
+              </w:rPr>
+              <w:t>().</w:t>
+            </w:r>
+            <w:proofErr w:type="spellStart"/>
+            <w:r>
+              <w:rPr>
+                <w:rFonts w:ascii="Courier New" w:hAnsi="Courier New" w:cs="Courier New"/>
+                <w:sz w:val="16"/>
+                <w:szCs w:val="16"/>
+              </w:rPr>
+              <w:t>d_message</w:t>
+            </w:r>
+            <w:proofErr w:type="spellEnd"/>
+            <w:r>
+              <w:rPr>
+                <w:rFonts w:ascii="Courier New" w:hAnsi="Courier New" w:cs="Courier New"/>
+                <w:sz w:val="16"/>
+                <w:szCs w:val="16"/>
+              </w:rPr>
+              <w:t>;</w:t>
             </w:r>
           </w:p>
           <w:p>
@@ -2462,6 +3941,7 @@
               </w:rPr>
               <w:t xml:space="preserve">        </w:t>
             </w:r>
+            <w:proofErr w:type="spellStart"/>
             <w:r>
               <w:rPr>
                 <w:rFonts w:ascii="Courier New" w:hAnsi="Courier New" w:cs="Courier New"/>
@@ -2469,7 +3949,37 @@
                 <w:szCs w:val="16"/>
                 <w:highlight w:val="yellow"/>
               </w:rPr>
-              <w:t>assertTrue(l_msg.contains("Invalid deploy country name '5'"));</w:t>
+              <w:t>assertTrue</w:t>
+            </w:r>
+            <w:proofErr w:type="spellEnd"/>
+            <w:r>
+              <w:rPr>
+                <w:rFonts w:ascii="Courier New" w:hAnsi="Courier New" w:cs="Courier New"/>
+                <w:sz w:val="16"/>
+                <w:szCs w:val="16"/>
+                <w:highlight w:val="yellow"/>
+              </w:rPr>
+              <w:t>(</w:t>
+            </w:r>
+            <w:proofErr w:type="spellStart"/>
+            <w:r>
+              <w:rPr>
+                <w:rFonts w:ascii="Courier New" w:hAnsi="Courier New" w:cs="Courier New"/>
+                <w:sz w:val="16"/>
+                <w:szCs w:val="16"/>
+                <w:highlight w:val="yellow"/>
+              </w:rPr>
+              <w:t>l_msg.contains</w:t>
+            </w:r>
+            <w:proofErr w:type="spellEnd"/>
+            <w:r>
+              <w:rPr>
+                <w:rFonts w:ascii="Courier New" w:hAnsi="Courier New" w:cs="Courier New"/>
+                <w:sz w:val="16"/>
+                <w:szCs w:val="16"/>
+                <w:highlight w:val="yellow"/>
+              </w:rPr>
+              <w:t>("Invalid deploy country name '5'"));</w:t>
             </w:r>
           </w:p>
           <w:p>
@@ -2546,7 +4056,43 @@
                 <w:sz w:val="16"/>
                 <w:szCs w:val="16"/>
               </w:rPr>
-              <w:t xml:space="preserve">        d_player.addPlayerCountry(d_country);</w:t>
+              <w:t xml:space="preserve">        </w:t>
+            </w:r>
+            <w:proofErr w:type="spellStart"/>
+            <w:r>
+              <w:rPr>
+                <w:rFonts w:ascii="Courier New" w:hAnsi="Courier New" w:cs="Courier New"/>
+                <w:sz w:val="16"/>
+                <w:szCs w:val="16"/>
+              </w:rPr>
+              <w:t>d_player.addPlayerCountry</w:t>
+            </w:r>
+            <w:proofErr w:type="spellEnd"/>
+            <w:r>
+              <w:rPr>
+                <w:rFonts w:ascii="Courier New" w:hAnsi="Courier New" w:cs="Courier New"/>
+                <w:sz w:val="16"/>
+                <w:szCs w:val="16"/>
+              </w:rPr>
+              <w:t>(</w:t>
+            </w:r>
+            <w:proofErr w:type="spellStart"/>
+            <w:r>
+              <w:rPr>
+                <w:rFonts w:ascii="Courier New" w:hAnsi="Courier New" w:cs="Courier New"/>
+                <w:sz w:val="16"/>
+                <w:szCs w:val="16"/>
+              </w:rPr>
+              <w:t>d_country</w:t>
+            </w:r>
+            <w:proofErr w:type="spellEnd"/>
+            <w:r>
+              <w:rPr>
+                <w:rFonts w:ascii="Courier New" w:hAnsi="Courier New" w:cs="Courier New"/>
+                <w:sz w:val="16"/>
+                <w:szCs w:val="16"/>
+              </w:rPr>
+              <w:t>);</w:t>
             </w:r>
           </w:p>
           <w:p>
@@ -2563,7 +4109,25 @@
                 <w:sz w:val="16"/>
                 <w:szCs w:val="16"/>
               </w:rPr>
-              <w:t xml:space="preserve">        d_player.setReinforcements(3);</w:t>
+              <w:t xml:space="preserve">        </w:t>
+            </w:r>
+            <w:proofErr w:type="spellStart"/>
+            <w:r>
+              <w:rPr>
+                <w:rFonts w:ascii="Courier New" w:hAnsi="Courier New" w:cs="Courier New"/>
+                <w:sz w:val="16"/>
+                <w:szCs w:val="16"/>
+              </w:rPr>
+              <w:t>d_player.setReinforcements</w:t>
+            </w:r>
+            <w:proofErr w:type="spellEnd"/>
+            <w:r>
+              <w:rPr>
+                <w:rFonts w:ascii="Courier New" w:hAnsi="Courier New" w:cs="Courier New"/>
+                <w:sz w:val="16"/>
+                <w:szCs w:val="16"/>
+              </w:rPr>
+              <w:t>(3);</w:t>
             </w:r>
           </w:p>
           <w:p>
@@ -2580,7 +4144,43 @@
                 <w:sz w:val="16"/>
                 <w:szCs w:val="16"/>
               </w:rPr>
-              <w:t xml:space="preserve">        d_gameplay_controller.processGamePlayCommand("deploy Canada 5", d_player);</w:t>
+              <w:t xml:space="preserve">        </w:t>
+            </w:r>
+            <w:proofErr w:type="spellStart"/>
+            <w:r>
+              <w:rPr>
+                <w:rFonts w:ascii="Courier New" w:hAnsi="Courier New" w:cs="Courier New"/>
+                <w:sz w:val="16"/>
+                <w:szCs w:val="16"/>
+              </w:rPr>
+              <w:t>d_gameplay_controller.processGamePlayCommand</w:t>
+            </w:r>
+            <w:proofErr w:type="spellEnd"/>
+            <w:r>
+              <w:rPr>
+                <w:rFonts w:ascii="Courier New" w:hAnsi="Courier New" w:cs="Courier New"/>
+                <w:sz w:val="16"/>
+                <w:szCs w:val="16"/>
+              </w:rPr>
+              <w:t xml:space="preserve">("deploy Canada 5", </w:t>
+            </w:r>
+            <w:proofErr w:type="spellStart"/>
+            <w:r>
+              <w:rPr>
+                <w:rFonts w:ascii="Courier New" w:hAnsi="Courier New" w:cs="Courier New"/>
+                <w:sz w:val="16"/>
+                <w:szCs w:val="16"/>
+              </w:rPr>
+              <w:t>d_player</w:t>
+            </w:r>
+            <w:proofErr w:type="spellEnd"/>
+            <w:r>
+              <w:rPr>
+                <w:rFonts w:ascii="Courier New" w:hAnsi="Courier New" w:cs="Courier New"/>
+                <w:sz w:val="16"/>
+                <w:szCs w:val="16"/>
+              </w:rPr>
+              <w:t>);</w:t>
             </w:r>
           </w:p>
           <w:p>
@@ -2597,7 +4197,61 @@
                 <w:sz w:val="16"/>
                 <w:szCs w:val="16"/>
               </w:rPr>
-              <w:t xml:space="preserve">        l_msg = d_msg.getLastMessageAndClear().d_message;</w:t>
+              <w:t xml:space="preserve">        </w:t>
+            </w:r>
+            <w:proofErr w:type="spellStart"/>
+            <w:r>
+              <w:rPr>
+                <w:rFonts w:ascii="Courier New" w:hAnsi="Courier New" w:cs="Courier New"/>
+                <w:sz w:val="16"/>
+                <w:szCs w:val="16"/>
+              </w:rPr>
+              <w:t>l_msg</w:t>
+            </w:r>
+            <w:proofErr w:type="spellEnd"/>
+            <w:r>
+              <w:rPr>
+                <w:rFonts w:ascii="Courier New" w:hAnsi="Courier New" w:cs="Courier New"/>
+                <w:sz w:val="16"/>
+                <w:szCs w:val="16"/>
+              </w:rPr>
+              <w:t xml:space="preserve"> = </w:t>
+            </w:r>
+            <w:proofErr w:type="spellStart"/>
+            <w:r>
+              <w:rPr>
+                <w:rFonts w:ascii="Courier New" w:hAnsi="Courier New" w:cs="Courier New"/>
+                <w:sz w:val="16"/>
+                <w:szCs w:val="16"/>
+              </w:rPr>
+              <w:t>d_msg.getLastMessageAndClear</w:t>
+            </w:r>
+            <w:proofErr w:type="spellEnd"/>
+            <w:r>
+              <w:rPr>
+                <w:rFonts w:ascii="Courier New" w:hAnsi="Courier New" w:cs="Courier New"/>
+                <w:sz w:val="16"/>
+                <w:szCs w:val="16"/>
+              </w:rPr>
+              <w:t>().</w:t>
+            </w:r>
+            <w:proofErr w:type="spellStart"/>
+            <w:r>
+              <w:rPr>
+                <w:rFonts w:ascii="Courier New" w:hAnsi="Courier New" w:cs="Courier New"/>
+                <w:sz w:val="16"/>
+                <w:szCs w:val="16"/>
+              </w:rPr>
+              <w:t>d_message</w:t>
+            </w:r>
+            <w:proofErr w:type="spellEnd"/>
+            <w:r>
+              <w:rPr>
+                <w:rFonts w:ascii="Courier New" w:hAnsi="Courier New" w:cs="Courier New"/>
+                <w:sz w:val="16"/>
+                <w:szCs w:val="16"/>
+              </w:rPr>
+              <w:t>;</w:t>
             </w:r>
           </w:p>
           <w:p>
@@ -2616,6 +4270,7 @@
               </w:rPr>
               <w:t xml:space="preserve">        </w:t>
             </w:r>
+            <w:proofErr w:type="spellStart"/>
             <w:r>
               <w:rPr>
                 <w:rFonts w:ascii="Courier New" w:hAnsi="Courier New" w:cs="Courier New"/>
@@ -2623,7 +4278,37 @@
                 <w:szCs w:val="16"/>
                 <w:highlight w:val="yellow"/>
               </w:rPr>
-              <w:t>assertTrue(l_msg.contains("does not have enough reinforcements (3) to deploy 5</w:t>
+              <w:t>assertTrue</w:t>
+            </w:r>
+            <w:proofErr w:type="spellEnd"/>
+            <w:r>
+              <w:rPr>
+                <w:rFonts w:ascii="Courier New" w:hAnsi="Courier New" w:cs="Courier New"/>
+                <w:sz w:val="16"/>
+                <w:szCs w:val="16"/>
+                <w:highlight w:val="yellow"/>
+              </w:rPr>
+              <w:t>(</w:t>
+            </w:r>
+            <w:proofErr w:type="spellStart"/>
+            <w:r>
+              <w:rPr>
+                <w:rFonts w:ascii="Courier New" w:hAnsi="Courier New" w:cs="Courier New"/>
+                <w:sz w:val="16"/>
+                <w:szCs w:val="16"/>
+                <w:highlight w:val="yellow"/>
+              </w:rPr>
+              <w:t>l_msg.contains</w:t>
+            </w:r>
+            <w:proofErr w:type="spellEnd"/>
+            <w:r>
+              <w:rPr>
+                <w:rFonts w:ascii="Courier New" w:hAnsi="Courier New" w:cs="Courier New"/>
+                <w:sz w:val="16"/>
+                <w:szCs w:val="16"/>
+                <w:highlight w:val="yellow"/>
+              </w:rPr>
+              <w:t>("does not have enough reinforcements (3) to deploy 5</w:t>
             </w:r>
             <w:r>
               <w:rPr>
@@ -2658,7 +4343,43 @@
                 <w:sz w:val="16"/>
                 <w:szCs w:val="16"/>
               </w:rPr>
-              <w:t xml:space="preserve">        d_gameplay_controller.processGamePlayCommand("deploy Canada -1", d_player);</w:t>
+              <w:t xml:space="preserve">        </w:t>
+            </w:r>
+            <w:proofErr w:type="spellStart"/>
+            <w:r>
+              <w:rPr>
+                <w:rFonts w:ascii="Courier New" w:hAnsi="Courier New" w:cs="Courier New"/>
+                <w:sz w:val="16"/>
+                <w:szCs w:val="16"/>
+              </w:rPr>
+              <w:t>d_gameplay_controller.processGamePlayCommand</w:t>
+            </w:r>
+            <w:proofErr w:type="spellEnd"/>
+            <w:r>
+              <w:rPr>
+                <w:rFonts w:ascii="Courier New" w:hAnsi="Courier New" w:cs="Courier New"/>
+                <w:sz w:val="16"/>
+                <w:szCs w:val="16"/>
+              </w:rPr>
+              <w:t xml:space="preserve">("deploy Canada -1", </w:t>
+            </w:r>
+            <w:proofErr w:type="spellStart"/>
+            <w:r>
+              <w:rPr>
+                <w:rFonts w:ascii="Courier New" w:hAnsi="Courier New" w:cs="Courier New"/>
+                <w:sz w:val="16"/>
+                <w:szCs w:val="16"/>
+              </w:rPr>
+              <w:t>d_player</w:t>
+            </w:r>
+            <w:proofErr w:type="spellEnd"/>
+            <w:r>
+              <w:rPr>
+                <w:rFonts w:ascii="Courier New" w:hAnsi="Courier New" w:cs="Courier New"/>
+                <w:sz w:val="16"/>
+                <w:szCs w:val="16"/>
+              </w:rPr>
+              <w:t>);</w:t>
             </w:r>
           </w:p>
           <w:p>
@@ -2675,7 +4396,61 @@
                 <w:sz w:val="16"/>
                 <w:szCs w:val="16"/>
               </w:rPr>
-              <w:t xml:space="preserve">        l_msg = d_msg.getLastMessageAndClear().d_message;</w:t>
+              <w:t xml:space="preserve">        </w:t>
+            </w:r>
+            <w:proofErr w:type="spellStart"/>
+            <w:r>
+              <w:rPr>
+                <w:rFonts w:ascii="Courier New" w:hAnsi="Courier New" w:cs="Courier New"/>
+                <w:sz w:val="16"/>
+                <w:szCs w:val="16"/>
+              </w:rPr>
+              <w:t>l_msg</w:t>
+            </w:r>
+            <w:proofErr w:type="spellEnd"/>
+            <w:r>
+              <w:rPr>
+                <w:rFonts w:ascii="Courier New" w:hAnsi="Courier New" w:cs="Courier New"/>
+                <w:sz w:val="16"/>
+                <w:szCs w:val="16"/>
+              </w:rPr>
+              <w:t xml:space="preserve"> = </w:t>
+            </w:r>
+            <w:proofErr w:type="spellStart"/>
+            <w:r>
+              <w:rPr>
+                <w:rFonts w:ascii="Courier New" w:hAnsi="Courier New" w:cs="Courier New"/>
+                <w:sz w:val="16"/>
+                <w:szCs w:val="16"/>
+              </w:rPr>
+              <w:t>d_msg.getLastMessageAndClear</w:t>
+            </w:r>
+            <w:proofErr w:type="spellEnd"/>
+            <w:r>
+              <w:rPr>
+                <w:rFonts w:ascii="Courier New" w:hAnsi="Courier New" w:cs="Courier New"/>
+                <w:sz w:val="16"/>
+                <w:szCs w:val="16"/>
+              </w:rPr>
+              <w:t>().</w:t>
+            </w:r>
+            <w:proofErr w:type="spellStart"/>
+            <w:r>
+              <w:rPr>
+                <w:rFonts w:ascii="Courier New" w:hAnsi="Courier New" w:cs="Courier New"/>
+                <w:sz w:val="16"/>
+                <w:szCs w:val="16"/>
+              </w:rPr>
+              <w:t>d_message</w:t>
+            </w:r>
+            <w:proofErr w:type="spellEnd"/>
+            <w:r>
+              <w:rPr>
+                <w:rFonts w:ascii="Courier New" w:hAnsi="Courier New" w:cs="Courier New"/>
+                <w:sz w:val="16"/>
+                <w:szCs w:val="16"/>
+              </w:rPr>
+              <w:t>;</w:t>
             </w:r>
           </w:p>
           <w:p>
@@ -2694,6 +4469,7 @@
               </w:rPr>
               <w:t xml:space="preserve">        </w:t>
             </w:r>
+            <w:proofErr w:type="spellStart"/>
             <w:r>
               <w:rPr>
                 <w:rFonts w:ascii="Courier New" w:hAnsi="Courier New" w:cs="Courier New"/>
@@ -2701,7 +4477,37 @@
                 <w:szCs w:val="16"/>
                 <w:highlight w:val="yellow"/>
               </w:rPr>
-              <w:t>assertTrue(l_msg.contains("Invalid number of deploy reinforcements '-1'"));</w:t>
+              <w:t>assertTrue</w:t>
+            </w:r>
+            <w:proofErr w:type="spellEnd"/>
+            <w:r>
+              <w:rPr>
+                <w:rFonts w:ascii="Courier New" w:hAnsi="Courier New" w:cs="Courier New"/>
+                <w:sz w:val="16"/>
+                <w:szCs w:val="16"/>
+                <w:highlight w:val="yellow"/>
+              </w:rPr>
+              <w:t>(</w:t>
+            </w:r>
+            <w:proofErr w:type="spellStart"/>
+            <w:r>
+              <w:rPr>
+                <w:rFonts w:ascii="Courier New" w:hAnsi="Courier New" w:cs="Courier New"/>
+                <w:sz w:val="16"/>
+                <w:szCs w:val="16"/>
+                <w:highlight w:val="yellow"/>
+              </w:rPr>
+              <w:t>l_msg.contains</w:t>
+            </w:r>
+            <w:proofErr w:type="spellEnd"/>
+            <w:r>
+              <w:rPr>
+                <w:rFonts w:ascii="Courier New" w:hAnsi="Courier New" w:cs="Courier New"/>
+                <w:sz w:val="16"/>
+                <w:szCs w:val="16"/>
+                <w:highlight w:val="yellow"/>
+              </w:rPr>
+              <w:t>("Invalid number of deploy reinforcements '-1'"));</w:t>
             </w:r>
           </w:p>
           <w:p>
@@ -2734,7 +4540,21 @@
         <w:rPr>
           <w:shd w:val="clear" w:color="auto" w:fill="FFFFFF"/>
         </w:rPr>
-        <w:t>Refactor all controller constructors to accept only ControllerFactory objects</w:t>
+        <w:t xml:space="preserve">Refactor all controller constructors to accept only </w:t>
+      </w:r>
+      <w:proofErr w:type="spellStart"/>
+      <w:r>
+        <w:rPr>
+          <w:shd w:val="clear" w:color="auto" w:fill="FFFFFF"/>
+        </w:rPr>
+        <w:t>ControllerFactory</w:t>
+      </w:r>
+      <w:proofErr w:type="spellEnd"/>
+      <w:r>
+        <w:rPr>
+          <w:shd w:val="clear" w:color="auto" w:fill="FFFFFF"/>
+        </w:rPr>
+        <w:t xml:space="preserve"> objects</w:t>
       </w:r>
       <w:r>
         <w:rPr>
@@ -2849,8 +4669,13 @@
           <w:numId w:val="12"/>
         </w:numPr>
       </w:pPr>
-      <w:r>
-        <w:t>GameStartupControllerTest (all tests within)</w:t>
+      <w:proofErr w:type="spellStart"/>
+      <w:r>
+        <w:t>GameStartupControllerTest</w:t>
+      </w:r>
+      <w:proofErr w:type="spellEnd"/>
+      <w:r>
+        <w:t xml:space="preserve"> (all tests within)</w:t>
       </w:r>
     </w:p>
     <w:p>
@@ -2861,8 +4686,13 @@
           <w:numId w:val="12"/>
         </w:numPr>
       </w:pPr>
-      <w:r>
-        <w:t>IssueOrderControllerTest (all tests within)</w:t>
+      <w:proofErr w:type="spellStart"/>
+      <w:r>
+        <w:t>IssueOrderControllerTest</w:t>
+      </w:r>
+      <w:proofErr w:type="spellEnd"/>
+      <w:r>
+        <w:t xml:space="preserve"> (all tests within)</w:t>
       </w:r>
     </w:p>
     <w:p>
@@ -2873,8 +4703,13 @@
           <w:numId w:val="12"/>
         </w:numPr>
       </w:pPr>
-      <w:r>
-        <w:t>MapEditorControllerTest (all tests within)</w:t>
+      <w:proofErr w:type="spellStart"/>
+      <w:r>
+        <w:t>MapEditorControllerTest</w:t>
+      </w:r>
+      <w:proofErr w:type="spellEnd"/>
+      <w:r>
+        <w:t xml:space="preserve"> (all tests within)</w:t>
       </w:r>
     </w:p>
     <w:p/>
@@ -2904,13 +4739,7 @@
         <w:t xml:space="preserve">code </w:t>
       </w:r>
       <w:r>
-        <w:t xml:space="preserve">easier to </w:t>
-      </w:r>
-      <w:r>
-        <w:t>read</w:t>
-      </w:r>
-      <w:r>
-        <w:t xml:space="preserve">. </w:t>
+        <w:t xml:space="preserve">easier to read. </w:t>
       </w:r>
     </w:p>
     <w:p>
@@ -2943,7 +4772,16 @@
     </w:p>
     <w:p>
       <w:r>
-        <w:t>Changes involved:</w:t>
+        <w:t>Changes involved</w:t>
+      </w:r>
+      <w:r>
+        <w:t xml:space="preserve"> renaming </w:t>
+      </w:r>
+      <w:r>
+        <w:t>of the following classes</w:t>
+      </w:r>
+      <w:r>
+        <w:t>:</w:t>
       </w:r>
     </w:p>
     <w:p>
@@ -2954,157 +4792,262 @@
           <w:numId w:val="11"/>
         </w:numPr>
       </w:pPr>
-      <w:r>
-        <w:t xml:space="preserve">Changing </w:t>
-      </w:r>
-      <w:r>
-        <w:t>names of the following classes:</w:t>
-      </w:r>
+      <w:proofErr w:type="spellStart"/>
+      <w:r>
+        <w:t>MessageType</w:t>
+      </w:r>
+      <w:proofErr w:type="spellEnd"/>
+      <w:r>
+        <w:t xml:space="preserve">, </w:t>
+      </w:r>
+      <w:proofErr w:type="spellStart"/>
+      <w:r>
+        <w:t>MsgType</w:t>
+      </w:r>
+      <w:proofErr w:type="spellEnd"/>
     </w:p>
     <w:p>
       <w:pPr>
         <w:pStyle w:val="ListParagraph"/>
         <w:numPr>
-          <w:ilvl w:val="1"/>
+          <w:ilvl w:val="0"/>
           <w:numId w:val="11"/>
         </w:numPr>
       </w:pPr>
-      <w:r>
-        <w:t>MessageType, MsgType</w:t>
-      </w:r>
+      <w:proofErr w:type="spellStart"/>
+      <w:r>
+        <w:t>OrderExecutionController</w:t>
+      </w:r>
+      <w:proofErr w:type="spellEnd"/>
+      <w:r>
+        <w:t xml:space="preserve">, </w:t>
+      </w:r>
+      <w:proofErr w:type="spellStart"/>
+      <w:r>
+        <w:t>OrderExecController</w:t>
+      </w:r>
+      <w:proofErr w:type="spellEnd"/>
     </w:p>
     <w:p>
       <w:pPr>
         <w:pStyle w:val="ListParagraph"/>
         <w:numPr>
-          <w:ilvl w:val="1"/>
+          <w:ilvl w:val="0"/>
           <w:numId w:val="11"/>
         </w:numPr>
       </w:pPr>
-      <w:r>
-        <w:t>OrderExecutionController, OrderExecController</w:t>
-      </w:r>
+      <w:proofErr w:type="spellStart"/>
+      <w:r>
+        <w:t>SoftwareFactoryController</w:t>
+      </w:r>
+      <w:proofErr w:type="spellEnd"/>
+      <w:r>
+        <w:t xml:space="preserve">, </w:t>
+      </w:r>
+      <w:proofErr w:type="spellStart"/>
+      <w:r>
+        <w:t>ControllerFactory</w:t>
+      </w:r>
+      <w:proofErr w:type="spellEnd"/>
     </w:p>
     <w:p>
       <w:pPr>
         <w:pStyle w:val="ListParagraph"/>
         <w:numPr>
-          <w:ilvl w:val="1"/>
+          <w:ilvl w:val="0"/>
           <w:numId w:val="11"/>
         </w:numPr>
       </w:pPr>
-      <w:r>
-        <w:t>SoftwareFactoryController, ControllerFactory</w:t>
-      </w:r>
+      <w:proofErr w:type="spellStart"/>
+      <w:r>
+        <w:t>UserMessageModel</w:t>
+      </w:r>
+      <w:proofErr w:type="spellEnd"/>
+      <w:r>
+        <w:t xml:space="preserve">, </w:t>
+      </w:r>
+      <w:proofErr w:type="spellStart"/>
+      <w:r>
+        <w:t>AppMsg</w:t>
+      </w:r>
+      <w:proofErr w:type="spellEnd"/>
     </w:p>
     <w:p>
       <w:pPr>
         <w:pStyle w:val="ListParagraph"/>
         <w:numPr>
-          <w:ilvl w:val="1"/>
+          <w:ilvl w:val="0"/>
           <w:numId w:val="11"/>
         </w:numPr>
       </w:pPr>
-      <w:r>
-        <w:t>UserMessageModel, AppMsg</w:t>
-      </w:r>
+      <w:proofErr w:type="spellStart"/>
+      <w:r>
+        <w:t>OrderDeploy</w:t>
+      </w:r>
+      <w:proofErr w:type="spellEnd"/>
+      <w:r>
+        <w:t xml:space="preserve">, </w:t>
+      </w:r>
+      <w:proofErr w:type="spellStart"/>
+      <w:r>
+        <w:t>DeployOrder</w:t>
+      </w:r>
+      <w:proofErr w:type="spellEnd"/>
     </w:p>
     <w:p>
       <w:pPr>
         <w:pStyle w:val="ListParagraph"/>
         <w:numPr>
-          <w:ilvl w:val="1"/>
+          <w:ilvl w:val="0"/>
           <w:numId w:val="11"/>
         </w:numPr>
       </w:pPr>
-      <w:r>
-        <w:t>OrderDeploy, DeployOrder</w:t>
-      </w:r>
+      <w:proofErr w:type="spellStart"/>
+      <w:r>
+        <w:t>SoftwareFactoryModel</w:t>
+      </w:r>
+      <w:proofErr w:type="spellEnd"/>
+      <w:r>
+        <w:t xml:space="preserve">, </w:t>
+      </w:r>
+      <w:proofErr w:type="spellStart"/>
+      <w:r>
+        <w:t>ModelFactory</w:t>
+      </w:r>
+      <w:proofErr w:type="spellEnd"/>
     </w:p>
     <w:p>
       <w:pPr>
         <w:pStyle w:val="ListParagraph"/>
         <w:numPr>
-          <w:ilvl w:val="1"/>
+          <w:ilvl w:val="0"/>
           <w:numId w:val="11"/>
         </w:numPr>
       </w:pPr>
-      <w:r>
-        <w:t>SoftwareFactoryModel, ModelFactory</w:t>
-      </w:r>
+      <w:proofErr w:type="spellStart"/>
+      <w:r>
+        <w:t>SoftwareFactoryView</w:t>
+      </w:r>
+      <w:proofErr w:type="spellEnd"/>
+      <w:r>
+        <w:t xml:space="preserve">, </w:t>
+      </w:r>
+      <w:proofErr w:type="spellStart"/>
+      <w:r>
+        <w:t>ViewFactory</w:t>
+      </w:r>
+      <w:proofErr w:type="spellEnd"/>
     </w:p>
     <w:p>
       <w:pPr>
         <w:pStyle w:val="ListParagraph"/>
         <w:numPr>
-          <w:ilvl w:val="1"/>
+          <w:ilvl w:val="0"/>
           <w:numId w:val="11"/>
         </w:numPr>
       </w:pPr>
-      <w:r>
-        <w:t>SoftwareFactoryView, ViewFactory</w:t>
-      </w:r>
+      <w:proofErr w:type="spellStart"/>
+      <w:r>
+        <w:t>IUserMessageModel</w:t>
+      </w:r>
+      <w:proofErr w:type="spellEnd"/>
+      <w:r>
+        <w:t xml:space="preserve">, </w:t>
+      </w:r>
+      <w:proofErr w:type="spellStart"/>
+      <w:r>
+        <w:t>IAppMsg</w:t>
+      </w:r>
+      <w:proofErr w:type="spellEnd"/>
     </w:p>
     <w:p>
       <w:pPr>
         <w:pStyle w:val="ListParagraph"/>
         <w:numPr>
-          <w:ilvl w:val="1"/>
+          <w:ilvl w:val="0"/>
           <w:numId w:val="11"/>
         </w:numPr>
       </w:pPr>
+      <w:proofErr w:type="spellStart"/>
       <w:r>
         <w:lastRenderedPageBreak/>
-        <w:t>IUserMessageModel, IAppMsg</w:t>
-      </w:r>
+        <w:t>MapEditorConsoleView</w:t>
+      </w:r>
+      <w:proofErr w:type="spellEnd"/>
+      <w:r>
+        <w:t xml:space="preserve">, </w:t>
+      </w:r>
+      <w:proofErr w:type="spellStart"/>
+      <w:r>
+        <w:t>MapEditorConsole</w:t>
+      </w:r>
+      <w:proofErr w:type="spellEnd"/>
     </w:p>
     <w:p>
       <w:pPr>
         <w:pStyle w:val="ListParagraph"/>
         <w:numPr>
-          <w:ilvl w:val="1"/>
+          <w:ilvl w:val="0"/>
           <w:numId w:val="11"/>
         </w:numPr>
       </w:pPr>
-      <w:r>
-        <w:t>MapEditorConsoleView, MapEditorConsole</w:t>
-      </w:r>
+      <w:proofErr w:type="spellStart"/>
+      <w:r>
+        <w:t>GameStartupConsoleView</w:t>
+      </w:r>
+      <w:proofErr w:type="spellEnd"/>
+      <w:r>
+        <w:t xml:space="preserve">, </w:t>
+      </w:r>
+      <w:proofErr w:type="spellStart"/>
+      <w:r>
+        <w:t>GameStartupConsole</w:t>
+      </w:r>
+      <w:proofErr w:type="spellEnd"/>
     </w:p>
     <w:p>
       <w:pPr>
         <w:pStyle w:val="ListParagraph"/>
         <w:numPr>
-          <w:ilvl w:val="1"/>
+          <w:ilvl w:val="0"/>
           <w:numId w:val="11"/>
         </w:numPr>
       </w:pPr>
-      <w:r>
-        <w:t>GameStartupConsoleView, GameStartupConsole</w:t>
-      </w:r>
+      <w:proofErr w:type="spellStart"/>
+      <w:r>
+        <w:t>GamePlayConsoleView</w:t>
+      </w:r>
+      <w:proofErr w:type="spellEnd"/>
+      <w:r>
+        <w:t xml:space="preserve">, </w:t>
+      </w:r>
+      <w:proofErr w:type="spellStart"/>
+      <w:r>
+        <w:t>GamePlayConsole</w:t>
+      </w:r>
+      <w:proofErr w:type="spellEnd"/>
     </w:p>
     <w:p>
       <w:pPr>
         <w:pStyle w:val="ListParagraph"/>
         <w:numPr>
-          <w:ilvl w:val="1"/>
+          <w:ilvl w:val="0"/>
           <w:numId w:val="11"/>
         </w:numPr>
       </w:pPr>
-      <w:r>
-        <w:t>GamePlayConsoleView, GamePlayConsole</w:t>
-      </w:r>
-    </w:p>
-    <w:p>
-      <w:pPr>
-        <w:pStyle w:val="ListParagraph"/>
-        <w:numPr>
-          <w:ilvl w:val="1"/>
-          <w:numId w:val="11"/>
-        </w:numPr>
-      </w:pPr>
-      <w:r>
-        <w:t>IOrderModel, IOrder</w:t>
-      </w:r>
+      <w:proofErr w:type="spellStart"/>
+      <w:r>
+        <w:t>IOrderModel</w:t>
+      </w:r>
+      <w:proofErr w:type="spellEnd"/>
+      <w:r>
+        <w:t xml:space="preserve">, </w:t>
+      </w:r>
+      <w:proofErr w:type="spellStart"/>
+      <w:r>
+        <w:t>IOrder</w:t>
+      </w:r>
+      <w:proofErr w:type="spellEnd"/>
     </w:p>
     <w:p>
       <w:pPr>
@@ -3149,13 +5092,39 @@
     </w:p>
     <w:p>
       <w:r>
-        <w:t xml:space="preserve">This refactoring was chosen because it </w:t>
-      </w:r>
-      <w:r>
-        <w:t xml:space="preserve">places the code that executes the orders closer to the order class keep the logic all encapsulated in one place. This </w:t>
-      </w:r>
-      <w:r>
-        <w:t xml:space="preserve">makes the application easier to maintain, enhance and test. </w:t>
+        <w:t>This refactoring was chosen because it places the code that executes the orders closer to the order class keep</w:t>
+      </w:r>
+      <w:r>
+        <w:t>ing</w:t>
+      </w:r>
+      <w:r>
+        <w:t xml:space="preserve"> the </w:t>
+      </w:r>
+      <w:r>
+        <w:t xml:space="preserve">order processing </w:t>
+      </w:r>
+      <w:r>
+        <w:t>logic encapsulated in one place</w:t>
+      </w:r>
+      <w:r>
+        <w:t xml:space="preserve"> (</w:t>
+      </w:r>
+      <w:proofErr w:type="spellStart"/>
+      <w:r>
+        <w:t>ie</w:t>
+      </w:r>
+      <w:proofErr w:type="spellEnd"/>
+      <w:r>
+        <w:t xml:space="preserve"> class)</w:t>
+      </w:r>
+      <w:r>
+        <w:t xml:space="preserve">. This makes the application easier to </w:t>
+      </w:r>
+      <w:r>
+        <w:t xml:space="preserve">read, </w:t>
+      </w:r>
+      <w:r>
+        <w:t xml:space="preserve">maintain, enhance and test. </w:t>
       </w:r>
     </w:p>
     <w:p>
@@ -3168,28 +5137,45 @@
     </w:p>
     <w:p>
       <w:r>
-        <w:t>*</w:t>
-      </w:r>
-      <w:r>
-        <w:t>ici</w:t>
-      </w:r>
-      <w:r>
-        <w:t>*</w:t>
-      </w:r>
-    </w:p>
-    <w:p>
-      <w:r>
-        <w:t xml:space="preserve">Before refactoring the application required that each dependency to the controllers be provided in the constructors. This created a problem every time a new dependency was added to the constructors (or deleted), as the change required many changes across the application, especially in the unit tests. </w:t>
-      </w:r>
-    </w:p>
-    <w:p>
-      <w:r>
-        <w:t xml:space="preserve">After refactoring adding new dependencies simply required adding them to the software factory classes.  </w:t>
-      </w:r>
-    </w:p>
-    <w:p>
-      <w:r>
-        <w:t>Changes involved:</w:t>
+        <w:t xml:space="preserve">Before refactoring the </w:t>
+      </w:r>
+      <w:r>
+        <w:t xml:space="preserve">execution of orders was separated into 2 classes, 1) the respective </w:t>
+      </w:r>
+      <w:proofErr w:type="spellStart"/>
+      <w:r>
+        <w:t>IOrder</w:t>
+      </w:r>
+      <w:proofErr w:type="spellEnd"/>
+      <w:r>
+        <w:t xml:space="preserve"> class and 2) Player class. After refactoring the code was all contained in the respective </w:t>
+      </w:r>
+      <w:proofErr w:type="spellStart"/>
+      <w:r>
+        <w:t>IOrder</w:t>
+      </w:r>
+      <w:proofErr w:type="spellEnd"/>
+      <w:r>
+        <w:t xml:space="preserve"> class, making the code </w:t>
+      </w:r>
+      <w:r>
+        <w:t>was easier to read</w:t>
+      </w:r>
+      <w:r>
+        <w:t>, maintain, enhance and test.</w:t>
+      </w:r>
+    </w:p>
+    <w:p>
+      <w:pPr>
+        <w:pStyle w:val="Heading4"/>
+      </w:pPr>
+      <w:r>
+        <w:t>Unit Tests:</w:t>
+      </w:r>
+    </w:p>
+    <w:p>
+      <w:r>
+        <w:t>Existing unit tests were able to cover the refactoring. Including but not limited to the following unit tests:</w:t>
       </w:r>
     </w:p>
     <w:p>
@@ -3197,80 +5183,48 @@
         <w:pStyle w:val="ListParagraph"/>
         <w:numPr>
           <w:ilvl w:val="0"/>
-          <w:numId w:val="11"/>
+          <w:numId w:val="13"/>
         </w:numPr>
-      </w:pPr>
-      <w:r>
-        <w:t>Changing the controller constructors</w:t>
-      </w:r>
-    </w:p>
-    <w:p>
-      <w:pPr>
-        <w:pStyle w:val="ListParagraph"/>
-        <w:numPr>
-          <w:ilvl w:val="0"/>
-          <w:numId w:val="11"/>
-        </w:numPr>
-      </w:pPr>
-      <w:r>
-        <w:t>Fixing all calls to the constructors</w:t>
-      </w:r>
-    </w:p>
-    <w:p>
-      <w:pPr>
-        <w:pStyle w:val="Heading4"/>
-      </w:pPr>
-      <w:r>
-        <w:t>Unit Tests:</w:t>
-      </w:r>
-    </w:p>
-    <w:p>
-      <w:r>
-        <w:t>Existing unit tests were able to cover the refactoring. Including but not limited to the following unit tests:</w:t>
-      </w:r>
-    </w:p>
-    <w:p>
-      <w:pPr>
-        <w:pStyle w:val="ListParagraph"/>
-        <w:numPr>
-          <w:ilvl w:val="0"/>
-          <w:numId w:val="12"/>
-        </w:numPr>
-      </w:pPr>
-      <w:r>
-        <w:t>GameStartupControllerTest (all tests within)</w:t>
-      </w:r>
-    </w:p>
-    <w:p>
-      <w:pPr>
-        <w:pStyle w:val="ListParagraph"/>
-        <w:numPr>
-          <w:ilvl w:val="0"/>
-          <w:numId w:val="12"/>
-        </w:numPr>
-      </w:pPr>
-      <w:r>
-        <w:t>IssueOrderControllerTest (all tests within)</w:t>
-      </w:r>
-    </w:p>
-    <w:p>
-      <w:pPr>
-        <w:pStyle w:val="ListParagraph"/>
-        <w:numPr>
-          <w:ilvl w:val="0"/>
-          <w:numId w:val="12"/>
-        </w:numPr>
-      </w:pPr>
-      <w:r>
-        <w:t>MapEditorControllerTest (all tests within)</w:t>
-      </w:r>
-    </w:p>
-    <w:p>
-      <w:pPr>
         <w:rPr>
           <w:lang w:val="en-US"/>
         </w:rPr>
       </w:pPr>
+      <w:r>
+        <w:t>deploy</w:t>
+      </w:r>
+      <w:r>
+        <w:t xml:space="preserve"> order</w:t>
+      </w:r>
+      <w:r>
+        <w:t xml:space="preserve">: </w:t>
+      </w:r>
+      <w:r>
+        <w:br/>
+      </w:r>
+      <w:r>
+        <w:t xml:space="preserve">test_deploy_1 -&gt; </w:t>
+      </w:r>
+      <w:proofErr w:type="spellStart"/>
+      <w:r>
+        <w:t>OrderDeployTest</w:t>
+      </w:r>
+      <w:proofErr w:type="spellEnd"/>
+      <w:r>
+        <w:br/>
+      </w:r>
+      <w:proofErr w:type="spellStart"/>
+      <w:r>
+        <w:t>test_processGamePlayCommand_deploy_invalid</w:t>
+      </w:r>
+      <w:proofErr w:type="spellEnd"/>
+      <w:r>
+        <w:t xml:space="preserve"> -&gt; </w:t>
+      </w:r>
+      <w:proofErr w:type="spellStart"/>
+      <w:r>
+        <w:t>IssueOrderControllerTest</w:t>
+      </w:r>
+      <w:proofErr w:type="spellEnd"/>
     </w:p>
     <w:sectPr>
       <w:pgSz w:w="12240" w:h="15840"/>
@@ -4022,6 +5976,119 @@
     </w:lvl>
   </w:abstractNum>
   <w:abstractNum w:abstractNumId="7" w15:restartNumberingAfterBreak="0">
+    <w:nsid w:val="4340391F"/>
+    <w:multiLevelType w:val="hybridMultilevel"/>
+    <w:tmpl w:val="1CDCA1FA"/>
+    <w:lvl w:ilvl="0" w:tplc="04090001">
+      <w:start w:val="1"/>
+      <w:numFmt w:val="bullet"/>
+      <w:lvlText w:val=""/>
+      <w:lvlJc w:val="left"/>
+      <w:pPr>
+        <w:ind w:left="360" w:hanging="360"/>
+      </w:pPr>
+      <w:rPr>
+        <w:rFonts w:ascii="Symbol" w:hAnsi="Symbol" w:hint="default"/>
+      </w:rPr>
+    </w:lvl>
+    <w:lvl w:ilvl="1" w:tplc="04090003" w:tentative="1">
+      <w:start w:val="1"/>
+      <w:numFmt w:val="bullet"/>
+      <w:lvlText w:val="o"/>
+      <w:lvlJc w:val="left"/>
+      <w:pPr>
+        <w:ind w:left="1080" w:hanging="360"/>
+      </w:pPr>
+      <w:rPr>
+        <w:rFonts w:ascii="Courier New" w:hAnsi="Courier New" w:cs="Courier New" w:hint="default"/>
+      </w:rPr>
+    </w:lvl>
+    <w:lvl w:ilvl="2" w:tplc="04090005" w:tentative="1">
+      <w:start w:val="1"/>
+      <w:numFmt w:val="bullet"/>
+      <w:lvlText w:val=""/>
+      <w:lvlJc w:val="left"/>
+      <w:pPr>
+        <w:ind w:left="1800" w:hanging="360"/>
+      </w:pPr>
+      <w:rPr>
+        <w:rFonts w:ascii="Wingdings" w:hAnsi="Wingdings" w:hint="default"/>
+      </w:rPr>
+    </w:lvl>
+    <w:lvl w:ilvl="3" w:tplc="04090001" w:tentative="1">
+      <w:start w:val="1"/>
+      <w:numFmt w:val="bullet"/>
+      <w:lvlText w:val=""/>
+      <w:lvlJc w:val="left"/>
+      <w:pPr>
+        <w:ind w:left="2520" w:hanging="360"/>
+      </w:pPr>
+      <w:rPr>
+        <w:rFonts w:ascii="Symbol" w:hAnsi="Symbol" w:hint="default"/>
+      </w:rPr>
+    </w:lvl>
+    <w:lvl w:ilvl="4" w:tplc="04090003" w:tentative="1">
+      <w:start w:val="1"/>
+      <w:numFmt w:val="bullet"/>
+      <w:lvlText w:val="o"/>
+      <w:lvlJc w:val="left"/>
+      <w:pPr>
+        <w:ind w:left="3240" w:hanging="360"/>
+      </w:pPr>
+      <w:rPr>
+        <w:rFonts w:ascii="Courier New" w:hAnsi="Courier New" w:cs="Courier New" w:hint="default"/>
+      </w:rPr>
+    </w:lvl>
+    <w:lvl w:ilvl="5" w:tplc="04090005" w:tentative="1">
+      <w:start w:val="1"/>
+      <w:numFmt w:val="bullet"/>
+      <w:lvlText w:val=""/>
+      <w:lvlJc w:val="left"/>
+      <w:pPr>
+        <w:ind w:left="3960" w:hanging="360"/>
+      </w:pPr>
+      <w:rPr>
+        <w:rFonts w:ascii="Wingdings" w:hAnsi="Wingdings" w:hint="default"/>
+      </w:rPr>
+    </w:lvl>
+    <w:lvl w:ilvl="6" w:tplc="04090001" w:tentative="1">
+      <w:start w:val="1"/>
+      <w:numFmt w:val="bullet"/>
+      <w:lvlText w:val=""/>
+      <w:lvlJc w:val="left"/>
+      <w:pPr>
+        <w:ind w:left="4680" w:hanging="360"/>
+      </w:pPr>
+      <w:rPr>
+        <w:rFonts w:ascii="Symbol" w:hAnsi="Symbol" w:hint="default"/>
+      </w:rPr>
+    </w:lvl>
+    <w:lvl w:ilvl="7" w:tplc="04090003" w:tentative="1">
+      <w:start w:val="1"/>
+      <w:numFmt w:val="bullet"/>
+      <w:lvlText w:val="o"/>
+      <w:lvlJc w:val="left"/>
+      <w:pPr>
+        <w:ind w:left="5400" w:hanging="360"/>
+      </w:pPr>
+      <w:rPr>
+        <w:rFonts w:ascii="Courier New" w:hAnsi="Courier New" w:cs="Courier New" w:hint="default"/>
+      </w:rPr>
+    </w:lvl>
+    <w:lvl w:ilvl="8" w:tplc="04090005" w:tentative="1">
+      <w:start w:val="1"/>
+      <w:numFmt w:val="bullet"/>
+      <w:lvlText w:val=""/>
+      <w:lvlJc w:val="left"/>
+      <w:pPr>
+        <w:ind w:left="6120" w:hanging="360"/>
+      </w:pPr>
+      <w:rPr>
+        <w:rFonts w:ascii="Wingdings" w:hAnsi="Wingdings" w:hint="default"/>
+      </w:rPr>
+    </w:lvl>
+  </w:abstractNum>
+  <w:abstractNum w:abstractNumId="8" w15:restartNumberingAfterBreak="0">
     <w:nsid w:val="44CB7505"/>
     <w:multiLevelType w:val="hybridMultilevel"/>
     <w:tmpl w:val="3A4E526E"/>
@@ -4110,7 +6177,7 @@
       </w:pPr>
     </w:lvl>
   </w:abstractNum>
-  <w:abstractNum w:abstractNumId="8" w15:restartNumberingAfterBreak="0">
+  <w:abstractNum w:abstractNumId="9" w15:restartNumberingAfterBreak="0">
     <w:nsid w:val="58015960"/>
     <w:multiLevelType w:val="hybridMultilevel"/>
     <w:tmpl w:val="FDDCA9E0"/>
@@ -4223,7 +6290,7 @@
       </w:rPr>
     </w:lvl>
   </w:abstractNum>
-  <w:abstractNum w:abstractNumId="9" w15:restartNumberingAfterBreak="0">
+  <w:abstractNum w:abstractNumId="10" w15:restartNumberingAfterBreak="0">
     <w:nsid w:val="5EF51BF8"/>
     <w:multiLevelType w:val="hybridMultilevel"/>
     <w:tmpl w:val="6308A266"/>
@@ -4336,7 +6403,7 @@
       </w:rPr>
     </w:lvl>
   </w:abstractNum>
-  <w:abstractNum w:abstractNumId="10" w15:restartNumberingAfterBreak="0">
+  <w:abstractNum w:abstractNumId="11" w15:restartNumberingAfterBreak="0">
     <w:nsid w:val="615E12FB"/>
     <w:multiLevelType w:val="hybridMultilevel"/>
     <w:tmpl w:val="AF26B8B8"/>
@@ -4449,7 +6516,7 @@
       </w:rPr>
     </w:lvl>
   </w:abstractNum>
-  <w:abstractNum w:abstractNumId="11" w15:restartNumberingAfterBreak="0">
+  <w:abstractNum w:abstractNumId="12" w15:restartNumberingAfterBreak="0">
     <w:nsid w:val="7A57267C"/>
     <w:multiLevelType w:val="hybridMultilevel"/>
     <w:tmpl w:val="38FC6774"/>
@@ -4566,16 +6633,16 @@
     <w:abstractNumId w:val="2"/>
   </w:num>
   <w:num w:numId="2">
+    <w:abstractNumId w:val="10"/>
+  </w:num>
+  <w:num w:numId="3">
     <w:abstractNumId w:val="9"/>
   </w:num>
-  <w:num w:numId="3">
-    <w:abstractNumId w:val="8"/>
-  </w:num>
   <w:num w:numId="4">
-    <w:abstractNumId w:val="10"/>
+    <w:abstractNumId w:val="11"/>
   </w:num>
   <w:num w:numId="5">
-    <w:abstractNumId w:val="11"/>
+    <w:abstractNumId w:val="12"/>
   </w:num>
   <w:num w:numId="6">
     <w:abstractNumId w:val="6"/>
@@ -4587,7 +6654,7 @@
     <w:abstractNumId w:val="0"/>
   </w:num>
   <w:num w:numId="9">
-    <w:abstractNumId w:val="7"/>
+    <w:abstractNumId w:val="8"/>
   </w:num>
   <w:num w:numId="10">
     <w:abstractNumId w:val="1"/>
@@ -4597,6 +6664,9 @@
   </w:num>
   <w:num w:numId="12">
     <w:abstractNumId w:val="5"/>
+  </w:num>
+  <w:num w:numId="13">
+    <w:abstractNumId w:val="7"/>
   </w:num>
 </w:numbering>
 </file>

</xml_diff>